<commit_message>
Ajustes varios temas 10
Ajustes
</commit_message>
<xml_diff>
--- a/fuentes/contenidos/grado06/guion10/MA_06_10_CO.docx
+++ b/fuentes/contenidos/grado06/guion10/MA_06_10_CO.docx
@@ -2764,7 +2764,7 @@
                 <w:lang w:val="es-ES" w:eastAsia="es-ES"/>
               </w:rPr>
               <w:drawing>
-                <wp:inline distT="0" distB="0" distL="0" distR="0" wp14:anchorId="21E07BE6" wp14:editId="3BFDE665">
+                <wp:inline distT="0" distB="0" distL="0" distR="0" wp14:anchorId="33A84F04" wp14:editId="5AEC1A27">
                   <wp:extent cx="2838450" cy="2163036"/>
                   <wp:effectExtent l="0" t="0" r="0" b="8890"/>
                   <wp:docPr id="1" name="Imagen 1"/>
@@ -3872,7 +3872,7 @@
               </w:rPr>
               <w:lastRenderedPageBreak/>
               <w:drawing>
-                <wp:anchor distT="0" distB="0" distL="114300" distR="114300" simplePos="0" relativeHeight="251667456" behindDoc="0" locked="0" layoutInCell="1" allowOverlap="1" wp14:anchorId="167C813E" wp14:editId="4176E51D">
+                <wp:anchor distT="0" distB="0" distL="114300" distR="114300" simplePos="0" relativeHeight="251667456" behindDoc="0" locked="0" layoutInCell="1" allowOverlap="1" wp14:anchorId="2EB431DF" wp14:editId="51E9FA79">
                   <wp:simplePos x="0" y="0"/>
                   <wp:positionH relativeFrom="column">
                     <wp:posOffset>592455</wp:posOffset>
@@ -3956,7 +3956,7 @@
               <mc:AlternateContent>
                 <mc:Choice Requires="wps">
                   <w:drawing>
-                    <wp:anchor distT="0" distB="0" distL="114300" distR="114300" simplePos="0" relativeHeight="251675648" behindDoc="0" locked="0" layoutInCell="1" allowOverlap="1" wp14:anchorId="09406F37" wp14:editId="07F7571E">
+                    <wp:anchor distT="0" distB="0" distL="114300" distR="114300" simplePos="0" relativeHeight="251675648" behindDoc="0" locked="0" layoutInCell="1" allowOverlap="1" wp14:anchorId="183AD238" wp14:editId="239F7527">
                       <wp:simplePos x="0" y="0"/>
                       <wp:positionH relativeFrom="column">
                         <wp:posOffset>2401570</wp:posOffset>
@@ -4105,7 +4105,7 @@
                 <w:lang w:val="es-ES" w:eastAsia="es-ES"/>
               </w:rPr>
               <w:drawing>
-                <wp:anchor distT="0" distB="0" distL="114300" distR="114300" simplePos="0" relativeHeight="251666432" behindDoc="0" locked="0" layoutInCell="1" allowOverlap="1" wp14:anchorId="36D5CDF9" wp14:editId="434BAC83">
+                <wp:anchor distT="0" distB="0" distL="114300" distR="114300" simplePos="0" relativeHeight="251666432" behindDoc="0" locked="0" layoutInCell="1" allowOverlap="1" wp14:anchorId="375E2598" wp14:editId="31D51C8D">
                   <wp:simplePos x="0" y="0"/>
                   <wp:positionH relativeFrom="column">
                     <wp:posOffset>94615</wp:posOffset>
@@ -4174,7 +4174,7 @@
               <mc:AlternateContent>
                 <mc:Choice Requires="wps">
                   <w:drawing>
-                    <wp:anchor distT="0" distB="0" distL="114300" distR="114300" simplePos="0" relativeHeight="251674624" behindDoc="0" locked="0" layoutInCell="1" allowOverlap="1" wp14:anchorId="4925FC60" wp14:editId="514FC019">
+                    <wp:anchor distT="0" distB="0" distL="114300" distR="114300" simplePos="0" relativeHeight="251674624" behindDoc="0" locked="0" layoutInCell="1" allowOverlap="1" wp14:anchorId="57B50904" wp14:editId="5727B658">
                       <wp:simplePos x="0" y="0"/>
                       <wp:positionH relativeFrom="column">
                         <wp:posOffset>323215</wp:posOffset>
@@ -5179,14 +5179,7 @@
             <w:rFonts w:ascii="Times New Roman" w:hAnsi="Times New Roman" w:cs="Times New Roman"/>
             <w:color w:val="000000"/>
           </w:rPr>
-          <w:t>esta</w:t>
-        </w:r>
-        <w:r>
-          <w:rPr>
-            <w:rFonts w:ascii="Times New Roman" w:hAnsi="Times New Roman" w:cs="Times New Roman"/>
-            <w:color w:val="000000"/>
-          </w:rPr>
-          <w:t xml:space="preserve"> </w:t>
+          <w:t xml:space="preserve">esta </w:t>
         </w:r>
       </w:ins>
       <w:r>
@@ -6410,7 +6403,7 @@
               <mc:AlternateContent>
                 <mc:Choice Requires="wpg">
                   <w:drawing>
-                    <wp:anchor distT="0" distB="0" distL="114300" distR="114300" simplePos="0" relativeHeight="251684864" behindDoc="0" locked="0" layoutInCell="1" allowOverlap="1" wp14:anchorId="7B895505" wp14:editId="5E8FAE21">
+                    <wp:anchor distT="0" distB="0" distL="114300" distR="114300" simplePos="0" relativeHeight="251684864" behindDoc="0" locked="0" layoutInCell="1" allowOverlap="1" wp14:anchorId="298B2A48" wp14:editId="5AE1DD9A">
                       <wp:simplePos x="0" y="0"/>
                       <wp:positionH relativeFrom="column">
                         <wp:posOffset>115570</wp:posOffset>
@@ -6704,7 +6697,7 @@
               <mc:AlternateContent>
                 <mc:Choice Requires="wpg">
                   <w:drawing>
-                    <wp:anchor distT="0" distB="0" distL="114300" distR="114300" simplePos="0" relativeHeight="251688960" behindDoc="0" locked="0" layoutInCell="1" allowOverlap="1" wp14:anchorId="49181801" wp14:editId="3C5DCD68">
+                    <wp:anchor distT="0" distB="0" distL="114300" distR="114300" simplePos="0" relativeHeight="251688960" behindDoc="0" locked="0" layoutInCell="1" allowOverlap="1" wp14:anchorId="25FF47CC" wp14:editId="4D721155">
                       <wp:simplePos x="0" y="0"/>
                       <wp:positionH relativeFrom="column">
                         <wp:posOffset>2054860</wp:posOffset>
@@ -7772,7 +7765,7 @@
                 <w:lang w:val="es-ES" w:eastAsia="es-ES"/>
               </w:rPr>
               <w:drawing>
-                <wp:anchor distT="0" distB="0" distL="114300" distR="114300" simplePos="0" relativeHeight="251660287" behindDoc="0" locked="0" layoutInCell="1" allowOverlap="1" wp14:anchorId="759DEFF6" wp14:editId="470BA0C2">
+                <wp:anchor distT="0" distB="0" distL="114300" distR="114300" simplePos="0" relativeHeight="251660287" behindDoc="0" locked="0" layoutInCell="1" allowOverlap="1" wp14:anchorId="2C0FDADF" wp14:editId="774C738D">
                   <wp:simplePos x="0" y="0"/>
                   <wp:positionH relativeFrom="column">
                     <wp:posOffset>1372870</wp:posOffset>
@@ -7861,11 +7854,11 @@
                 <w:noProof/>
                 <w:lang w:val="es-ES" w:eastAsia="es-ES"/>
               </w:rPr>
-              <w:pict w14:anchorId="24231E00">
+              <w:pict w14:anchorId="4AF9E08F">
                 <v:shape id="_x0000_s1038" type="#_x0000_t75" style="position:absolute;margin-left:135.1pt;margin-top:9.95pt;width:45pt;height:45pt;z-index:251698176">
                   <v:imagedata r:id="rId18" o:title=""/>
                 </v:shape>
-                <o:OLEObject Type="Embed" ProgID="Equation.3" ShapeID="_x0000_s1038" DrawAspect="Content" ObjectID="_1384429249" r:id="rId19"/>
+                <o:OLEObject Type="Embed" ProgID="Equation.3" ShapeID="_x0000_s1038" DrawAspect="Content" ObjectID="_1384435701" r:id="rId19"/>
               </w:pict>
             </w:r>
           </w:p>
@@ -8192,7 +8185,7 @@
                 <w:lang w:val="es-ES" w:eastAsia="es-ES"/>
               </w:rPr>
               <w:drawing>
-                <wp:anchor distT="0" distB="0" distL="114300" distR="114300" simplePos="0" relativeHeight="251700224" behindDoc="0" locked="0" layoutInCell="1" allowOverlap="1" wp14:anchorId="7242B293" wp14:editId="03C9A3AC">
+                <wp:anchor distT="0" distB="0" distL="114300" distR="114300" simplePos="0" relativeHeight="251700224" behindDoc="0" locked="0" layoutInCell="1" allowOverlap="1" wp14:anchorId="6F289CFF" wp14:editId="041BD4AE">
                   <wp:simplePos x="0" y="0"/>
                   <wp:positionH relativeFrom="column">
                     <wp:posOffset>685800</wp:posOffset>
@@ -8298,7 +8291,7 @@
               <mc:AlternateContent>
                 <mc:Choice Requires="wps">
                   <w:drawing>
-                    <wp:anchor distT="0" distB="0" distL="114300" distR="114300" simplePos="0" relativeHeight="251713536" behindDoc="0" locked="0" layoutInCell="1" allowOverlap="1" wp14:anchorId="6998B11C" wp14:editId="21CF5EC8">
+                    <wp:anchor distT="0" distB="0" distL="114300" distR="114300" simplePos="0" relativeHeight="251713536" behindDoc="0" locked="0" layoutInCell="1" allowOverlap="1" wp14:anchorId="3ABADC5F" wp14:editId="2DA4F517">
                       <wp:simplePos x="0" y="0"/>
                       <wp:positionH relativeFrom="column">
                         <wp:posOffset>114300</wp:posOffset>
@@ -8436,7 +8429,7 @@
               <mc:AlternateContent>
                 <mc:Choice Requires="wps">
                   <w:drawing>
-                    <wp:anchor distT="0" distB="0" distL="114300" distR="114300" simplePos="0" relativeHeight="251702272" behindDoc="0" locked="0" layoutInCell="1" allowOverlap="1" wp14:anchorId="2B73EFCE" wp14:editId="19C380D0">
+                    <wp:anchor distT="0" distB="0" distL="114300" distR="114300" simplePos="0" relativeHeight="251702272" behindDoc="0" locked="0" layoutInCell="1" allowOverlap="1" wp14:anchorId="2C5B3F42" wp14:editId="4396A0E4">
                       <wp:simplePos x="0" y="0"/>
                       <wp:positionH relativeFrom="column">
                         <wp:posOffset>1485900</wp:posOffset>
@@ -8544,7 +8537,7 @@
               <mc:AlternateContent>
                 <mc:Choice Requires="wps">
                   <w:drawing>
-                    <wp:anchor distT="0" distB="0" distL="114300" distR="114300" simplePos="0" relativeHeight="251701248" behindDoc="0" locked="0" layoutInCell="1" allowOverlap="1" wp14:anchorId="7C317045" wp14:editId="0FACF690">
+                    <wp:anchor distT="0" distB="0" distL="114300" distR="114300" simplePos="0" relativeHeight="251701248" behindDoc="0" locked="0" layoutInCell="1" allowOverlap="1" wp14:anchorId="04A72379" wp14:editId="1B0887DD">
                       <wp:simplePos x="0" y="0"/>
                       <wp:positionH relativeFrom="column">
                         <wp:posOffset>800100</wp:posOffset>
@@ -8735,7 +8728,7 @@
                 <w:lang w:val="es-ES" w:eastAsia="es-ES"/>
               </w:rPr>
               <w:drawing>
-                <wp:anchor distT="0" distB="0" distL="114300" distR="114300" simplePos="0" relativeHeight="251703296" behindDoc="0" locked="0" layoutInCell="1" allowOverlap="1" wp14:anchorId="797BB093" wp14:editId="1931F56F">
+                <wp:anchor distT="0" distB="0" distL="114300" distR="114300" simplePos="0" relativeHeight="251703296" behindDoc="0" locked="0" layoutInCell="1" allowOverlap="1" wp14:anchorId="3150F7E3" wp14:editId="0A4287B3">
                   <wp:simplePos x="0" y="0"/>
                   <wp:positionH relativeFrom="column">
                     <wp:posOffset>807085</wp:posOffset>
@@ -8883,7 +8876,7 @@
               <mc:AlternateContent>
                 <mc:Choice Requires="wps">
                   <w:drawing>
-                    <wp:anchor distT="0" distB="0" distL="114300" distR="114300" simplePos="0" relativeHeight="251717632" behindDoc="0" locked="0" layoutInCell="1" allowOverlap="1" wp14:anchorId="2CA16AE2" wp14:editId="478E257C">
+                    <wp:anchor distT="0" distB="0" distL="114300" distR="114300" simplePos="0" relativeHeight="251717632" behindDoc="0" locked="0" layoutInCell="1" allowOverlap="1" wp14:anchorId="355C9566" wp14:editId="3BDC4CD0">
                       <wp:simplePos x="0" y="0"/>
                       <wp:positionH relativeFrom="column">
                         <wp:posOffset>0</wp:posOffset>
@@ -9102,7 +9095,7 @@
                 <w:lang w:val="es-ES" w:eastAsia="es-ES"/>
               </w:rPr>
               <w:drawing>
-                <wp:anchor distT="0" distB="0" distL="114300" distR="114300" simplePos="0" relativeHeight="251704320" behindDoc="0" locked="0" layoutInCell="1" allowOverlap="1" wp14:anchorId="3340E788" wp14:editId="5BFF0BF2">
+                <wp:anchor distT="0" distB="0" distL="114300" distR="114300" simplePos="0" relativeHeight="251704320" behindDoc="0" locked="0" layoutInCell="1" allowOverlap="1" wp14:anchorId="0D7B8A7A" wp14:editId="577C25AA">
                   <wp:simplePos x="0" y="0"/>
                   <wp:positionH relativeFrom="column">
                     <wp:posOffset>835660</wp:posOffset>
@@ -9193,7 +9186,7 @@
               <mc:AlternateContent>
                 <mc:Choice Requires="wps">
                   <w:drawing>
-                    <wp:anchor distT="0" distB="0" distL="114300" distR="114300" simplePos="0" relativeHeight="251722752" behindDoc="0" locked="0" layoutInCell="1" allowOverlap="1" wp14:anchorId="627A1DF3" wp14:editId="01DBE7B8">
+                    <wp:anchor distT="0" distB="0" distL="114300" distR="114300" simplePos="0" relativeHeight="251722752" behindDoc="0" locked="0" layoutInCell="1" allowOverlap="1" wp14:anchorId="50BDBF34" wp14:editId="1A5CFC91">
                       <wp:simplePos x="0" y="0"/>
                       <wp:positionH relativeFrom="column">
                         <wp:posOffset>0</wp:posOffset>
@@ -9350,7 +9343,7 @@
               </w:rPr>
               <w:lastRenderedPageBreak/>
               <w:drawing>
-                <wp:anchor distT="0" distB="0" distL="114300" distR="114300" simplePos="0" relativeHeight="251705344" behindDoc="0" locked="0" layoutInCell="1" allowOverlap="1" wp14:anchorId="6C553BA8" wp14:editId="1CDE969E">
+                <wp:anchor distT="0" distB="0" distL="114300" distR="114300" simplePos="0" relativeHeight="251705344" behindDoc="0" locked="0" layoutInCell="1" allowOverlap="1" wp14:anchorId="7C5215DF" wp14:editId="741E0BFD">
                   <wp:simplePos x="0" y="0"/>
                   <wp:positionH relativeFrom="column">
                     <wp:posOffset>807085</wp:posOffset>
@@ -9463,7 +9456,7 @@
               <mc:AlternateContent>
                 <mc:Choice Requires="wps">
                   <w:drawing>
-                    <wp:anchor distT="0" distB="0" distL="114300" distR="114300" simplePos="0" relativeHeight="251727872" behindDoc="0" locked="0" layoutInCell="1" allowOverlap="1" wp14:anchorId="2244FC40" wp14:editId="4B8DD65A">
+                    <wp:anchor distT="0" distB="0" distL="114300" distR="114300" simplePos="0" relativeHeight="251727872" behindDoc="0" locked="0" layoutInCell="1" allowOverlap="1" wp14:anchorId="3FBECC0A" wp14:editId="15A68177">
                       <wp:simplePos x="0" y="0"/>
                       <wp:positionH relativeFrom="column">
                         <wp:posOffset>0</wp:posOffset>
@@ -9835,7 +9828,7 @@
                 <w:lang w:val="es-ES" w:eastAsia="es-ES"/>
               </w:rPr>
               <w:drawing>
-                <wp:anchor distT="0" distB="0" distL="114300" distR="114300" simplePos="0" relativeHeight="251707392" behindDoc="0" locked="0" layoutInCell="1" allowOverlap="1" wp14:anchorId="1B650FE4" wp14:editId="0F1F6576">
+                <wp:anchor distT="0" distB="0" distL="114300" distR="114300" simplePos="0" relativeHeight="251707392" behindDoc="0" locked="0" layoutInCell="1" allowOverlap="1" wp14:anchorId="2FC15FF0" wp14:editId="288A4C63">
                   <wp:simplePos x="0" y="0"/>
                   <wp:positionH relativeFrom="column">
                     <wp:posOffset>450215</wp:posOffset>
@@ -9920,7 +9913,7 @@
               <mc:AlternateContent>
                 <mc:Choice Requires="wps">
                   <w:drawing>
-                    <wp:anchor distT="0" distB="0" distL="114300" distR="114300" simplePos="0" relativeHeight="251708416" behindDoc="0" locked="0" layoutInCell="1" allowOverlap="1" wp14:anchorId="42842C38" wp14:editId="63A13DB4">
+                    <wp:anchor distT="0" distB="0" distL="114300" distR="114300" simplePos="0" relativeHeight="251708416" behindDoc="0" locked="0" layoutInCell="1" allowOverlap="1" wp14:anchorId="5CA12F68" wp14:editId="2EA48086">
                       <wp:simplePos x="0" y="0"/>
                       <wp:positionH relativeFrom="column">
                         <wp:posOffset>107315</wp:posOffset>
@@ -10329,7 +10322,7 @@
                 <w:lang w:val="es-ES" w:eastAsia="es-ES"/>
               </w:rPr>
               <w:drawing>
-                <wp:anchor distT="0" distB="0" distL="114300" distR="114300" simplePos="0" relativeHeight="251715584" behindDoc="0" locked="0" layoutInCell="1" allowOverlap="1" wp14:anchorId="3BC908AB" wp14:editId="2A5E5FA4">
+                <wp:anchor distT="0" distB="0" distL="114300" distR="114300" simplePos="0" relativeHeight="251715584" behindDoc="0" locked="0" layoutInCell="1" allowOverlap="1" wp14:anchorId="77E3630D" wp14:editId="695BE9C6">
                   <wp:simplePos x="0" y="0"/>
                   <wp:positionH relativeFrom="column">
                     <wp:posOffset>564515</wp:posOffset>
@@ -10438,7 +10431,7 @@
               <mc:AlternateContent>
                 <mc:Choice Requires="wps">
                   <w:drawing>
-                    <wp:anchor distT="0" distB="0" distL="114300" distR="114300" simplePos="0" relativeHeight="251718656" behindDoc="0" locked="0" layoutInCell="1" allowOverlap="1" wp14:anchorId="0187D00D" wp14:editId="52454269">
+                    <wp:anchor distT="0" distB="0" distL="114300" distR="114300" simplePos="0" relativeHeight="251718656" behindDoc="0" locked="0" layoutInCell="1" allowOverlap="1" wp14:anchorId="06243B1B" wp14:editId="36FC3D0C">
                       <wp:simplePos x="0" y="0"/>
                       <wp:positionH relativeFrom="column">
                         <wp:posOffset>335915</wp:posOffset>
@@ -10817,7 +10810,7 @@
                 <w:lang w:val="es-ES" w:eastAsia="es-ES"/>
               </w:rPr>
               <w:drawing>
-                <wp:anchor distT="0" distB="0" distL="114300" distR="114300" simplePos="0" relativeHeight="251720704" behindDoc="0" locked="0" layoutInCell="1" allowOverlap="1" wp14:anchorId="46119F1F" wp14:editId="2D12398F">
+                <wp:anchor distT="0" distB="0" distL="114300" distR="114300" simplePos="0" relativeHeight="251720704" behindDoc="0" locked="0" layoutInCell="1" allowOverlap="1" wp14:anchorId="05BEBEB8" wp14:editId="01A745A8">
                   <wp:simplePos x="0" y="0"/>
                   <wp:positionH relativeFrom="column">
                     <wp:posOffset>335915</wp:posOffset>
@@ -10902,7 +10895,7 @@
               <mc:AlternateContent>
                 <mc:Choice Requires="wps">
                   <w:drawing>
-                    <wp:anchor distT="0" distB="0" distL="114300" distR="114300" simplePos="0" relativeHeight="251723776" behindDoc="0" locked="0" layoutInCell="1" allowOverlap="1" wp14:anchorId="2F36FFDD" wp14:editId="6C027DC0">
+                    <wp:anchor distT="0" distB="0" distL="114300" distR="114300" simplePos="0" relativeHeight="251723776" behindDoc="0" locked="0" layoutInCell="1" allowOverlap="1" wp14:anchorId="0927E2F9" wp14:editId="5A3B32FD">
                       <wp:simplePos x="0" y="0"/>
                       <wp:positionH relativeFrom="column">
                         <wp:posOffset>107315</wp:posOffset>
@@ -11296,7 +11289,7 @@
                 <w:lang w:val="es-ES" w:eastAsia="es-ES"/>
               </w:rPr>
               <w:drawing>
-                <wp:anchor distT="0" distB="0" distL="114300" distR="114300" simplePos="0" relativeHeight="251725824" behindDoc="0" locked="0" layoutInCell="1" allowOverlap="1" wp14:anchorId="369F1EFE" wp14:editId="1174D403">
+                <wp:anchor distT="0" distB="0" distL="114300" distR="114300" simplePos="0" relativeHeight="251725824" behindDoc="0" locked="0" layoutInCell="1" allowOverlap="1" wp14:anchorId="2C1FF2A9" wp14:editId="60ACF7FD">
                   <wp:simplePos x="0" y="0"/>
                   <wp:positionH relativeFrom="column">
                     <wp:posOffset>564515</wp:posOffset>
@@ -11373,7 +11366,7 @@
               <mc:AlternateContent>
                 <mc:Choice Requires="wps">
                   <w:drawing>
-                    <wp:anchor distT="0" distB="0" distL="114300" distR="114300" simplePos="0" relativeHeight="251728896" behindDoc="0" locked="0" layoutInCell="1" allowOverlap="1" wp14:anchorId="49F6337B" wp14:editId="0521DEF6">
+                    <wp:anchor distT="0" distB="0" distL="114300" distR="114300" simplePos="0" relativeHeight="251728896" behindDoc="0" locked="0" layoutInCell="1" allowOverlap="1" wp14:anchorId="66B28065" wp14:editId="68F49A93">
                       <wp:simplePos x="0" y="0"/>
                       <wp:positionH relativeFrom="column">
                         <wp:posOffset>335915</wp:posOffset>
@@ -12374,14 +12367,7 @@
             <w:rFonts w:ascii="Times New Roman" w:hAnsi="Times New Roman" w:cs="Times New Roman"/>
             <w:color w:val="000000"/>
           </w:rPr>
-          <w:t>esta</w:t>
-        </w:r>
-        <w:r>
-          <w:rPr>
-            <w:rFonts w:ascii="Times New Roman" w:hAnsi="Times New Roman" w:cs="Times New Roman"/>
-            <w:color w:val="000000"/>
-          </w:rPr>
-          <w:t xml:space="preserve"> </w:t>
+          <w:t xml:space="preserve">esta </w:t>
         </w:r>
       </w:ins>
       <w:r>
@@ -13089,11 +13075,11 @@
               <w:rPr>
                 <w:position w:val="-10"/>
               </w:rPr>
-              <w:object w:dxaOrig="1580" w:dyaOrig="360" w14:anchorId="7F733EB5">
+              <w:object w:dxaOrig="1580" w:dyaOrig="360" w14:anchorId="0ADAEB39">
                 <v:shape id="_x0000_i1027" type="#_x0000_t75" style="width:78.9pt;height:18.15pt" o:ole="">
                   <v:imagedata r:id="rId21" o:title=""/>
                 </v:shape>
-                <o:OLEObject Type="Embed" ProgID="Equation.3" ShapeID="_x0000_i1027" DrawAspect="Content" ObjectID="_1384429237" r:id="rId22"/>
+                <o:OLEObject Type="Embed" ProgID="Equation.3" ShapeID="_x0000_i1027" DrawAspect="Content" ObjectID="_1384435689" r:id="rId22"/>
               </w:object>
             </w:r>
             <w:r>
@@ -13103,11 +13089,11 @@
               <w:rPr>
                 <w:position w:val="-10"/>
               </w:rPr>
-              <w:object w:dxaOrig="420" w:dyaOrig="300" w14:anchorId="0339A091">
+              <w:object w:dxaOrig="420" w:dyaOrig="300" w14:anchorId="0B7E99D1">
                 <v:shape id="_x0000_i1028" type="#_x0000_t75" style="width:21.3pt;height:15.05pt" o:ole="">
                   <v:imagedata r:id="rId23" o:title=""/>
                 </v:shape>
-                <o:OLEObject Type="Embed" ProgID="Equation.3" ShapeID="_x0000_i1028" DrawAspect="Content" ObjectID="_1384429238" r:id="rId24"/>
+                <o:OLEObject Type="Embed" ProgID="Equation.3" ShapeID="_x0000_i1028" DrawAspect="Content" ObjectID="_1384435690" r:id="rId24"/>
               </w:object>
             </w:r>
             <w:r>
@@ -13117,11 +13103,11 @@
               <w:rPr>
                 <w:position w:val="-4"/>
               </w:rPr>
-              <w:object w:dxaOrig="400" w:dyaOrig="240" w14:anchorId="54D18310">
+              <w:object w:dxaOrig="400" w:dyaOrig="240" w14:anchorId="12DF8B92">
                 <v:shape id="_x0000_i1029" type="#_x0000_t75" style="width:19.4pt;height:11.9pt" o:ole="">
                   <v:imagedata r:id="rId25" o:title=""/>
                 </v:shape>
-                <o:OLEObject Type="Embed" ProgID="Equation.3" ShapeID="_x0000_i1029" DrawAspect="Content" ObjectID="_1384429239" r:id="rId26"/>
+                <o:OLEObject Type="Embed" ProgID="Equation.3" ShapeID="_x0000_i1029" DrawAspect="Content" ObjectID="_1384435691" r:id="rId26"/>
               </w:object>
             </w:r>
             <w:r>
@@ -13140,11 +13126,11 @@
               <w:rPr>
                 <w:position w:val="-10"/>
               </w:rPr>
-              <w:object w:dxaOrig="1480" w:dyaOrig="360" w14:anchorId="049DD2FD">
+              <w:object w:dxaOrig="1480" w:dyaOrig="360" w14:anchorId="24FA0CB3">
                 <v:shape id="_x0000_i1030" type="#_x0000_t75" style="width:73.9pt;height:18.15pt" o:ole="">
                   <v:imagedata r:id="rId27" o:title=""/>
                 </v:shape>
-                <o:OLEObject Type="Embed" ProgID="Equation.3" ShapeID="_x0000_i1030" DrawAspect="Content" ObjectID="_1384429240" r:id="rId28"/>
+                <o:OLEObject Type="Embed" ProgID="Equation.3" ShapeID="_x0000_i1030" DrawAspect="Content" ObjectID="_1384435692" r:id="rId28"/>
               </w:object>
             </w:r>
             <w:r>
@@ -13154,11 +13140,11 @@
               <w:rPr>
                 <w:position w:val="-10"/>
               </w:rPr>
-              <w:object w:dxaOrig="420" w:dyaOrig="300" w14:anchorId="35B3D3AE">
+              <w:object w:dxaOrig="420" w:dyaOrig="300" w14:anchorId="27C5EC65">
                 <v:shape id="_x0000_i1031" type="#_x0000_t75" style="width:21.3pt;height:15.05pt" o:ole="">
                   <v:imagedata r:id="rId29" o:title=""/>
                 </v:shape>
-                <o:OLEObject Type="Embed" ProgID="Equation.3" ShapeID="_x0000_i1031" DrawAspect="Content" ObjectID="_1384429241" r:id="rId30"/>
+                <o:OLEObject Type="Embed" ProgID="Equation.3" ShapeID="_x0000_i1031" DrawAspect="Content" ObjectID="_1384435693" r:id="rId30"/>
               </w:object>
             </w:r>
             <w:r>
@@ -13168,11 +13154,11 @@
               <w:rPr>
                 <w:position w:val="-4"/>
               </w:rPr>
-              <w:object w:dxaOrig="400" w:dyaOrig="240" w14:anchorId="4ECC94A6">
+              <w:object w:dxaOrig="400" w:dyaOrig="240" w14:anchorId="6F0AAF76">
                 <v:shape id="_x0000_i1032" type="#_x0000_t75" style="width:19.4pt;height:11.9pt" o:ole="">
                   <v:imagedata r:id="rId31" o:title=""/>
                 </v:shape>
-                <o:OLEObject Type="Embed" ProgID="Equation.3" ShapeID="_x0000_i1032" DrawAspect="Content" ObjectID="_1384429242" r:id="rId32"/>
+                <o:OLEObject Type="Embed" ProgID="Equation.3" ShapeID="_x0000_i1032" DrawAspect="Content" ObjectID="_1384435694" r:id="rId32"/>
               </w:object>
             </w:r>
             <w:r>
@@ -13497,7 +13483,7 @@
               <mc:AlternateContent>
                 <mc:Choice Requires="wps">
                   <w:drawing>
-                    <wp:anchor distT="0" distB="0" distL="114300" distR="114300" simplePos="0" relativeHeight="251734016" behindDoc="0" locked="0" layoutInCell="1" allowOverlap="1" wp14:anchorId="196F875D" wp14:editId="66A8B334">
+                    <wp:anchor distT="0" distB="0" distL="114300" distR="114300" simplePos="0" relativeHeight="251734016" behindDoc="0" locked="0" layoutInCell="1" allowOverlap="1" wp14:anchorId="07FA3ABB" wp14:editId="25ABCAF6">
                       <wp:simplePos x="0" y="0"/>
                       <wp:positionH relativeFrom="column">
                         <wp:posOffset>1830070</wp:posOffset>
@@ -13564,11 +13550,11 @@
                                     <w:rPr>
                                       <w:position w:val="-6"/>
                                     </w:rPr>
-                                    <w:object w:dxaOrig="420" w:dyaOrig="260" w14:anchorId="0B212F0C">
+                                    <w:object w:dxaOrig="420" w:dyaOrig="260" w14:anchorId="33AA29B4">
                                       <v:shape id="_x0000_i1034" type="#_x0000_t75" style="width:21.3pt;height:12.5pt" o:ole="">
                                         <v:imagedata r:id="rId33" o:title=""/>
                                       </v:shape>
-                                      <o:OLEObject Type="Embed" ProgID="Equation.3" ShapeID="_x0000_i1034" DrawAspect="Content" ObjectID="_1384429250" r:id="rId34"/>
+                                      <o:OLEObject Type="Embed" ProgID="Equation.3" ShapeID="_x0000_i1034" DrawAspect="Content" ObjectID="_1384435702" r:id="rId34"/>
                                     </w:object>
                                   </w:r>
                                   <w:r>
@@ -13581,11 +13567,11 @@
                                     <w:rPr>
                                       <w:position w:val="-10"/>
                                     </w:rPr>
-                                    <w:object w:dxaOrig="400" w:dyaOrig="320" w14:anchorId="13169B28">
+                                    <w:object w:dxaOrig="400" w:dyaOrig="320" w14:anchorId="220EAFB1">
                                       <v:shape id="_x0000_i1036" type="#_x0000_t75" style="width:19.4pt;height:16.3pt" o:ole="">
                                         <v:imagedata r:id="rId35" o:title=""/>
                                       </v:shape>
-                                      <o:OLEObject Type="Embed" ProgID="Equation.3" ShapeID="_x0000_i1036" DrawAspect="Content" ObjectID="_1384429251" r:id="rId36"/>
+                                      <o:OLEObject Type="Embed" ProgID="Equation.3" ShapeID="_x0000_i1036" DrawAspect="Content" ObjectID="_1384435703" r:id="rId36"/>
                                     </w:object>
                                   </w:r>
                                   <w:r>
@@ -13630,25 +13616,28 @@
                               <w:rPr>
                                 <w:position w:val="-6"/>
                               </w:rPr>
-                              <w:object w:dxaOrig="420" w:dyaOrig="260" w14:anchorId="1E78EF33">
+                              <w:object w:dxaOrig="420" w:dyaOrig="260" w14:anchorId="33AA29B4">
                                 <v:shape id="_x0000_i1034" type="#_x0000_t75" style="width:21.3pt;height:12.5pt" o:ole="">
                                   <v:imagedata r:id="rId37" o:title=""/>
                                 </v:shape>
-                                <o:OLEObject Type="Embed" ProgID="Equation.3" ShapeID="_x0000_i1034" DrawAspect="Content" ObjectID="_1384423673" r:id="rId38"/>
+                                <o:OLEObject Type="Embed" ProgID="Equation.3" ShapeID="_x0000_i1034" DrawAspect="Content" ObjectID="_1384435702" r:id="rId38"/>
                               </w:object>
                             </w:r>
                             <w:r>
-                              <w:t xml:space="preserve"> y </w:t>
+                              <w:t xml:space="preserve"> </w:t>
+                            </w:r>
+                            <w:r>
+                              <w:t xml:space="preserve">y </w:t>
                             </w:r>
                             <w:r>
                               <w:rPr>
                                 <w:position w:val="-10"/>
                               </w:rPr>
-                              <w:object w:dxaOrig="400" w:dyaOrig="320" w14:anchorId="207D4169">
+                              <w:object w:dxaOrig="400" w:dyaOrig="320" w14:anchorId="220EAFB1">
                                 <v:shape id="_x0000_i1036" type="#_x0000_t75" style="width:19.4pt;height:16.3pt" o:ole="">
                                   <v:imagedata r:id="rId39" o:title=""/>
                                 </v:shape>
-                                <o:OLEObject Type="Embed" ProgID="Equation.3" ShapeID="_x0000_i1036" DrawAspect="Content" ObjectID="_1384423674" r:id="rId40"/>
+                                <o:OLEObject Type="Embed" ProgID="Equation.3" ShapeID="_x0000_i1036" DrawAspect="Content" ObjectID="_1384435703" r:id="rId40"/>
                               </w:object>
                             </w:r>
                             <w:r>
@@ -13671,7 +13660,7 @@
                 <w:lang w:val="es-ES" w:eastAsia="es-ES"/>
               </w:rPr>
               <w:drawing>
-                <wp:inline distT="0" distB="0" distL="0" distR="0" wp14:anchorId="70EFC979" wp14:editId="3A112344">
+                <wp:inline distT="0" distB="0" distL="0" distR="0" wp14:anchorId="4A960D98" wp14:editId="79944BF8">
                   <wp:extent cx="1524000" cy="962025"/>
                   <wp:effectExtent l="0" t="0" r="0" b="9525"/>
                   <wp:docPr id="304" name="Imagen 304" descr="https://encrypted-tbn0.gstatic.com/images?q=tbn:ANd9GcRYBZyDkngeVWLd-MvER2hsONrnQxjbau2A-qKm6hbLjXvRdl-N6w"/>
@@ -14082,7 +14071,7 @@
                 <w:lang w:val="es-ES" w:eastAsia="es-ES"/>
               </w:rPr>
               <w:drawing>
-                <wp:inline distT="0" distB="0" distL="0" distR="0" wp14:anchorId="3E82A85E" wp14:editId="3581EE9F">
+                <wp:inline distT="0" distB="0" distL="0" distR="0" wp14:anchorId="49335B6F" wp14:editId="5247925B">
                   <wp:extent cx="2447925" cy="1162050"/>
                   <wp:effectExtent l="0" t="0" r="9525" b="0"/>
                   <wp:docPr id="305" name="Imagen 305" descr="http://www.vitutor.net/images/an_0_7.gif"/>
@@ -14147,7 +14136,7 @@
               <mc:AlternateContent>
                 <mc:Choice Requires="wps">
                   <w:drawing>
-                    <wp:anchor distT="0" distB="0" distL="114300" distR="114300" simplePos="0" relativeHeight="251731968" behindDoc="0" locked="0" layoutInCell="1" allowOverlap="1" wp14:anchorId="54AC26BF" wp14:editId="6B57572F">
+                    <wp:anchor distT="0" distB="0" distL="114300" distR="114300" simplePos="0" relativeHeight="251731968" behindDoc="0" locked="0" layoutInCell="1" allowOverlap="1" wp14:anchorId="1EC68F84" wp14:editId="427C885B">
                       <wp:simplePos x="0" y="0"/>
                       <wp:positionH relativeFrom="column">
                         <wp:posOffset>1944370</wp:posOffset>
@@ -14214,11 +14203,11 @@
                                     <w:rPr>
                                       <w:position w:val="-6"/>
                                     </w:rPr>
-                                    <w:object w:dxaOrig="420" w:dyaOrig="260" w14:anchorId="654AFF0F">
+                                    <w:object w:dxaOrig="420" w:dyaOrig="260" w14:anchorId="2876CFDA">
                                       <v:shape id="_x0000_i1038" type="#_x0000_t75" style="width:21.3pt;height:12.5pt" o:ole="">
                                         <v:imagedata r:id="rId43" o:title=""/>
                                       </v:shape>
-                                      <o:OLEObject Type="Embed" ProgID="Equation.3" ShapeID="_x0000_i1038" DrawAspect="Content" ObjectID="_1384429252" r:id="rId44"/>
+                                      <o:OLEObject Type="Embed" ProgID="Equation.3" ShapeID="_x0000_i1038" DrawAspect="Content" ObjectID="_1384435704" r:id="rId44"/>
                                     </w:object>
                                   </w:r>
                                   <w:r>
@@ -14231,11 +14220,11 @@
                                     <w:rPr>
                                       <w:position w:val="-10"/>
                                     </w:rPr>
-                                    <w:object w:dxaOrig="400" w:dyaOrig="320" w14:anchorId="0927BEC4">
+                                    <w:object w:dxaOrig="400" w:dyaOrig="320" w14:anchorId="71109AA9">
                                       <v:shape id="_x0000_i1040" type="#_x0000_t75" style="width:19.4pt;height:16.3pt" o:ole="">
                                         <v:imagedata r:id="rId45" o:title=""/>
                                       </v:shape>
-                                      <o:OLEObject Type="Embed" ProgID="Equation.3" ShapeID="_x0000_i1040" DrawAspect="Content" ObjectID="_1384429253" r:id="rId46"/>
+                                      <o:OLEObject Type="Embed" ProgID="Equation.3" ShapeID="_x0000_i1040" DrawAspect="Content" ObjectID="_1384435705" r:id="rId46"/>
                                     </w:object>
                                   </w:r>
                                   <w:r>
@@ -14280,25 +14269,28 @@
                               <w:rPr>
                                 <w:position w:val="-6"/>
                               </w:rPr>
-                              <w:object w:dxaOrig="420" w:dyaOrig="260" w14:anchorId="0043105F">
+                              <w:object w:dxaOrig="420" w:dyaOrig="260" w14:anchorId="2876CFDA">
                                 <v:shape id="_x0000_i1038" type="#_x0000_t75" style="width:21.3pt;height:12.5pt" o:ole="">
                                   <v:imagedata r:id="rId47" o:title=""/>
                                 </v:shape>
-                                <o:OLEObject Type="Embed" ProgID="Equation.3" ShapeID="_x0000_i1038" DrawAspect="Content" ObjectID="_1384423675" r:id="rId48"/>
+                                <o:OLEObject Type="Embed" ProgID="Equation.3" ShapeID="_x0000_i1038" DrawAspect="Content" ObjectID="_1384435704" r:id="rId48"/>
                               </w:object>
                             </w:r>
                             <w:r>
-                              <w:t xml:space="preserve"> y </w:t>
+                              <w:t xml:space="preserve"> </w:t>
+                            </w:r>
+                            <w:r>
+                              <w:t xml:space="preserve">y </w:t>
                             </w:r>
                             <w:r>
                               <w:rPr>
                                 <w:position w:val="-10"/>
                               </w:rPr>
-                              <w:object w:dxaOrig="400" w:dyaOrig="320" w14:anchorId="27D7BAF8">
+                              <w:object w:dxaOrig="400" w:dyaOrig="320" w14:anchorId="71109AA9">
                                 <v:shape id="_x0000_i1040" type="#_x0000_t75" style="width:19.4pt;height:16.3pt" o:ole="">
                                   <v:imagedata r:id="rId49" o:title=""/>
                                 </v:shape>
-                                <o:OLEObject Type="Embed" ProgID="Equation.3" ShapeID="_x0000_i1040" DrawAspect="Content" ObjectID="_1384423676" r:id="rId50"/>
+                                <o:OLEObject Type="Embed" ProgID="Equation.3" ShapeID="_x0000_i1040" DrawAspect="Content" ObjectID="_1384435705" r:id="rId50"/>
                               </w:object>
                             </w:r>
                             <w:r>
@@ -14704,7 +14696,7 @@
                 <w:lang w:val="es-ES" w:eastAsia="es-ES"/>
               </w:rPr>
               <w:drawing>
-                <wp:anchor distT="0" distB="0" distL="114300" distR="114300" simplePos="0" relativeHeight="251730944" behindDoc="0" locked="0" layoutInCell="1" allowOverlap="1" wp14:anchorId="10B89233" wp14:editId="13CD6634">
+                <wp:anchor distT="0" distB="0" distL="114300" distR="114300" simplePos="0" relativeHeight="251730944" behindDoc="0" locked="0" layoutInCell="1" allowOverlap="1" wp14:anchorId="3E87D6E3" wp14:editId="7C4B9568">
                   <wp:simplePos x="0" y="0"/>
                   <wp:positionH relativeFrom="column">
                     <wp:posOffset>22860</wp:posOffset>
@@ -14822,7 +14814,7 @@
               <mc:AlternateContent>
                 <mc:Choice Requires="wps">
                   <w:drawing>
-                    <wp:anchor distT="0" distB="0" distL="114300" distR="114300" simplePos="0" relativeHeight="251729920" behindDoc="0" locked="0" layoutInCell="1" allowOverlap="1" wp14:anchorId="49D68ACB" wp14:editId="46976689">
+                    <wp:anchor distT="0" distB="0" distL="114300" distR="114300" simplePos="0" relativeHeight="251729920" behindDoc="0" locked="0" layoutInCell="1" allowOverlap="1" wp14:anchorId="7AAFB9E7" wp14:editId="427BCE53">
                       <wp:simplePos x="0" y="0"/>
                       <wp:positionH relativeFrom="column">
                         <wp:posOffset>1384935</wp:posOffset>
@@ -15875,14 +15867,7 @@
             <w:rFonts w:ascii="Times New Roman" w:hAnsi="Times New Roman" w:cs="Times New Roman"/>
             <w:color w:val="000000"/>
           </w:rPr>
-          <w:t>esta</w:t>
-        </w:r>
-        <w:r>
-          <w:rPr>
-            <w:rFonts w:ascii="Times New Roman" w:hAnsi="Times New Roman" w:cs="Times New Roman"/>
-            <w:color w:val="000000"/>
-          </w:rPr>
-          <w:t xml:space="preserve"> </w:t>
+          <w:t xml:space="preserve">esta </w:t>
         </w:r>
       </w:ins>
       <w:r>
@@ -16503,7 +16488,7 @@
                 <w:lang w:val="es-ES" w:eastAsia="es-ES"/>
               </w:rPr>
               <w:drawing>
-                <wp:anchor distT="0" distB="0" distL="114300" distR="114300" simplePos="0" relativeHeight="251735040" behindDoc="0" locked="0" layoutInCell="1" allowOverlap="1" wp14:anchorId="394578FA" wp14:editId="393ED52E">
+                <wp:anchor distT="0" distB="0" distL="114300" distR="114300" simplePos="0" relativeHeight="251735040" behindDoc="0" locked="0" layoutInCell="1" allowOverlap="1" wp14:anchorId="22A7264A" wp14:editId="01749A16">
                   <wp:simplePos x="0" y="0"/>
                   <wp:positionH relativeFrom="column">
                     <wp:posOffset>146685</wp:posOffset>
@@ -17038,7 +17023,7 @@
                 <w:lang w:val="es-ES" w:eastAsia="es-ES"/>
               </w:rPr>
               <w:drawing>
-                <wp:anchor distT="0" distB="0" distL="114300" distR="114300" simplePos="0" relativeHeight="251755520" behindDoc="0" locked="0" layoutInCell="1" allowOverlap="1" wp14:anchorId="3A850EB1" wp14:editId="1D9172FF">
+                <wp:anchor distT="0" distB="0" distL="114300" distR="114300" simplePos="0" relativeHeight="251755520" behindDoc="0" locked="0" layoutInCell="1" allowOverlap="1" wp14:anchorId="7147F01E" wp14:editId="6FD39C98">
                   <wp:simplePos x="0" y="0"/>
                   <wp:positionH relativeFrom="column">
                     <wp:posOffset>375285</wp:posOffset>
@@ -17235,7 +17220,7 @@
               <mc:AlternateContent>
                 <mc:Choice Requires="wps">
                   <w:drawing>
-                    <wp:anchor distT="0" distB="0" distL="114300" distR="114300" simplePos="0" relativeHeight="251754496" behindDoc="0" locked="0" layoutInCell="1" allowOverlap="1" wp14:anchorId="6FF55A2E" wp14:editId="329183BC">
+                    <wp:anchor distT="0" distB="0" distL="114300" distR="114300" simplePos="0" relativeHeight="251754496" behindDoc="0" locked="0" layoutInCell="1" allowOverlap="1" wp14:anchorId="242B559A" wp14:editId="2D7FBB74">
                       <wp:simplePos x="0" y="0"/>
                       <wp:positionH relativeFrom="column">
                         <wp:posOffset>1403985</wp:posOffset>
@@ -17449,11 +17434,11 @@
         <w:rPr>
           <w:position w:val="-4"/>
         </w:rPr>
-        <w:object w:dxaOrig="220" w:dyaOrig="300" w14:anchorId="137781DD">
+        <w:object w:dxaOrig="220" w:dyaOrig="300" w14:anchorId="1847280F">
           <v:shape id="_x0000_i1041" type="#_x0000_t75" style="width:11.25pt;height:15.05pt" o:ole="">
             <v:imagedata r:id="rId54" o:title=""/>
           </v:shape>
-          <o:OLEObject Type="Embed" ProgID="Equation.3" ShapeID="_x0000_i1041" DrawAspect="Content" ObjectID="_1384429243" r:id="rId55"/>
+          <o:OLEObject Type="Embed" ProgID="Equation.3" ShapeID="_x0000_i1041" DrawAspect="Content" ObjectID="_1384435695" r:id="rId55"/>
         </w:object>
       </w:r>
       <w:r>
@@ -17463,11 +17448,11 @@
         <w:rPr>
           <w:position w:val="-6"/>
         </w:rPr>
-        <w:object w:dxaOrig="360" w:dyaOrig="320" w14:anchorId="6ABDC876">
+        <w:object w:dxaOrig="360" w:dyaOrig="320" w14:anchorId="7CD895E5">
           <v:shape id="_x0000_i1042" type="#_x0000_t75" style="width:18.15pt;height:16.3pt" o:ole="">
             <v:imagedata r:id="rId56" o:title=""/>
           </v:shape>
-          <o:OLEObject Type="Embed" ProgID="Equation.3" ShapeID="_x0000_i1042" DrawAspect="Content" ObjectID="_1384429244" r:id="rId57"/>
+          <o:OLEObject Type="Embed" ProgID="Equation.3" ShapeID="_x0000_i1042" DrawAspect="Content" ObjectID="_1384435696" r:id="rId57"/>
         </w:object>
       </w:r>
       <w:r>
@@ -17480,11 +17465,11 @@
         <w:rPr>
           <w:position w:val="-4"/>
         </w:rPr>
-        <w:object w:dxaOrig="200" w:dyaOrig="300" w14:anchorId="0DC03428">
+        <w:object w:dxaOrig="200" w:dyaOrig="300" w14:anchorId="1BFB7937">
           <v:shape id="_x0000_i1043" type="#_x0000_t75" style="width:10pt;height:15.05pt" o:ole="">
             <v:imagedata r:id="rId58" o:title=""/>
           </v:shape>
-          <o:OLEObject Type="Embed" ProgID="Equation.3" ShapeID="_x0000_i1043" DrawAspect="Content" ObjectID="_1384429245" r:id="rId59"/>
+          <o:OLEObject Type="Embed" ProgID="Equation.3" ShapeID="_x0000_i1043" DrawAspect="Content" ObjectID="_1384435697" r:id="rId59"/>
         </w:object>
       </w:r>
       <w:r>
@@ -17494,11 +17479,11 @@
         <w:rPr>
           <w:position w:val="-6"/>
         </w:rPr>
-        <w:object w:dxaOrig="380" w:dyaOrig="320" w14:anchorId="219D9B7B">
+        <w:object w:dxaOrig="380" w:dyaOrig="320" w14:anchorId="1965F2BF">
           <v:shape id="_x0000_i1044" type="#_x0000_t75" style="width:19.4pt;height:16.3pt" o:ole="">
             <v:imagedata r:id="rId60" o:title=""/>
           </v:shape>
-          <o:OLEObject Type="Embed" ProgID="Equation.3" ShapeID="_x0000_i1044" DrawAspect="Content" ObjectID="_1384429246" r:id="rId61"/>
+          <o:OLEObject Type="Embed" ProgID="Equation.3" ShapeID="_x0000_i1044" DrawAspect="Content" ObjectID="_1384435698" r:id="rId61"/>
         </w:object>
       </w:r>
       <w:r>
@@ -17511,11 +17496,11 @@
         <w:rPr>
           <w:position w:val="-4"/>
         </w:rPr>
-        <w:object w:dxaOrig="220" w:dyaOrig="300" w14:anchorId="366272F5">
+        <w:object w:dxaOrig="220" w:dyaOrig="300" w14:anchorId="771E52F7">
           <v:shape id="_x0000_i1045" type="#_x0000_t75" style="width:11.25pt;height:15.05pt" o:ole="">
             <v:imagedata r:id="rId62" o:title=""/>
           </v:shape>
-          <o:OLEObject Type="Embed" ProgID="Equation.3" ShapeID="_x0000_i1045" DrawAspect="Content" ObjectID="_1384429247" r:id="rId63"/>
+          <o:OLEObject Type="Embed" ProgID="Equation.3" ShapeID="_x0000_i1045" DrawAspect="Content" ObjectID="_1384435699" r:id="rId63"/>
         </w:object>
       </w:r>
       <w:r>
@@ -17525,11 +17510,11 @@
         <w:rPr>
           <w:position w:val="-6"/>
         </w:rPr>
-        <w:object w:dxaOrig="620" w:dyaOrig="320" w14:anchorId="79E10076">
+        <w:object w:dxaOrig="620" w:dyaOrig="320" w14:anchorId="6161B5CE">
           <v:shape id="_x0000_i1046" type="#_x0000_t75" style="width:30.7pt;height:16.3pt" o:ole="">
             <v:imagedata r:id="rId64" o:title=""/>
           </v:shape>
-          <o:OLEObject Type="Embed" ProgID="Equation.3" ShapeID="_x0000_i1046" DrawAspect="Content" ObjectID="_1384429248" r:id="rId65"/>
+          <o:OLEObject Type="Embed" ProgID="Equation.3" ShapeID="_x0000_i1046" DrawAspect="Content" ObjectID="_1384435700" r:id="rId65"/>
         </w:object>
       </w:r>
     </w:p>
@@ -20048,14 +20033,7 @@
             <w:rFonts w:ascii="Times New Roman" w:hAnsi="Times New Roman" w:cs="Times New Roman"/>
             <w:color w:val="000000"/>
           </w:rPr>
-          <w:t>esta</w:t>
-        </w:r>
-        <w:r>
-          <w:rPr>
-            <w:rFonts w:ascii="Times New Roman" w:hAnsi="Times New Roman" w:cs="Times New Roman"/>
-            <w:color w:val="000000"/>
-          </w:rPr>
-          <w:t xml:space="preserve"> </w:t>
+          <w:t xml:space="preserve">esta </w:t>
         </w:r>
       </w:ins>
       <w:r>
@@ -21359,7 +21337,7 @@
                 <w:lang w:val="es-ES" w:eastAsia="es-ES"/>
               </w:rPr>
               <w:drawing>
-                <wp:inline distT="0" distB="0" distL="0" distR="0" wp14:anchorId="47DB9871" wp14:editId="4E73FE57">
+                <wp:inline distT="0" distB="0" distL="0" distR="0" wp14:anchorId="7C888536" wp14:editId="1C6B5F9B">
                   <wp:extent cx="2420697" cy="1295400"/>
                   <wp:effectExtent l="0" t="0" r="0" b="0"/>
                   <wp:docPr id="321" name="Imagen 321" descr="http://2.bp.blogspot.com/-PPDj-6KRy7E/UUKGQ4H8RyI/AAAAAAAAADk/VcWLEFPbcX8/s1600/Image1173.gif"/>
@@ -22354,7 +22332,7 @@
                     <mc:AlternateContent>
                       <mc:Choice Requires="wpg">
                         <w:drawing>
-                          <wp:anchor distT="0" distB="0" distL="114300" distR="114300" simplePos="0" relativeHeight="251760640" behindDoc="0" locked="0" layoutInCell="1" allowOverlap="1" wp14:anchorId="52F140E5" wp14:editId="0C53839C">
+                          <wp:anchor distT="0" distB="0" distL="114300" distR="114300" simplePos="0" relativeHeight="251760640" behindDoc="0" locked="0" layoutInCell="1" allowOverlap="1" wp14:anchorId="5E3F81DE" wp14:editId="45660334">
                             <wp:simplePos x="0" y="0"/>
                             <wp:positionH relativeFrom="column">
                               <wp:posOffset>196215</wp:posOffset>
@@ -23705,7 +23683,7 @@
                     <mc:AlternateContent>
                       <mc:Choice Requires="wpg">
                         <w:drawing>
-                          <wp:anchor distT="0" distB="0" distL="114300" distR="114300" simplePos="0" relativeHeight="251765760" behindDoc="0" locked="0" layoutInCell="1" allowOverlap="1" wp14:anchorId="7AECB928" wp14:editId="66882A4A">
+                          <wp:anchor distT="0" distB="0" distL="114300" distR="114300" simplePos="0" relativeHeight="251765760" behindDoc="0" locked="0" layoutInCell="1" allowOverlap="1" wp14:anchorId="7595CEC2" wp14:editId="0F29E5C3">
                             <wp:simplePos x="0" y="0"/>
                             <wp:positionH relativeFrom="column">
                               <wp:posOffset>81915</wp:posOffset>
@@ -24666,17 +24644,10 @@
                 <w:rFonts w:ascii="Times New Roman" w:hAnsi="Times New Roman" w:cs="Times New Roman"/>
                 <w:color w:val="000000"/>
               </w:rPr>
-              <w:t>Actividad para repasar los conceptos de mediatriz de un segmento y la bisectriz de un ángulo</w:t>
-            </w:r>
-            <w:ins w:id="158" w:author="mercyranjel" w:date="2015-12-02T11:12:00Z">
-              <w:r>
-                <w:rPr>
-                  <w:rFonts w:ascii="Times New Roman" w:hAnsi="Times New Roman" w:cs="Times New Roman"/>
-                  <w:color w:val="000000"/>
-                </w:rPr>
-                <w:t>.</w:t>
-              </w:r>
-            </w:ins>
+              <w:t>Actividad para solucionar situaciones relacionadas con la mediatriz y la bisectriz</w:t>
+            </w:r>
+            <w:bookmarkStart w:id="158" w:name="_GoBack"/>
+            <w:bookmarkEnd w:id="158"/>
           </w:p>
         </w:tc>
       </w:tr>
@@ -24965,14 +24936,7 @@
             <w:rFonts w:ascii="Times New Roman" w:hAnsi="Times New Roman" w:cs="Times New Roman"/>
             <w:color w:val="000000"/>
           </w:rPr>
-          <w:t>esta</w:t>
-        </w:r>
-        <w:r>
-          <w:rPr>
-            <w:rFonts w:ascii="Times New Roman" w:hAnsi="Times New Roman" w:cs="Times New Roman"/>
-            <w:color w:val="000000"/>
-          </w:rPr>
-          <w:t xml:space="preserve"> </w:t>
+          <w:t xml:space="preserve">esta </w:t>
         </w:r>
       </w:ins>
       <w:r>
@@ -24998,8 +24962,6 @@
         </w:rPr>
         <w:t xml:space="preserve"> </w:t>
       </w:r>
-      <w:bookmarkStart w:id="161" w:name="_GoBack"/>
-      <w:bookmarkEnd w:id="161"/>
     </w:p>
     <w:p>
       <w:pPr>
@@ -25196,7 +25158,7 @@
               </w:rPr>
               <w:t>Actividades sobre Las construcciones geométricas</w:t>
             </w:r>
-            <w:ins w:id="162" w:author="mercyranjel" w:date="2015-12-02T11:12:00Z">
+            <w:ins w:id="161" w:author="mercyranjel" w:date="2015-12-02T11:12:00Z">
               <w:r>
                 <w:rPr>
                   <w:rFonts w:ascii="Times New Roman" w:eastAsia="Times New Roman" w:hAnsi="Times New Roman" w:cs="Times New Roman"/>
@@ -25429,7 +25391,7 @@
               </w:rPr>
               <w:t>Actividad para averiguar la relación entre los ángulos y los planetas</w:t>
             </w:r>
-            <w:ins w:id="163" w:author="mercyranjel" w:date="2015-12-02T11:12:00Z">
+            <w:ins w:id="162" w:author="mercyranjel" w:date="2015-12-02T11:12:00Z">
               <w:r>
                 <w:rPr>
                   <w:rFonts w:ascii="Times New Roman" w:hAnsi="Times New Roman" w:cs="Times New Roman"/>
@@ -25639,7 +25601,7 @@
               </w:rPr>
               <w:t>Mapa conceptual sobre el tema Las rectas y los ángulos</w:t>
             </w:r>
-            <w:ins w:id="164" w:author="mercyranjel" w:date="2015-12-02T11:12:00Z">
+            <w:ins w:id="163" w:author="mercyranjel" w:date="2015-12-02T11:12:00Z">
               <w:r>
                 <w:rPr>
                   <w:rFonts w:ascii="Times New Roman" w:hAnsi="Times New Roman" w:cs="Times New Roman"/>
@@ -25824,7 +25786,7 @@
               </w:rPr>
               <w:t>Evaluación sobre Las rectas y los ángulos</w:t>
             </w:r>
-            <w:ins w:id="165" w:author="mercyranjel" w:date="2015-12-02T11:12:00Z">
+            <w:ins w:id="164" w:author="mercyranjel" w:date="2015-12-02T11:12:00Z">
               <w:r>
                 <w:rPr>
                   <w:rFonts w:ascii="Times New Roman" w:hAnsi="Times New Roman" w:cs="Times New Roman"/>
@@ -26271,7 +26233,7 @@
         <w:rStyle w:val="Nmerodepgina"/>
         <w:noProof/>
       </w:rPr>
-      <w:t>5</w:t>
+      <w:t>17</w:t>
     </w:r>
     <w:r>
       <w:rPr>
@@ -26383,7 +26345,7 @@
         <v:path o:extrusionok="f" gradientshapeok="t" o:connecttype="rect"/>
         <o:lock v:ext="edit" aspectratio="t"/>
       </v:shapetype>
-      <v:shape id="_x0000_i1030" type="#_x0000_t75" style="width:11.9pt;height:12.5pt" o:bullet="t">
+      <v:shape id="_x0000_i1033" type="#_x0000_t75" style="width:11.9pt;height:12.5pt" o:bullet="t">
         <v:imagedata r:id="rId1" o:title="BD21302_"/>
       </v:shape>
     </w:pict>
@@ -32456,7 +32418,7 @@
 </file>
 
 <file path=customXml/itemProps1.xml><?xml version="1.0" encoding="utf-8"?>
-<ds:datastoreItem xmlns:ds="http://schemas.openxmlformats.org/officeDocument/2006/customXml" ds:itemID="{7F0CA1C2-50D3-AE40-B1D1-93E1006CF023}">
+<ds:datastoreItem xmlns:ds="http://schemas.openxmlformats.org/officeDocument/2006/customXml" ds:itemID="{F90F4E25-7573-D440-873D-41A76C517100}">
   <ds:schemaRefs>
     <ds:schemaRef ds:uri="http://schemas.openxmlformats.org/officeDocument/2006/bibliography"/>
   </ds:schemaRefs>

</xml_diff>

<commit_message>
Ajuste título de recurso
Ajuste
</commit_message>
<xml_diff>
--- a/fuentes/contenidos/grado06/guion10/MA_06_10_CO.docx
+++ b/fuentes/contenidos/grado06/guion10/MA_06_10_CO.docx
@@ -2764,7 +2764,7 @@
                 <w:lang w:val="es-ES" w:eastAsia="es-ES"/>
               </w:rPr>
               <w:drawing>
-                <wp:inline distT="0" distB="0" distL="0" distR="0" wp14:anchorId="33A84F04" wp14:editId="5AEC1A27">
+                <wp:inline distT="0" distB="0" distL="0" distR="0" wp14:anchorId="2EEEA483" wp14:editId="142A08EA">
                   <wp:extent cx="2838450" cy="2163036"/>
                   <wp:effectExtent l="0" t="0" r="0" b="8890"/>
                   <wp:docPr id="1" name="Imagen 1"/>
@@ -3814,16 +3814,7 @@
                 <w:b/>
                 <w:color w:val="000000"/>
               </w:rPr>
-              <w:t xml:space="preserve"> </w:t>
-            </w:r>
-            <w:r>
-              <w:rPr>
-                <w:rFonts w:ascii="Times New Roman" w:hAnsi="Times New Roman" w:cs="Times New Roman"/>
-                <w:b/>
-                <w:color w:val="000000"/>
-              </w:rPr>
-              <w:lastRenderedPageBreak/>
-              <w:t xml:space="preserve">(o URL o la ruta en </w:t>
+              <w:t xml:space="preserve"> (o URL o la ruta en </w:t>
             </w:r>
             <w:proofErr w:type="spellStart"/>
             <w:r>
@@ -3870,9 +3861,8 @@
                 <w:noProof/>
                 <w:lang w:val="es-ES" w:eastAsia="es-ES"/>
               </w:rPr>
-              <w:lastRenderedPageBreak/>
               <w:drawing>
-                <wp:anchor distT="0" distB="0" distL="114300" distR="114300" simplePos="0" relativeHeight="251667456" behindDoc="0" locked="0" layoutInCell="1" allowOverlap="1" wp14:anchorId="2EB431DF" wp14:editId="51E9FA79">
+                <wp:anchor distT="0" distB="0" distL="114300" distR="114300" simplePos="0" relativeHeight="251667456" behindDoc="0" locked="0" layoutInCell="1" allowOverlap="1" wp14:anchorId="2BA4ABE3" wp14:editId="6762E3C0">
                   <wp:simplePos x="0" y="0"/>
                   <wp:positionH relativeFrom="column">
                     <wp:posOffset>592455</wp:posOffset>
@@ -3956,7 +3946,7 @@
               <mc:AlternateContent>
                 <mc:Choice Requires="wps">
                   <w:drawing>
-                    <wp:anchor distT="0" distB="0" distL="114300" distR="114300" simplePos="0" relativeHeight="251675648" behindDoc="0" locked="0" layoutInCell="1" allowOverlap="1" wp14:anchorId="183AD238" wp14:editId="239F7527">
+                    <wp:anchor distT="0" distB="0" distL="114300" distR="114300" simplePos="0" relativeHeight="251675648" behindDoc="0" locked="0" layoutInCell="1" allowOverlap="1" wp14:anchorId="57C8371B" wp14:editId="36F6F867">
                       <wp:simplePos x="0" y="0"/>
                       <wp:positionH relativeFrom="column">
                         <wp:posOffset>2401570</wp:posOffset>
@@ -4105,7 +4095,7 @@
                 <w:lang w:val="es-ES" w:eastAsia="es-ES"/>
               </w:rPr>
               <w:drawing>
-                <wp:anchor distT="0" distB="0" distL="114300" distR="114300" simplePos="0" relativeHeight="251666432" behindDoc="0" locked="0" layoutInCell="1" allowOverlap="1" wp14:anchorId="375E2598" wp14:editId="31D51C8D">
+                <wp:anchor distT="0" distB="0" distL="114300" distR="114300" simplePos="0" relativeHeight="251666432" behindDoc="0" locked="0" layoutInCell="1" allowOverlap="1" wp14:anchorId="3BA448FB" wp14:editId="28909C8D">
                   <wp:simplePos x="0" y="0"/>
                   <wp:positionH relativeFrom="column">
                     <wp:posOffset>94615</wp:posOffset>
@@ -4174,7 +4164,7 @@
               <mc:AlternateContent>
                 <mc:Choice Requires="wps">
                   <w:drawing>
-                    <wp:anchor distT="0" distB="0" distL="114300" distR="114300" simplePos="0" relativeHeight="251674624" behindDoc="0" locked="0" layoutInCell="1" allowOverlap="1" wp14:anchorId="57B50904" wp14:editId="5727B658">
+                    <wp:anchor distT="0" distB="0" distL="114300" distR="114300" simplePos="0" relativeHeight="251674624" behindDoc="0" locked="0" layoutInCell="1" allowOverlap="1" wp14:anchorId="4ED29F1E" wp14:editId="012F3032">
                       <wp:simplePos x="0" y="0"/>
                       <wp:positionH relativeFrom="column">
                         <wp:posOffset>323215</wp:posOffset>
@@ -4373,7 +4363,6 @@
                 <w:b/>
                 <w:color w:val="000000"/>
               </w:rPr>
-              <w:lastRenderedPageBreak/>
               <w:t>Pie de imagen</w:t>
             </w:r>
           </w:p>
@@ -5491,7 +5480,6 @@
         <w:rPr>
           <w:rFonts w:ascii="Times New Roman" w:hAnsi="Times New Roman" w:cs="Times New Roman"/>
         </w:rPr>
-        <w:lastRenderedPageBreak/>
         <w:t>La mayoría de los</w:t>
       </w:r>
       <w:r>
@@ -6403,7 +6391,7 @@
               <mc:AlternateContent>
                 <mc:Choice Requires="wpg">
                   <w:drawing>
-                    <wp:anchor distT="0" distB="0" distL="114300" distR="114300" simplePos="0" relativeHeight="251684864" behindDoc="0" locked="0" layoutInCell="1" allowOverlap="1" wp14:anchorId="298B2A48" wp14:editId="5AE1DD9A">
+                    <wp:anchor distT="0" distB="0" distL="114300" distR="114300" simplePos="0" relativeHeight="251684864" behindDoc="0" locked="0" layoutInCell="1" allowOverlap="1" wp14:anchorId="0A58B008" wp14:editId="0765C96D">
                       <wp:simplePos x="0" y="0"/>
                       <wp:positionH relativeFrom="column">
                         <wp:posOffset>115570</wp:posOffset>
@@ -6697,7 +6685,7 @@
               <mc:AlternateContent>
                 <mc:Choice Requires="wpg">
                   <w:drawing>
-                    <wp:anchor distT="0" distB="0" distL="114300" distR="114300" simplePos="0" relativeHeight="251688960" behindDoc="0" locked="0" layoutInCell="1" allowOverlap="1" wp14:anchorId="25FF47CC" wp14:editId="4D721155">
+                    <wp:anchor distT="0" distB="0" distL="114300" distR="114300" simplePos="0" relativeHeight="251688960" behindDoc="0" locked="0" layoutInCell="1" allowOverlap="1" wp14:anchorId="66ED0125" wp14:editId="2D51E6E2">
                       <wp:simplePos x="0" y="0"/>
                       <wp:positionH relativeFrom="column">
                         <wp:posOffset>2054860</wp:posOffset>
@@ -7328,7 +7316,6 @@
                 <w:sz w:val="18"/>
                 <w:szCs w:val="18"/>
               </w:rPr>
-              <w:lastRenderedPageBreak/>
               <w:t>Contenido</w:t>
             </w:r>
           </w:p>
@@ -7765,7 +7752,7 @@
                 <w:lang w:val="es-ES" w:eastAsia="es-ES"/>
               </w:rPr>
               <w:drawing>
-                <wp:anchor distT="0" distB="0" distL="114300" distR="114300" simplePos="0" relativeHeight="251660287" behindDoc="0" locked="0" layoutInCell="1" allowOverlap="1" wp14:anchorId="2C0FDADF" wp14:editId="774C738D">
+                <wp:anchor distT="0" distB="0" distL="114300" distR="114300" simplePos="0" relativeHeight="251660287" behindDoc="0" locked="0" layoutInCell="1" allowOverlap="1" wp14:anchorId="3A13469E" wp14:editId="1088DF10">
                   <wp:simplePos x="0" y="0"/>
                   <wp:positionH relativeFrom="column">
                     <wp:posOffset>1372870</wp:posOffset>
@@ -7854,11 +7841,11 @@
                 <w:noProof/>
                 <w:lang w:val="es-ES" w:eastAsia="es-ES"/>
               </w:rPr>
-              <w:pict w14:anchorId="4AF9E08F">
+              <w:pict w14:anchorId="6DE21D1C">
                 <v:shape id="_x0000_s1038" type="#_x0000_t75" style="position:absolute;margin-left:135.1pt;margin-top:9.95pt;width:45pt;height:45pt;z-index:251698176">
                   <v:imagedata r:id="rId18" o:title=""/>
                 </v:shape>
-                <o:OLEObject Type="Embed" ProgID="Equation.3" ShapeID="_x0000_s1038" DrawAspect="Content" ObjectID="_1384435701" r:id="rId19"/>
+                <o:OLEObject Type="Embed" ProgID="Equation.3" ShapeID="_x0000_s1038" DrawAspect="Content" ObjectID="_1384608527" r:id="rId19"/>
               </w:pict>
             </w:r>
           </w:p>
@@ -8185,7 +8172,7 @@
                 <w:lang w:val="es-ES" w:eastAsia="es-ES"/>
               </w:rPr>
               <w:drawing>
-                <wp:anchor distT="0" distB="0" distL="114300" distR="114300" simplePos="0" relativeHeight="251700224" behindDoc="0" locked="0" layoutInCell="1" allowOverlap="1" wp14:anchorId="6F289CFF" wp14:editId="041BD4AE">
+                <wp:anchor distT="0" distB="0" distL="114300" distR="114300" simplePos="0" relativeHeight="251700224" behindDoc="0" locked="0" layoutInCell="1" allowOverlap="1" wp14:anchorId="1683B323" wp14:editId="557BF1D9">
                   <wp:simplePos x="0" y="0"/>
                   <wp:positionH relativeFrom="column">
                     <wp:posOffset>685800</wp:posOffset>
@@ -8291,7 +8278,7 @@
               <mc:AlternateContent>
                 <mc:Choice Requires="wps">
                   <w:drawing>
-                    <wp:anchor distT="0" distB="0" distL="114300" distR="114300" simplePos="0" relativeHeight="251713536" behindDoc="0" locked="0" layoutInCell="1" allowOverlap="1" wp14:anchorId="3ABADC5F" wp14:editId="2DA4F517">
+                    <wp:anchor distT="0" distB="0" distL="114300" distR="114300" simplePos="0" relativeHeight="251713536" behindDoc="0" locked="0" layoutInCell="1" allowOverlap="1" wp14:anchorId="0EF9EB26" wp14:editId="24BED810">
                       <wp:simplePos x="0" y="0"/>
                       <wp:positionH relativeFrom="column">
                         <wp:posOffset>114300</wp:posOffset>
@@ -8429,7 +8416,7 @@
               <mc:AlternateContent>
                 <mc:Choice Requires="wps">
                   <w:drawing>
-                    <wp:anchor distT="0" distB="0" distL="114300" distR="114300" simplePos="0" relativeHeight="251702272" behindDoc="0" locked="0" layoutInCell="1" allowOverlap="1" wp14:anchorId="2C5B3F42" wp14:editId="4396A0E4">
+                    <wp:anchor distT="0" distB="0" distL="114300" distR="114300" simplePos="0" relativeHeight="251702272" behindDoc="0" locked="0" layoutInCell="1" allowOverlap="1" wp14:anchorId="4873ADB0" wp14:editId="18DB048B">
                       <wp:simplePos x="0" y="0"/>
                       <wp:positionH relativeFrom="column">
                         <wp:posOffset>1485900</wp:posOffset>
@@ -8537,7 +8524,7 @@
               <mc:AlternateContent>
                 <mc:Choice Requires="wps">
                   <w:drawing>
-                    <wp:anchor distT="0" distB="0" distL="114300" distR="114300" simplePos="0" relativeHeight="251701248" behindDoc="0" locked="0" layoutInCell="1" allowOverlap="1" wp14:anchorId="04A72379" wp14:editId="1B0887DD">
+                    <wp:anchor distT="0" distB="0" distL="114300" distR="114300" simplePos="0" relativeHeight="251701248" behindDoc="0" locked="0" layoutInCell="1" allowOverlap="1" wp14:anchorId="254A068A" wp14:editId="23E99EE5">
                       <wp:simplePos x="0" y="0"/>
                       <wp:positionH relativeFrom="column">
                         <wp:posOffset>800100</wp:posOffset>
@@ -8728,7 +8715,7 @@
                 <w:lang w:val="es-ES" w:eastAsia="es-ES"/>
               </w:rPr>
               <w:drawing>
-                <wp:anchor distT="0" distB="0" distL="114300" distR="114300" simplePos="0" relativeHeight="251703296" behindDoc="0" locked="0" layoutInCell="1" allowOverlap="1" wp14:anchorId="3150F7E3" wp14:editId="0A4287B3">
+                <wp:anchor distT="0" distB="0" distL="114300" distR="114300" simplePos="0" relativeHeight="251703296" behindDoc="0" locked="0" layoutInCell="1" allowOverlap="1" wp14:anchorId="54818AF6" wp14:editId="08BCDC0F">
                   <wp:simplePos x="0" y="0"/>
                   <wp:positionH relativeFrom="column">
                     <wp:posOffset>807085</wp:posOffset>
@@ -8876,7 +8863,7 @@
               <mc:AlternateContent>
                 <mc:Choice Requires="wps">
                   <w:drawing>
-                    <wp:anchor distT="0" distB="0" distL="114300" distR="114300" simplePos="0" relativeHeight="251717632" behindDoc="0" locked="0" layoutInCell="1" allowOverlap="1" wp14:anchorId="355C9566" wp14:editId="3BDC4CD0">
+                    <wp:anchor distT="0" distB="0" distL="114300" distR="114300" simplePos="0" relativeHeight="251717632" behindDoc="0" locked="0" layoutInCell="1" allowOverlap="1" wp14:anchorId="5052D303" wp14:editId="1475F056">
                       <wp:simplePos x="0" y="0"/>
                       <wp:positionH relativeFrom="column">
                         <wp:posOffset>0</wp:posOffset>
@@ -9095,7 +9082,7 @@
                 <w:lang w:val="es-ES" w:eastAsia="es-ES"/>
               </w:rPr>
               <w:drawing>
-                <wp:anchor distT="0" distB="0" distL="114300" distR="114300" simplePos="0" relativeHeight="251704320" behindDoc="0" locked="0" layoutInCell="1" allowOverlap="1" wp14:anchorId="0D7B8A7A" wp14:editId="577C25AA">
+                <wp:anchor distT="0" distB="0" distL="114300" distR="114300" simplePos="0" relativeHeight="251704320" behindDoc="0" locked="0" layoutInCell="1" allowOverlap="1" wp14:anchorId="0B91C958" wp14:editId="72E5EDFD">
                   <wp:simplePos x="0" y="0"/>
                   <wp:positionH relativeFrom="column">
                     <wp:posOffset>835660</wp:posOffset>
@@ -9175,7 +9162,6 @@
                 <w:rFonts w:ascii="Times New Roman" w:hAnsi="Times New Roman" w:cs="Times New Roman"/>
                 <w:color w:val="000000"/>
               </w:rPr>
-              <w:lastRenderedPageBreak/>
               <w:t xml:space="preserve">            </w:t>
             </w:r>
             <w:r>
@@ -9186,7 +9172,7 @@
               <mc:AlternateContent>
                 <mc:Choice Requires="wps">
                   <w:drawing>
-                    <wp:anchor distT="0" distB="0" distL="114300" distR="114300" simplePos="0" relativeHeight="251722752" behindDoc="0" locked="0" layoutInCell="1" allowOverlap="1" wp14:anchorId="50BDBF34" wp14:editId="1A5CFC91">
+                    <wp:anchor distT="0" distB="0" distL="114300" distR="114300" simplePos="0" relativeHeight="251722752" behindDoc="0" locked="0" layoutInCell="1" allowOverlap="1" wp14:anchorId="79E7E583" wp14:editId="505CD44A">
                       <wp:simplePos x="0" y="0"/>
                       <wp:positionH relativeFrom="column">
                         <wp:posOffset>0</wp:posOffset>
@@ -9341,9 +9327,8 @@
                 <w:noProof/>
                 <w:lang w:val="es-ES" w:eastAsia="es-ES"/>
               </w:rPr>
-              <w:lastRenderedPageBreak/>
               <w:drawing>
-                <wp:anchor distT="0" distB="0" distL="114300" distR="114300" simplePos="0" relativeHeight="251705344" behindDoc="0" locked="0" layoutInCell="1" allowOverlap="1" wp14:anchorId="7C5215DF" wp14:editId="741E0BFD">
+                <wp:anchor distT="0" distB="0" distL="114300" distR="114300" simplePos="0" relativeHeight="251705344" behindDoc="0" locked="0" layoutInCell="1" allowOverlap="1" wp14:anchorId="144904E9" wp14:editId="504E12F2">
                   <wp:simplePos x="0" y="0"/>
                   <wp:positionH relativeFrom="column">
                     <wp:posOffset>807085</wp:posOffset>
@@ -9452,11 +9437,10 @@
                 <w:noProof/>
                 <w:lang w:val="es-ES" w:eastAsia="es-ES"/>
               </w:rPr>
-              <w:lastRenderedPageBreak/>
               <mc:AlternateContent>
                 <mc:Choice Requires="wps">
                   <w:drawing>
-                    <wp:anchor distT="0" distB="0" distL="114300" distR="114300" simplePos="0" relativeHeight="251727872" behindDoc="0" locked="0" layoutInCell="1" allowOverlap="1" wp14:anchorId="3FBECC0A" wp14:editId="15A68177">
+                    <wp:anchor distT="0" distB="0" distL="114300" distR="114300" simplePos="0" relativeHeight="251727872" behindDoc="0" locked="0" layoutInCell="1" allowOverlap="1" wp14:anchorId="5E399F82" wp14:editId="63A93702">
                       <wp:simplePos x="0" y="0"/>
                       <wp:positionH relativeFrom="column">
                         <wp:posOffset>0</wp:posOffset>
@@ -9828,7 +9812,7 @@
                 <w:lang w:val="es-ES" w:eastAsia="es-ES"/>
               </w:rPr>
               <w:drawing>
-                <wp:anchor distT="0" distB="0" distL="114300" distR="114300" simplePos="0" relativeHeight="251707392" behindDoc="0" locked="0" layoutInCell="1" allowOverlap="1" wp14:anchorId="2FC15FF0" wp14:editId="288A4C63">
+                <wp:anchor distT="0" distB="0" distL="114300" distR="114300" simplePos="0" relativeHeight="251707392" behindDoc="0" locked="0" layoutInCell="1" allowOverlap="1" wp14:anchorId="6DB0406F" wp14:editId="1DA4D411">
                   <wp:simplePos x="0" y="0"/>
                   <wp:positionH relativeFrom="column">
                     <wp:posOffset>450215</wp:posOffset>
@@ -9913,7 +9897,7 @@
               <mc:AlternateContent>
                 <mc:Choice Requires="wps">
                   <w:drawing>
-                    <wp:anchor distT="0" distB="0" distL="114300" distR="114300" simplePos="0" relativeHeight="251708416" behindDoc="0" locked="0" layoutInCell="1" allowOverlap="1" wp14:anchorId="5CA12F68" wp14:editId="2EA48086">
+                    <wp:anchor distT="0" distB="0" distL="114300" distR="114300" simplePos="0" relativeHeight="251708416" behindDoc="0" locked="0" layoutInCell="1" allowOverlap="1" wp14:anchorId="57685FD3" wp14:editId="5A30FEB6">
                       <wp:simplePos x="0" y="0"/>
                       <wp:positionH relativeFrom="column">
                         <wp:posOffset>107315</wp:posOffset>
@@ -10322,7 +10306,7 @@
                 <w:lang w:val="es-ES" w:eastAsia="es-ES"/>
               </w:rPr>
               <w:drawing>
-                <wp:anchor distT="0" distB="0" distL="114300" distR="114300" simplePos="0" relativeHeight="251715584" behindDoc="0" locked="0" layoutInCell="1" allowOverlap="1" wp14:anchorId="77E3630D" wp14:editId="695BE9C6">
+                <wp:anchor distT="0" distB="0" distL="114300" distR="114300" simplePos="0" relativeHeight="251715584" behindDoc="0" locked="0" layoutInCell="1" allowOverlap="1" wp14:anchorId="24A87CE3" wp14:editId="6ECBD219">
                   <wp:simplePos x="0" y="0"/>
                   <wp:positionH relativeFrom="column">
                     <wp:posOffset>564515</wp:posOffset>
@@ -10431,7 +10415,7 @@
               <mc:AlternateContent>
                 <mc:Choice Requires="wps">
                   <w:drawing>
-                    <wp:anchor distT="0" distB="0" distL="114300" distR="114300" simplePos="0" relativeHeight="251718656" behindDoc="0" locked="0" layoutInCell="1" allowOverlap="1" wp14:anchorId="06243B1B" wp14:editId="36FC3D0C">
+                    <wp:anchor distT="0" distB="0" distL="114300" distR="114300" simplePos="0" relativeHeight="251718656" behindDoc="0" locked="0" layoutInCell="1" allowOverlap="1" wp14:anchorId="1C480DC8" wp14:editId="13457F83">
                       <wp:simplePos x="0" y="0"/>
                       <wp:positionH relativeFrom="column">
                         <wp:posOffset>335915</wp:posOffset>
@@ -10810,7 +10794,7 @@
                 <w:lang w:val="es-ES" w:eastAsia="es-ES"/>
               </w:rPr>
               <w:drawing>
-                <wp:anchor distT="0" distB="0" distL="114300" distR="114300" simplePos="0" relativeHeight="251720704" behindDoc="0" locked="0" layoutInCell="1" allowOverlap="1" wp14:anchorId="05BEBEB8" wp14:editId="01A745A8">
+                <wp:anchor distT="0" distB="0" distL="114300" distR="114300" simplePos="0" relativeHeight="251720704" behindDoc="0" locked="0" layoutInCell="1" allowOverlap="1" wp14:anchorId="6C396D80" wp14:editId="722AA814">
                   <wp:simplePos x="0" y="0"/>
                   <wp:positionH relativeFrom="column">
                     <wp:posOffset>335915</wp:posOffset>
@@ -10895,7 +10879,7 @@
               <mc:AlternateContent>
                 <mc:Choice Requires="wps">
                   <w:drawing>
-                    <wp:anchor distT="0" distB="0" distL="114300" distR="114300" simplePos="0" relativeHeight="251723776" behindDoc="0" locked="0" layoutInCell="1" allowOverlap="1" wp14:anchorId="0927E2F9" wp14:editId="5A3B32FD">
+                    <wp:anchor distT="0" distB="0" distL="114300" distR="114300" simplePos="0" relativeHeight="251723776" behindDoc="0" locked="0" layoutInCell="1" allowOverlap="1" wp14:anchorId="697F0CB6" wp14:editId="4A178F4A">
                       <wp:simplePos x="0" y="0"/>
                       <wp:positionH relativeFrom="column">
                         <wp:posOffset>107315</wp:posOffset>
@@ -11289,7 +11273,7 @@
                 <w:lang w:val="es-ES" w:eastAsia="es-ES"/>
               </w:rPr>
               <w:drawing>
-                <wp:anchor distT="0" distB="0" distL="114300" distR="114300" simplePos="0" relativeHeight="251725824" behindDoc="0" locked="0" layoutInCell="1" allowOverlap="1" wp14:anchorId="2C1FF2A9" wp14:editId="60ACF7FD">
+                <wp:anchor distT="0" distB="0" distL="114300" distR="114300" simplePos="0" relativeHeight="251725824" behindDoc="0" locked="0" layoutInCell="1" allowOverlap="1" wp14:anchorId="04E0D650" wp14:editId="408A7907">
                   <wp:simplePos x="0" y="0"/>
                   <wp:positionH relativeFrom="column">
                     <wp:posOffset>564515</wp:posOffset>
@@ -11366,7 +11350,7 @@
               <mc:AlternateContent>
                 <mc:Choice Requires="wps">
                   <w:drawing>
-                    <wp:anchor distT="0" distB="0" distL="114300" distR="114300" simplePos="0" relativeHeight="251728896" behindDoc="0" locked="0" layoutInCell="1" allowOverlap="1" wp14:anchorId="66B28065" wp14:editId="68F49A93">
+                    <wp:anchor distT="0" distB="0" distL="114300" distR="114300" simplePos="0" relativeHeight="251728896" behindDoc="0" locked="0" layoutInCell="1" allowOverlap="1" wp14:anchorId="1B51E3B4" wp14:editId="2F9921EB">
                       <wp:simplePos x="0" y="0"/>
                       <wp:positionH relativeFrom="column">
                         <wp:posOffset>335915</wp:posOffset>
@@ -13075,11 +13059,11 @@
               <w:rPr>
                 <w:position w:val="-10"/>
               </w:rPr>
-              <w:object w:dxaOrig="1580" w:dyaOrig="360" w14:anchorId="0ADAEB39">
+              <w:object w:dxaOrig="1580" w:dyaOrig="360" w14:anchorId="20B710AF">
                 <v:shape id="_x0000_i1027" type="#_x0000_t75" style="width:78.9pt;height:18.15pt" o:ole="">
                   <v:imagedata r:id="rId21" o:title=""/>
                 </v:shape>
-                <o:OLEObject Type="Embed" ProgID="Equation.3" ShapeID="_x0000_i1027" DrawAspect="Content" ObjectID="_1384435689" r:id="rId22"/>
+                <o:OLEObject Type="Embed" ProgID="Equation.3" ShapeID="_x0000_i1027" DrawAspect="Content" ObjectID="_1384608515" r:id="rId22"/>
               </w:object>
             </w:r>
             <w:r>
@@ -13089,11 +13073,11 @@
               <w:rPr>
                 <w:position w:val="-10"/>
               </w:rPr>
-              <w:object w:dxaOrig="420" w:dyaOrig="300" w14:anchorId="0B7E99D1">
+              <w:object w:dxaOrig="420" w:dyaOrig="300" w14:anchorId="2A07DB06">
                 <v:shape id="_x0000_i1028" type="#_x0000_t75" style="width:21.3pt;height:15.05pt" o:ole="">
                   <v:imagedata r:id="rId23" o:title=""/>
                 </v:shape>
-                <o:OLEObject Type="Embed" ProgID="Equation.3" ShapeID="_x0000_i1028" DrawAspect="Content" ObjectID="_1384435690" r:id="rId24"/>
+                <o:OLEObject Type="Embed" ProgID="Equation.3" ShapeID="_x0000_i1028" DrawAspect="Content" ObjectID="_1384608516" r:id="rId24"/>
               </w:object>
             </w:r>
             <w:r>
@@ -13103,11 +13087,11 @@
               <w:rPr>
                 <w:position w:val="-4"/>
               </w:rPr>
-              <w:object w:dxaOrig="400" w:dyaOrig="240" w14:anchorId="12DF8B92">
+              <w:object w:dxaOrig="400" w:dyaOrig="240" w14:anchorId="0A6A39AB">
                 <v:shape id="_x0000_i1029" type="#_x0000_t75" style="width:19.4pt;height:11.9pt" o:ole="">
                   <v:imagedata r:id="rId25" o:title=""/>
                 </v:shape>
-                <o:OLEObject Type="Embed" ProgID="Equation.3" ShapeID="_x0000_i1029" DrawAspect="Content" ObjectID="_1384435691" r:id="rId26"/>
+                <o:OLEObject Type="Embed" ProgID="Equation.3" ShapeID="_x0000_i1029" DrawAspect="Content" ObjectID="_1384608517" r:id="rId26"/>
               </w:object>
             </w:r>
             <w:r>
@@ -13126,11 +13110,11 @@
               <w:rPr>
                 <w:position w:val="-10"/>
               </w:rPr>
-              <w:object w:dxaOrig="1480" w:dyaOrig="360" w14:anchorId="24FA0CB3">
+              <w:object w:dxaOrig="1480" w:dyaOrig="360" w14:anchorId="28330959">
                 <v:shape id="_x0000_i1030" type="#_x0000_t75" style="width:73.9pt;height:18.15pt" o:ole="">
                   <v:imagedata r:id="rId27" o:title=""/>
                 </v:shape>
-                <o:OLEObject Type="Embed" ProgID="Equation.3" ShapeID="_x0000_i1030" DrawAspect="Content" ObjectID="_1384435692" r:id="rId28"/>
+                <o:OLEObject Type="Embed" ProgID="Equation.3" ShapeID="_x0000_i1030" DrawAspect="Content" ObjectID="_1384608518" r:id="rId28"/>
               </w:object>
             </w:r>
             <w:r>
@@ -13140,11 +13124,11 @@
               <w:rPr>
                 <w:position w:val="-10"/>
               </w:rPr>
-              <w:object w:dxaOrig="420" w:dyaOrig="300" w14:anchorId="27C5EC65">
+              <w:object w:dxaOrig="420" w:dyaOrig="300" w14:anchorId="48FA65F6">
                 <v:shape id="_x0000_i1031" type="#_x0000_t75" style="width:21.3pt;height:15.05pt" o:ole="">
                   <v:imagedata r:id="rId29" o:title=""/>
                 </v:shape>
-                <o:OLEObject Type="Embed" ProgID="Equation.3" ShapeID="_x0000_i1031" DrawAspect="Content" ObjectID="_1384435693" r:id="rId30"/>
+                <o:OLEObject Type="Embed" ProgID="Equation.3" ShapeID="_x0000_i1031" DrawAspect="Content" ObjectID="_1384608519" r:id="rId30"/>
               </w:object>
             </w:r>
             <w:r>
@@ -13154,11 +13138,11 @@
               <w:rPr>
                 <w:position w:val="-4"/>
               </w:rPr>
-              <w:object w:dxaOrig="400" w:dyaOrig="240" w14:anchorId="6F0AAF76">
+              <w:object w:dxaOrig="400" w:dyaOrig="240" w14:anchorId="492664E9">
                 <v:shape id="_x0000_i1032" type="#_x0000_t75" style="width:19.4pt;height:11.9pt" o:ole="">
                   <v:imagedata r:id="rId31" o:title=""/>
                 </v:shape>
-                <o:OLEObject Type="Embed" ProgID="Equation.3" ShapeID="_x0000_i1032" DrawAspect="Content" ObjectID="_1384435694" r:id="rId32"/>
+                <o:OLEObject Type="Embed" ProgID="Equation.3" ShapeID="_x0000_i1032" DrawAspect="Content" ObjectID="_1384608520" r:id="rId32"/>
               </w:object>
             </w:r>
             <w:r>
@@ -13483,7 +13467,7 @@
               <mc:AlternateContent>
                 <mc:Choice Requires="wps">
                   <w:drawing>
-                    <wp:anchor distT="0" distB="0" distL="114300" distR="114300" simplePos="0" relativeHeight="251734016" behindDoc="0" locked="0" layoutInCell="1" allowOverlap="1" wp14:anchorId="07FA3ABB" wp14:editId="25ABCAF6">
+                    <wp:anchor distT="0" distB="0" distL="114300" distR="114300" simplePos="0" relativeHeight="251734016" behindDoc="0" locked="0" layoutInCell="1" allowOverlap="1" wp14:anchorId="60FA109D" wp14:editId="745C4C4C">
                       <wp:simplePos x="0" y="0"/>
                       <wp:positionH relativeFrom="column">
                         <wp:posOffset>1830070</wp:posOffset>
@@ -13550,11 +13534,11 @@
                                     <w:rPr>
                                       <w:position w:val="-6"/>
                                     </w:rPr>
-                                    <w:object w:dxaOrig="420" w:dyaOrig="260" w14:anchorId="33AA29B4">
+                                    <w:object w:dxaOrig="420" w:dyaOrig="260" w14:anchorId="6C7318E3">
                                       <v:shape id="_x0000_i1034" type="#_x0000_t75" style="width:21.3pt;height:12.5pt" o:ole="">
                                         <v:imagedata r:id="rId33" o:title=""/>
                                       </v:shape>
-                                      <o:OLEObject Type="Embed" ProgID="Equation.3" ShapeID="_x0000_i1034" DrawAspect="Content" ObjectID="_1384435702" r:id="rId34"/>
+                                      <o:OLEObject Type="Embed" ProgID="Equation.3" ShapeID="_x0000_i1034" DrawAspect="Content" ObjectID="_1384608528" r:id="rId34"/>
                                     </w:object>
                                   </w:r>
                                   <w:r>
@@ -13567,11 +13551,11 @@
                                     <w:rPr>
                                       <w:position w:val="-10"/>
                                     </w:rPr>
-                                    <w:object w:dxaOrig="400" w:dyaOrig="320" w14:anchorId="220EAFB1">
+                                    <w:object w:dxaOrig="400" w:dyaOrig="320" w14:anchorId="168EA5BE">
                                       <v:shape id="_x0000_i1036" type="#_x0000_t75" style="width:19.4pt;height:16.3pt" o:ole="">
                                         <v:imagedata r:id="rId35" o:title=""/>
                                       </v:shape>
-                                      <o:OLEObject Type="Embed" ProgID="Equation.3" ShapeID="_x0000_i1036" DrawAspect="Content" ObjectID="_1384435703" r:id="rId36"/>
+                                      <o:OLEObject Type="Embed" ProgID="Equation.3" ShapeID="_x0000_i1036" DrawAspect="Content" ObjectID="_1384608529" r:id="rId36"/>
                                     </w:object>
                                   </w:r>
                                   <w:r>
@@ -13660,7 +13644,7 @@
                 <w:lang w:val="es-ES" w:eastAsia="es-ES"/>
               </w:rPr>
               <w:drawing>
-                <wp:inline distT="0" distB="0" distL="0" distR="0" wp14:anchorId="4A960D98" wp14:editId="79944BF8">
+                <wp:inline distT="0" distB="0" distL="0" distR="0" wp14:anchorId="13E7E3B7" wp14:editId="4217B0BB">
                   <wp:extent cx="1524000" cy="962025"/>
                   <wp:effectExtent l="0" t="0" r="0" b="9525"/>
                   <wp:docPr id="304" name="Imagen 304" descr="https://encrypted-tbn0.gstatic.com/images?q=tbn:ANd9GcRYBZyDkngeVWLd-MvER2hsONrnQxjbau2A-qKm6hbLjXvRdl-N6w"/>
@@ -14071,7 +14055,7 @@
                 <w:lang w:val="es-ES" w:eastAsia="es-ES"/>
               </w:rPr>
               <w:drawing>
-                <wp:inline distT="0" distB="0" distL="0" distR="0" wp14:anchorId="49335B6F" wp14:editId="5247925B">
+                <wp:inline distT="0" distB="0" distL="0" distR="0" wp14:anchorId="21E3DA31" wp14:editId="3D363EA0">
                   <wp:extent cx="2447925" cy="1162050"/>
                   <wp:effectExtent l="0" t="0" r="9525" b="0"/>
                   <wp:docPr id="305" name="Imagen 305" descr="http://www.vitutor.net/images/an_0_7.gif"/>
@@ -14136,7 +14120,7 @@
               <mc:AlternateContent>
                 <mc:Choice Requires="wps">
                   <w:drawing>
-                    <wp:anchor distT="0" distB="0" distL="114300" distR="114300" simplePos="0" relativeHeight="251731968" behindDoc="0" locked="0" layoutInCell="1" allowOverlap="1" wp14:anchorId="1EC68F84" wp14:editId="427C885B">
+                    <wp:anchor distT="0" distB="0" distL="114300" distR="114300" simplePos="0" relativeHeight="251731968" behindDoc="0" locked="0" layoutInCell="1" allowOverlap="1" wp14:anchorId="650D5C23" wp14:editId="4C9486A7">
                       <wp:simplePos x="0" y="0"/>
                       <wp:positionH relativeFrom="column">
                         <wp:posOffset>1944370</wp:posOffset>
@@ -14203,11 +14187,11 @@
                                     <w:rPr>
                                       <w:position w:val="-6"/>
                                     </w:rPr>
-                                    <w:object w:dxaOrig="420" w:dyaOrig="260" w14:anchorId="2876CFDA">
+                                    <w:object w:dxaOrig="420" w:dyaOrig="260" w14:anchorId="79792570">
                                       <v:shape id="_x0000_i1038" type="#_x0000_t75" style="width:21.3pt;height:12.5pt" o:ole="">
                                         <v:imagedata r:id="rId43" o:title=""/>
                                       </v:shape>
-                                      <o:OLEObject Type="Embed" ProgID="Equation.3" ShapeID="_x0000_i1038" DrawAspect="Content" ObjectID="_1384435704" r:id="rId44"/>
+                                      <o:OLEObject Type="Embed" ProgID="Equation.3" ShapeID="_x0000_i1038" DrawAspect="Content" ObjectID="_1384608530" r:id="rId44"/>
                                     </w:object>
                                   </w:r>
                                   <w:r>
@@ -14220,11 +14204,11 @@
                                     <w:rPr>
                                       <w:position w:val="-10"/>
                                     </w:rPr>
-                                    <w:object w:dxaOrig="400" w:dyaOrig="320" w14:anchorId="71109AA9">
+                                    <w:object w:dxaOrig="400" w:dyaOrig="320" w14:anchorId="379E3B77">
                                       <v:shape id="_x0000_i1040" type="#_x0000_t75" style="width:19.4pt;height:16.3pt" o:ole="">
                                         <v:imagedata r:id="rId45" o:title=""/>
                                       </v:shape>
-                                      <o:OLEObject Type="Embed" ProgID="Equation.3" ShapeID="_x0000_i1040" DrawAspect="Content" ObjectID="_1384435705" r:id="rId46"/>
+                                      <o:OLEObject Type="Embed" ProgID="Equation.3" ShapeID="_x0000_i1040" DrawAspect="Content" ObjectID="_1384608531" r:id="rId46"/>
                                     </w:object>
                                   </w:r>
                                   <w:r>
@@ -14502,7 +14486,6 @@
                 <w:b/>
                 <w:color w:val="FFFFFF" w:themeColor="background1"/>
               </w:rPr>
-              <w:lastRenderedPageBreak/>
               <w:t>Imagen (fotografía, gráfica o ilustración)</w:t>
             </w:r>
           </w:p>
@@ -14696,7 +14679,7 @@
                 <w:lang w:val="es-ES" w:eastAsia="es-ES"/>
               </w:rPr>
               <w:drawing>
-                <wp:anchor distT="0" distB="0" distL="114300" distR="114300" simplePos="0" relativeHeight="251730944" behindDoc="0" locked="0" layoutInCell="1" allowOverlap="1" wp14:anchorId="3E87D6E3" wp14:editId="7C4B9568">
+                <wp:anchor distT="0" distB="0" distL="114300" distR="114300" simplePos="0" relativeHeight="251730944" behindDoc="0" locked="0" layoutInCell="1" allowOverlap="1" wp14:anchorId="78FE89A2" wp14:editId="57F30B4E">
                   <wp:simplePos x="0" y="0"/>
                   <wp:positionH relativeFrom="column">
                     <wp:posOffset>22860</wp:posOffset>
@@ -14814,7 +14797,7 @@
               <mc:AlternateContent>
                 <mc:Choice Requires="wps">
                   <w:drawing>
-                    <wp:anchor distT="0" distB="0" distL="114300" distR="114300" simplePos="0" relativeHeight="251729920" behindDoc="0" locked="0" layoutInCell="1" allowOverlap="1" wp14:anchorId="7AAFB9E7" wp14:editId="427BCE53">
+                    <wp:anchor distT="0" distB="0" distL="114300" distR="114300" simplePos="0" relativeHeight="251729920" behindDoc="0" locked="0" layoutInCell="1" allowOverlap="1" wp14:anchorId="22058821" wp14:editId="494416D4">
                       <wp:simplePos x="0" y="0"/>
                       <wp:positionH relativeFrom="column">
                         <wp:posOffset>1384935</wp:posOffset>
@@ -16488,7 +16471,7 @@
                 <w:lang w:val="es-ES" w:eastAsia="es-ES"/>
               </w:rPr>
               <w:drawing>
-                <wp:anchor distT="0" distB="0" distL="114300" distR="114300" simplePos="0" relativeHeight="251735040" behindDoc="0" locked="0" layoutInCell="1" allowOverlap="1" wp14:anchorId="22A7264A" wp14:editId="01749A16">
+                <wp:anchor distT="0" distB="0" distL="114300" distR="114300" simplePos="0" relativeHeight="251735040" behindDoc="0" locked="0" layoutInCell="1" allowOverlap="1" wp14:anchorId="542CAFBC" wp14:editId="515EAEA4">
                   <wp:simplePos x="0" y="0"/>
                   <wp:positionH relativeFrom="column">
                     <wp:posOffset>146685</wp:posOffset>
@@ -17023,7 +17006,7 @@
                 <w:lang w:val="es-ES" w:eastAsia="es-ES"/>
               </w:rPr>
               <w:drawing>
-                <wp:anchor distT="0" distB="0" distL="114300" distR="114300" simplePos="0" relativeHeight="251755520" behindDoc="0" locked="0" layoutInCell="1" allowOverlap="1" wp14:anchorId="7147F01E" wp14:editId="6FD39C98">
+                <wp:anchor distT="0" distB="0" distL="114300" distR="114300" simplePos="0" relativeHeight="251755520" behindDoc="0" locked="0" layoutInCell="1" allowOverlap="1" wp14:anchorId="385EA045" wp14:editId="213756FA">
                   <wp:simplePos x="0" y="0"/>
                   <wp:positionH relativeFrom="column">
                     <wp:posOffset>375285</wp:posOffset>
@@ -17220,7 +17203,7 @@
               <mc:AlternateContent>
                 <mc:Choice Requires="wps">
                   <w:drawing>
-                    <wp:anchor distT="0" distB="0" distL="114300" distR="114300" simplePos="0" relativeHeight="251754496" behindDoc="0" locked="0" layoutInCell="1" allowOverlap="1" wp14:anchorId="242B559A" wp14:editId="2D7FBB74">
+                    <wp:anchor distT="0" distB="0" distL="114300" distR="114300" simplePos="0" relativeHeight="251754496" behindDoc="0" locked="0" layoutInCell="1" allowOverlap="1" wp14:anchorId="63107B7A" wp14:editId="0A5DDC2D">
                       <wp:simplePos x="0" y="0"/>
                       <wp:positionH relativeFrom="column">
                         <wp:posOffset>1403985</wp:posOffset>
@@ -17343,7 +17326,6 @@
                 <w:b/>
                 <w:color w:val="000000"/>
               </w:rPr>
-              <w:lastRenderedPageBreak/>
               <w:t>Pie de imagen</w:t>
             </w:r>
           </w:p>
@@ -17434,11 +17416,11 @@
         <w:rPr>
           <w:position w:val="-4"/>
         </w:rPr>
-        <w:object w:dxaOrig="220" w:dyaOrig="300" w14:anchorId="1847280F">
+        <w:object w:dxaOrig="220" w:dyaOrig="300" w14:anchorId="4DD4708E">
           <v:shape id="_x0000_i1041" type="#_x0000_t75" style="width:11.25pt;height:15.05pt" o:ole="">
             <v:imagedata r:id="rId54" o:title=""/>
           </v:shape>
-          <o:OLEObject Type="Embed" ProgID="Equation.3" ShapeID="_x0000_i1041" DrawAspect="Content" ObjectID="_1384435695" r:id="rId55"/>
+          <o:OLEObject Type="Embed" ProgID="Equation.3" ShapeID="_x0000_i1041" DrawAspect="Content" ObjectID="_1384608521" r:id="rId55"/>
         </w:object>
       </w:r>
       <w:r>
@@ -17448,11 +17430,11 @@
         <w:rPr>
           <w:position w:val="-6"/>
         </w:rPr>
-        <w:object w:dxaOrig="360" w:dyaOrig="320" w14:anchorId="7CD895E5">
+        <w:object w:dxaOrig="360" w:dyaOrig="320" w14:anchorId="69EED8FE">
           <v:shape id="_x0000_i1042" type="#_x0000_t75" style="width:18.15pt;height:16.3pt" o:ole="">
             <v:imagedata r:id="rId56" o:title=""/>
           </v:shape>
-          <o:OLEObject Type="Embed" ProgID="Equation.3" ShapeID="_x0000_i1042" DrawAspect="Content" ObjectID="_1384435696" r:id="rId57"/>
+          <o:OLEObject Type="Embed" ProgID="Equation.3" ShapeID="_x0000_i1042" DrawAspect="Content" ObjectID="_1384608522" r:id="rId57"/>
         </w:object>
       </w:r>
       <w:r>
@@ -17465,11 +17447,11 @@
         <w:rPr>
           <w:position w:val="-4"/>
         </w:rPr>
-        <w:object w:dxaOrig="200" w:dyaOrig="300" w14:anchorId="1BFB7937">
+        <w:object w:dxaOrig="200" w:dyaOrig="300" w14:anchorId="0B076736">
           <v:shape id="_x0000_i1043" type="#_x0000_t75" style="width:10pt;height:15.05pt" o:ole="">
             <v:imagedata r:id="rId58" o:title=""/>
           </v:shape>
-          <o:OLEObject Type="Embed" ProgID="Equation.3" ShapeID="_x0000_i1043" DrawAspect="Content" ObjectID="_1384435697" r:id="rId59"/>
+          <o:OLEObject Type="Embed" ProgID="Equation.3" ShapeID="_x0000_i1043" DrawAspect="Content" ObjectID="_1384608523" r:id="rId59"/>
         </w:object>
       </w:r>
       <w:r>
@@ -17479,11 +17461,11 @@
         <w:rPr>
           <w:position w:val="-6"/>
         </w:rPr>
-        <w:object w:dxaOrig="380" w:dyaOrig="320" w14:anchorId="1965F2BF">
+        <w:object w:dxaOrig="380" w:dyaOrig="320" w14:anchorId="360F3B6A">
           <v:shape id="_x0000_i1044" type="#_x0000_t75" style="width:19.4pt;height:16.3pt" o:ole="">
             <v:imagedata r:id="rId60" o:title=""/>
           </v:shape>
-          <o:OLEObject Type="Embed" ProgID="Equation.3" ShapeID="_x0000_i1044" DrawAspect="Content" ObjectID="_1384435698" r:id="rId61"/>
+          <o:OLEObject Type="Embed" ProgID="Equation.3" ShapeID="_x0000_i1044" DrawAspect="Content" ObjectID="_1384608524" r:id="rId61"/>
         </w:object>
       </w:r>
       <w:r>
@@ -17496,11 +17478,11 @@
         <w:rPr>
           <w:position w:val="-4"/>
         </w:rPr>
-        <w:object w:dxaOrig="220" w:dyaOrig="300" w14:anchorId="771E52F7">
+        <w:object w:dxaOrig="220" w:dyaOrig="300" w14:anchorId="01671F36">
           <v:shape id="_x0000_i1045" type="#_x0000_t75" style="width:11.25pt;height:15.05pt" o:ole="">
             <v:imagedata r:id="rId62" o:title=""/>
           </v:shape>
-          <o:OLEObject Type="Embed" ProgID="Equation.3" ShapeID="_x0000_i1045" DrawAspect="Content" ObjectID="_1384435699" r:id="rId63"/>
+          <o:OLEObject Type="Embed" ProgID="Equation.3" ShapeID="_x0000_i1045" DrawAspect="Content" ObjectID="_1384608525" r:id="rId63"/>
         </w:object>
       </w:r>
       <w:r>
@@ -17510,11 +17492,11 @@
         <w:rPr>
           <w:position w:val="-6"/>
         </w:rPr>
-        <w:object w:dxaOrig="620" w:dyaOrig="320" w14:anchorId="6161B5CE">
+        <w:object w:dxaOrig="620" w:dyaOrig="320" w14:anchorId="6C251BF4">
           <v:shape id="_x0000_i1046" type="#_x0000_t75" style="width:30.7pt;height:16.3pt" o:ole="">
             <v:imagedata r:id="rId64" o:title=""/>
           </v:shape>
-          <o:OLEObject Type="Embed" ProgID="Equation.3" ShapeID="_x0000_i1046" DrawAspect="Content" ObjectID="_1384435700" r:id="rId65"/>
+          <o:OLEObject Type="Embed" ProgID="Equation.3" ShapeID="_x0000_i1046" DrawAspect="Content" ObjectID="_1384608526" r:id="rId65"/>
         </w:object>
       </w:r>
     </w:p>
@@ -18510,7 +18492,6 @@
                 <w:b/>
                 <w:color w:val="000000"/>
               </w:rPr>
-              <w:lastRenderedPageBreak/>
               <w:t>Título</w:t>
             </w:r>
           </w:p>
@@ -21337,7 +21318,7 @@
                 <w:lang w:val="es-ES" w:eastAsia="es-ES"/>
               </w:rPr>
               <w:drawing>
-                <wp:inline distT="0" distB="0" distL="0" distR="0" wp14:anchorId="7C888536" wp14:editId="1C6B5F9B">
+                <wp:inline distT="0" distB="0" distL="0" distR="0" wp14:anchorId="66AE4877" wp14:editId="471EE71B">
                   <wp:extent cx="2420697" cy="1295400"/>
                   <wp:effectExtent l="0" t="0" r="0" b="0"/>
                   <wp:docPr id="321" name="Imagen 321" descr="http://2.bp.blogspot.com/-PPDj-6KRy7E/UUKGQ4H8RyI/AAAAAAAAADk/VcWLEFPbcX8/s1600/Image1173.gif"/>
@@ -22332,7 +22313,7 @@
                     <mc:AlternateContent>
                       <mc:Choice Requires="wpg">
                         <w:drawing>
-                          <wp:anchor distT="0" distB="0" distL="114300" distR="114300" simplePos="0" relativeHeight="251760640" behindDoc="0" locked="0" layoutInCell="1" allowOverlap="1" wp14:anchorId="5E3F81DE" wp14:editId="45660334">
+                          <wp:anchor distT="0" distB="0" distL="114300" distR="114300" simplePos="0" relativeHeight="251760640" behindDoc="0" locked="0" layoutInCell="1" allowOverlap="1" wp14:anchorId="0794C38A" wp14:editId="711E389B">
                             <wp:simplePos x="0" y="0"/>
                             <wp:positionH relativeFrom="column">
                               <wp:posOffset>196215</wp:posOffset>
@@ -22864,7 +22845,6 @@
           <w:rFonts w:ascii="Times New Roman" w:hAnsi="Times New Roman" w:cs="Times New Roman"/>
           <w:highlight w:val="yellow"/>
         </w:rPr>
-        <w:lastRenderedPageBreak/>
         <w:t>[SECCIÓN 2]</w:t>
       </w:r>
       <w:r>
@@ -23683,7 +23663,7 @@
                     <mc:AlternateContent>
                       <mc:Choice Requires="wpg">
                         <w:drawing>
-                          <wp:anchor distT="0" distB="0" distL="114300" distR="114300" simplePos="0" relativeHeight="251765760" behindDoc="0" locked="0" layoutInCell="1" allowOverlap="1" wp14:anchorId="7595CEC2" wp14:editId="0F29E5C3">
+                          <wp:anchor distT="0" distB="0" distL="114300" distR="114300" simplePos="0" relativeHeight="251765760" behindDoc="0" locked="0" layoutInCell="1" allowOverlap="1" wp14:anchorId="2F6E8A58" wp14:editId="3EBE2B82">
                             <wp:simplePos x="0" y="0"/>
                             <wp:positionH relativeFrom="column">
                               <wp:posOffset>81915</wp:posOffset>
@@ -24180,7 +24160,6 @@
                 <w:b/>
                 <w:color w:val="000000"/>
               </w:rPr>
-              <w:lastRenderedPageBreak/>
               <w:t>Pie de imagen</w:t>
             </w:r>
           </w:p>
@@ -24601,7 +24580,7 @@
                 <w:rFonts w:ascii="Times New Roman" w:hAnsi="Times New Roman" w:cs="Times New Roman"/>
                 <w:color w:val="000000"/>
               </w:rPr>
-              <w:t>La mediatriz de un segmento y la bisectriz de un ángulo</w:t>
+              <w:t>Aplica los conceptos de mediatriz y bisectriz</w:t>
             </w:r>
           </w:p>
         </w:tc>
@@ -25580,7 +25559,6 @@
                 <w:rFonts w:ascii="Times New Roman" w:hAnsi="Times New Roman" w:cs="Times New Roman"/>
                 <w:b/>
               </w:rPr>
-              <w:lastRenderedPageBreak/>
               <w:t>Descripción</w:t>
             </w:r>
           </w:p>
@@ -26345,7 +26323,7 @@
         <v:path o:extrusionok="f" gradientshapeok="t" o:connecttype="rect"/>
         <o:lock v:ext="edit" aspectratio="t"/>
       </v:shapetype>
-      <v:shape id="_x0000_i1033" type="#_x0000_t75" style="width:11.9pt;height:12.5pt" o:bullet="t">
+      <v:shape id="_x0000_i1026" type="#_x0000_t75" style="width:11.9pt;height:12.5pt" o:bullet="t">
         <v:imagedata r:id="rId1" o:title="BD21302_"/>
       </v:shape>
     </w:pict>
@@ -32418,7 +32396,7 @@
 </file>
 
 <file path=customXml/itemProps1.xml><?xml version="1.0" encoding="utf-8"?>
-<ds:datastoreItem xmlns:ds="http://schemas.openxmlformats.org/officeDocument/2006/customXml" ds:itemID="{F90F4E25-7573-D440-873D-41A76C517100}">
+<ds:datastoreItem xmlns:ds="http://schemas.openxmlformats.org/officeDocument/2006/customXml" ds:itemID="{7B154C32-723B-594B-9E24-D41A80511046}">
   <ds:schemaRefs>
     <ds:schemaRef ds:uri="http://schemas.openxmlformats.org/officeDocument/2006/bibliography"/>
   </ds:schemaRefs>

</xml_diff>

<commit_message>
Ajuste número de imagenes en cuaderno
Ajuste
</commit_message>
<xml_diff>
--- a/fuentes/contenidos/grado06/guion10/MA_06_10_CO.docx
+++ b/fuentes/contenidos/grado06/guion10/MA_06_10_CO.docx
@@ -1646,7 +1646,43 @@
                 <w:b/>
                 <w:color w:val="000000"/>
               </w:rPr>
-              <w:t>Código Shutterstock (o URL o la ruta en AulaPlaneta)</w:t>
+              <w:t xml:space="preserve">Código </w:t>
+            </w:r>
+            <w:proofErr w:type="spellStart"/>
+            <w:r>
+              <w:rPr>
+                <w:rFonts w:ascii="Times New Roman" w:hAnsi="Times New Roman" w:cs="Times New Roman"/>
+                <w:b/>
+                <w:color w:val="000000"/>
+              </w:rPr>
+              <w:t>Shutterstock</w:t>
+            </w:r>
+            <w:proofErr w:type="spellEnd"/>
+            <w:r>
+              <w:rPr>
+                <w:rFonts w:ascii="Times New Roman" w:hAnsi="Times New Roman" w:cs="Times New Roman"/>
+                <w:b/>
+                <w:color w:val="000000"/>
+              </w:rPr>
+              <w:t xml:space="preserve"> (o URL o la ruta en </w:t>
+            </w:r>
+            <w:proofErr w:type="spellStart"/>
+            <w:r>
+              <w:rPr>
+                <w:rFonts w:ascii="Times New Roman" w:hAnsi="Times New Roman" w:cs="Times New Roman"/>
+                <w:b/>
+                <w:color w:val="000000"/>
+              </w:rPr>
+              <w:t>AulaPlaneta</w:t>
+            </w:r>
+            <w:proofErr w:type="spellEnd"/>
+            <w:r>
+              <w:rPr>
+                <w:rFonts w:ascii="Times New Roman" w:hAnsi="Times New Roman" w:cs="Times New Roman"/>
+                <w:b/>
+                <w:color w:val="000000"/>
+              </w:rPr>
+              <w:t>)</w:t>
             </w:r>
           </w:p>
         </w:tc>
@@ -2728,7 +2764,7 @@
                 <w:lang w:val="es-ES" w:eastAsia="es-ES"/>
               </w:rPr>
               <w:drawing>
-                <wp:inline distT="0" distB="0" distL="0" distR="0" wp14:anchorId="3E6AE7A7" wp14:editId="2645CCE5">
+                <wp:inline distT="0" distB="0" distL="0" distR="0" wp14:anchorId="3668AE2E" wp14:editId="68EEE962">
                   <wp:extent cx="2838450" cy="2163036"/>
                   <wp:effectExtent l="0" t="0" r="0" b="8890"/>
                   <wp:docPr id="1" name="Imagen 1"/>
@@ -3208,7 +3244,43 @@
                 <w:b/>
                 <w:color w:val="000000"/>
               </w:rPr>
-              <w:t>Código Shutterstock (o URL o la ruta en AulaPlaneta)</w:t>
+              <w:t xml:space="preserve">Código </w:t>
+            </w:r>
+            <w:proofErr w:type="spellStart"/>
+            <w:r>
+              <w:rPr>
+                <w:rFonts w:ascii="Times New Roman" w:hAnsi="Times New Roman" w:cs="Times New Roman"/>
+                <w:b/>
+                <w:color w:val="000000"/>
+              </w:rPr>
+              <w:t>Shutterstock</w:t>
+            </w:r>
+            <w:proofErr w:type="spellEnd"/>
+            <w:r>
+              <w:rPr>
+                <w:rFonts w:ascii="Times New Roman" w:hAnsi="Times New Roman" w:cs="Times New Roman"/>
+                <w:b/>
+                <w:color w:val="000000"/>
+              </w:rPr>
+              <w:t xml:space="preserve"> (o URL o la ruta en </w:t>
+            </w:r>
+            <w:proofErr w:type="spellStart"/>
+            <w:r>
+              <w:rPr>
+                <w:rFonts w:ascii="Times New Roman" w:hAnsi="Times New Roman" w:cs="Times New Roman"/>
+                <w:b/>
+                <w:color w:val="000000"/>
+              </w:rPr>
+              <w:t>AulaPlaneta</w:t>
+            </w:r>
+            <w:proofErr w:type="spellEnd"/>
+            <w:r>
+              <w:rPr>
+                <w:rFonts w:ascii="Times New Roman" w:hAnsi="Times New Roman" w:cs="Times New Roman"/>
+                <w:b/>
+                <w:color w:val="000000"/>
+              </w:rPr>
+              <w:t>)</w:t>
             </w:r>
           </w:p>
         </w:tc>
@@ -3649,7 +3721,7 @@
                 <w:rFonts w:ascii="Times New Roman" w:hAnsi="Times New Roman" w:cs="Times New Roman"/>
                 <w:color w:val="000000"/>
               </w:rPr>
-              <w:t>1</w:t>
+              <w:t>3</w:t>
             </w:r>
           </w:p>
         </w:tc>
@@ -3724,7 +3796,25 @@
                 <w:b/>
                 <w:color w:val="000000"/>
               </w:rPr>
-              <w:t xml:space="preserve">Código Shutterstock </w:t>
+              <w:t xml:space="preserve">Código </w:t>
+            </w:r>
+            <w:proofErr w:type="spellStart"/>
+            <w:r>
+              <w:rPr>
+                <w:rFonts w:ascii="Times New Roman" w:hAnsi="Times New Roman" w:cs="Times New Roman"/>
+                <w:b/>
+                <w:color w:val="000000"/>
+              </w:rPr>
+              <w:t>Shutterstock</w:t>
+            </w:r>
+            <w:proofErr w:type="spellEnd"/>
+            <w:r>
+              <w:rPr>
+                <w:rFonts w:ascii="Times New Roman" w:hAnsi="Times New Roman" w:cs="Times New Roman"/>
+                <w:b/>
+                <w:color w:val="000000"/>
+              </w:rPr>
+              <w:t xml:space="preserve"> </w:t>
             </w:r>
             <w:r>
               <w:rPr>
@@ -3733,7 +3823,25 @@
                 <w:color w:val="000000"/>
               </w:rPr>
               <w:lastRenderedPageBreak/>
-              <w:t>(o URL o la ruta en AulaPlaneta)</w:t>
+              <w:t xml:space="preserve">(o URL o la ruta en </w:t>
+            </w:r>
+            <w:proofErr w:type="spellStart"/>
+            <w:r>
+              <w:rPr>
+                <w:rFonts w:ascii="Times New Roman" w:hAnsi="Times New Roman" w:cs="Times New Roman"/>
+                <w:b/>
+                <w:color w:val="000000"/>
+              </w:rPr>
+              <w:t>AulaPlaneta</w:t>
+            </w:r>
+            <w:proofErr w:type="spellEnd"/>
+            <w:r>
+              <w:rPr>
+                <w:rFonts w:ascii="Times New Roman" w:hAnsi="Times New Roman" w:cs="Times New Roman"/>
+                <w:b/>
+                <w:color w:val="000000"/>
+              </w:rPr>
+              <w:t>)</w:t>
             </w:r>
           </w:p>
         </w:tc>
@@ -3764,7 +3872,7 @@
               </w:rPr>
               <w:lastRenderedPageBreak/>
               <w:drawing>
-                <wp:anchor distT="0" distB="0" distL="114300" distR="114300" simplePos="0" relativeHeight="251667456" behindDoc="0" locked="0" layoutInCell="1" allowOverlap="1" wp14:anchorId="5ED23978" wp14:editId="41F386FC">
+                <wp:anchor distT="0" distB="0" distL="114300" distR="114300" simplePos="0" relativeHeight="251667456" behindDoc="0" locked="0" layoutInCell="1" allowOverlap="1" wp14:anchorId="307C4A2A" wp14:editId="2B3606E0">
                   <wp:simplePos x="0" y="0"/>
                   <wp:positionH relativeFrom="column">
                     <wp:posOffset>592455</wp:posOffset>
@@ -3848,7 +3956,7 @@
               <mc:AlternateContent>
                 <mc:Choice Requires="wps">
                   <w:drawing>
-                    <wp:anchor distT="0" distB="0" distL="114300" distR="114300" simplePos="0" relativeHeight="251675648" behindDoc="0" locked="0" layoutInCell="1" allowOverlap="1" wp14:anchorId="368E5BF2" wp14:editId="0E6A2A0F">
+                    <wp:anchor distT="0" distB="0" distL="114300" distR="114300" simplePos="0" relativeHeight="251675648" behindDoc="0" locked="0" layoutInCell="1" allowOverlap="1" wp14:anchorId="52B27C24" wp14:editId="245156D5">
                       <wp:simplePos x="0" y="0"/>
                       <wp:positionH relativeFrom="column">
                         <wp:posOffset>2401570</wp:posOffset>
@@ -3997,7 +4105,7 @@
                 <w:lang w:val="es-ES" w:eastAsia="es-ES"/>
               </w:rPr>
               <w:drawing>
-                <wp:anchor distT="0" distB="0" distL="114300" distR="114300" simplePos="0" relativeHeight="251666432" behindDoc="0" locked="0" layoutInCell="1" allowOverlap="1" wp14:anchorId="19DC3E72" wp14:editId="31544959">
+                <wp:anchor distT="0" distB="0" distL="114300" distR="114300" simplePos="0" relativeHeight="251666432" behindDoc="0" locked="0" layoutInCell="1" allowOverlap="1" wp14:anchorId="5F7CF67B" wp14:editId="5808A300">
                   <wp:simplePos x="0" y="0"/>
                   <wp:positionH relativeFrom="column">
                     <wp:posOffset>94615</wp:posOffset>
@@ -4066,7 +4174,7 @@
               <mc:AlternateContent>
                 <mc:Choice Requires="wps">
                   <w:drawing>
-                    <wp:anchor distT="0" distB="0" distL="114300" distR="114300" simplePos="0" relativeHeight="251674624" behindDoc="0" locked="0" layoutInCell="1" allowOverlap="1" wp14:anchorId="098E9C13" wp14:editId="3F0635FB">
+                    <wp:anchor distT="0" distB="0" distL="114300" distR="114300" simplePos="0" relativeHeight="251674624" behindDoc="0" locked="0" layoutInCell="1" allowOverlap="1" wp14:anchorId="5E621A6E" wp14:editId="749CC939">
                       <wp:simplePos x="0" y="0"/>
                       <wp:positionH relativeFrom="column">
                         <wp:posOffset>323215</wp:posOffset>
@@ -4504,8 +4612,16 @@
               <w:rPr>
                 <w:rFonts w:ascii="Times New Roman" w:hAnsi="Times New Roman" w:cs="Times New Roman"/>
               </w:rPr>
-              <w:t>Todo plano contiene por lo menos tres puntos no colineales</w:t>
-            </w:r>
+              <w:t xml:space="preserve">Todo plano contiene por lo menos tres puntos no </w:t>
+            </w:r>
+            <w:proofErr w:type="spellStart"/>
+            <w:r>
+              <w:rPr>
+                <w:rFonts w:ascii="Times New Roman" w:hAnsi="Times New Roman" w:cs="Times New Roman"/>
+              </w:rPr>
+              <w:t>colineales</w:t>
+            </w:r>
+            <w:proofErr w:type="spellEnd"/>
             <w:ins w:id="47" w:author="mercyranjel" w:date="2015-12-02T10:44:00Z">
               <w:r>
                 <w:rPr>
@@ -6135,7 +6251,7 @@
                 <w:rFonts w:ascii="Times New Roman" w:hAnsi="Times New Roman" w:cs="Times New Roman"/>
                 <w:color w:val="000000"/>
               </w:rPr>
-              <w:t>2</w:t>
+              <w:t>4</w:t>
             </w:r>
           </w:p>
         </w:tc>
@@ -6209,7 +6325,43 @@
                 <w:b/>
                 <w:color w:val="000000"/>
               </w:rPr>
-              <w:t>Código Shutterstock (o URL o la ruta en AulaPlaneta)</w:t>
+              <w:t xml:space="preserve">Código </w:t>
+            </w:r>
+            <w:proofErr w:type="spellStart"/>
+            <w:r>
+              <w:rPr>
+                <w:rFonts w:ascii="Times New Roman" w:hAnsi="Times New Roman" w:cs="Times New Roman"/>
+                <w:b/>
+                <w:color w:val="000000"/>
+              </w:rPr>
+              <w:t>Shutterstock</w:t>
+            </w:r>
+            <w:proofErr w:type="spellEnd"/>
+            <w:r>
+              <w:rPr>
+                <w:rFonts w:ascii="Times New Roman" w:hAnsi="Times New Roman" w:cs="Times New Roman"/>
+                <w:b/>
+                <w:color w:val="000000"/>
+              </w:rPr>
+              <w:t xml:space="preserve"> (o URL o la ruta en </w:t>
+            </w:r>
+            <w:proofErr w:type="spellStart"/>
+            <w:r>
+              <w:rPr>
+                <w:rFonts w:ascii="Times New Roman" w:hAnsi="Times New Roman" w:cs="Times New Roman"/>
+                <w:b/>
+                <w:color w:val="000000"/>
+              </w:rPr>
+              <w:t>AulaPlaneta</w:t>
+            </w:r>
+            <w:proofErr w:type="spellEnd"/>
+            <w:r>
+              <w:rPr>
+                <w:rFonts w:ascii="Times New Roman" w:hAnsi="Times New Roman" w:cs="Times New Roman"/>
+                <w:b/>
+                <w:color w:val="000000"/>
+              </w:rPr>
+              <w:t>)</w:t>
             </w:r>
           </w:p>
         </w:tc>
@@ -6251,7 +6403,7 @@
               <mc:AlternateContent>
                 <mc:Choice Requires="wpg">
                   <w:drawing>
-                    <wp:anchor distT="0" distB="0" distL="114300" distR="114300" simplePos="0" relativeHeight="251684864" behindDoc="0" locked="0" layoutInCell="1" allowOverlap="1" wp14:anchorId="6C51B70C" wp14:editId="15E83189">
+                    <wp:anchor distT="0" distB="0" distL="114300" distR="114300" simplePos="0" relativeHeight="251684864" behindDoc="0" locked="0" layoutInCell="1" allowOverlap="1" wp14:anchorId="3DE072B0" wp14:editId="669CA1D4">
                       <wp:simplePos x="0" y="0"/>
                       <wp:positionH relativeFrom="column">
                         <wp:posOffset>115570</wp:posOffset>
@@ -6545,7 +6697,7 @@
               <mc:AlternateContent>
                 <mc:Choice Requires="wpg">
                   <w:drawing>
-                    <wp:anchor distT="0" distB="0" distL="114300" distR="114300" simplePos="0" relativeHeight="251688960" behindDoc="0" locked="0" layoutInCell="1" allowOverlap="1" wp14:anchorId="07C11716" wp14:editId="159F50F4">
+                    <wp:anchor distT="0" distB="0" distL="114300" distR="114300" simplePos="0" relativeHeight="251688960" behindDoc="0" locked="0" layoutInCell="1" allowOverlap="1" wp14:anchorId="21F91E54" wp14:editId="6D0D4DF6">
                       <wp:simplePos x="0" y="0"/>
                       <wp:positionH relativeFrom="column">
                         <wp:posOffset>2054860</wp:posOffset>
@@ -7459,7 +7611,7 @@
                 <w:rFonts w:ascii="Times New Roman" w:hAnsi="Times New Roman" w:cs="Times New Roman"/>
                 <w:color w:val="000000"/>
               </w:rPr>
-              <w:t>3</w:t>
+              <w:t>5</w:t>
             </w:r>
           </w:p>
         </w:tc>
@@ -7538,8 +7690,9 @@
                 <w:sz w:val="18"/>
                 <w:szCs w:val="18"/>
               </w:rPr>
-              <w:t>Código Shutterstock (o URL</w:t>
-            </w:r>
+              <w:t xml:space="preserve">Código </w:t>
+            </w:r>
+            <w:proofErr w:type="spellStart"/>
             <w:r>
               <w:rPr>
                 <w:rFonts w:ascii="Times New Roman" w:hAnsi="Times New Roman" w:cs="Times New Roman"/>
@@ -7548,8 +7701,41 @@
                 <w:sz w:val="18"/>
                 <w:szCs w:val="18"/>
               </w:rPr>
-              <w:t xml:space="preserve"> o la ruta en AulaPlaneta</w:t>
-            </w:r>
+              <w:t>Shutterstock</w:t>
+            </w:r>
+            <w:proofErr w:type="spellEnd"/>
+            <w:r>
+              <w:rPr>
+                <w:rFonts w:ascii="Times New Roman" w:hAnsi="Times New Roman" w:cs="Times New Roman"/>
+                <w:b/>
+                <w:color w:val="000000"/>
+                <w:sz w:val="18"/>
+                <w:szCs w:val="18"/>
+              </w:rPr>
+              <w:t xml:space="preserve"> (o URL</w:t>
+            </w:r>
+            <w:r>
+              <w:rPr>
+                <w:rFonts w:ascii="Times New Roman" w:hAnsi="Times New Roman" w:cs="Times New Roman"/>
+                <w:b/>
+                <w:color w:val="000000"/>
+                <w:sz w:val="18"/>
+                <w:szCs w:val="18"/>
+              </w:rPr>
+              <w:t xml:space="preserve"> o la ruta en </w:t>
+            </w:r>
+            <w:proofErr w:type="spellStart"/>
+            <w:r>
+              <w:rPr>
+                <w:rFonts w:ascii="Times New Roman" w:hAnsi="Times New Roman" w:cs="Times New Roman"/>
+                <w:b/>
+                <w:color w:val="000000"/>
+                <w:sz w:val="18"/>
+                <w:szCs w:val="18"/>
+              </w:rPr>
+              <w:t>AulaPlaneta</w:t>
+            </w:r>
+            <w:proofErr w:type="spellEnd"/>
             <w:r>
               <w:rPr>
                 <w:rFonts w:ascii="Times New Roman" w:hAnsi="Times New Roman" w:cs="Times New Roman"/>
@@ -7579,7 +7765,7 @@
                 <w:lang w:val="es-ES" w:eastAsia="es-ES"/>
               </w:rPr>
               <w:drawing>
-                <wp:anchor distT="0" distB="0" distL="114300" distR="114300" simplePos="0" relativeHeight="251660287" behindDoc="0" locked="0" layoutInCell="1" allowOverlap="1" wp14:anchorId="1BF16FB1" wp14:editId="1856A4FB">
+                <wp:anchor distT="0" distB="0" distL="114300" distR="114300" simplePos="0" relativeHeight="251660287" behindDoc="0" locked="0" layoutInCell="1" allowOverlap="1" wp14:anchorId="3274C137" wp14:editId="442535B8">
                   <wp:simplePos x="0" y="0"/>
                   <wp:positionH relativeFrom="column">
                     <wp:posOffset>1372870</wp:posOffset>
@@ -7668,11 +7854,11 @@
                 <w:noProof/>
                 <w:lang w:val="es-ES" w:eastAsia="es-ES"/>
               </w:rPr>
-              <w:pict w14:anchorId="4F03F631">
+              <w:pict w14:anchorId="628AAC68">
                 <v:shape id="_x0000_s1038" type="#_x0000_t75" style="position:absolute;margin-left:135.1pt;margin-top:9.95pt;width:45pt;height:45pt;z-index:251698176">
                   <v:imagedata r:id="rId18" o:title=""/>
                 </v:shape>
-                <o:OLEObject Type="Embed" ProgID="Equation.3" ShapeID="_x0000_s1038" DrawAspect="Content" ObjectID="_1384858035" r:id="rId19"/>
+                <o:OLEObject Type="Embed" ProgID="Equation.3" ShapeID="_x0000_s1038" DrawAspect="Content" ObjectID="_1384874639" r:id="rId19"/>
               </w:pict>
             </w:r>
           </w:p>
@@ -7999,7 +8185,7 @@
                 <w:lang w:val="es-ES" w:eastAsia="es-ES"/>
               </w:rPr>
               <w:drawing>
-                <wp:anchor distT="0" distB="0" distL="114300" distR="114300" simplePos="0" relativeHeight="251700224" behindDoc="0" locked="0" layoutInCell="1" allowOverlap="1" wp14:anchorId="66089ACD" wp14:editId="7327A4FA">
+                <wp:anchor distT="0" distB="0" distL="114300" distR="114300" simplePos="0" relativeHeight="251700224" behindDoc="0" locked="0" layoutInCell="1" allowOverlap="1" wp14:anchorId="7D050671" wp14:editId="44D51623">
                   <wp:simplePos x="0" y="0"/>
                   <wp:positionH relativeFrom="column">
                     <wp:posOffset>685800</wp:posOffset>
@@ -8105,7 +8291,7 @@
               <mc:AlternateContent>
                 <mc:Choice Requires="wps">
                   <w:drawing>
-                    <wp:anchor distT="0" distB="0" distL="114300" distR="114300" simplePos="0" relativeHeight="251713536" behindDoc="0" locked="0" layoutInCell="1" allowOverlap="1" wp14:anchorId="52F10A59" wp14:editId="0426D82B">
+                    <wp:anchor distT="0" distB="0" distL="114300" distR="114300" simplePos="0" relativeHeight="251713536" behindDoc="0" locked="0" layoutInCell="1" allowOverlap="1" wp14:anchorId="3DBF0492" wp14:editId="641F364B">
                       <wp:simplePos x="0" y="0"/>
                       <wp:positionH relativeFrom="column">
                         <wp:posOffset>114300</wp:posOffset>
@@ -8243,7 +8429,7 @@
               <mc:AlternateContent>
                 <mc:Choice Requires="wps">
                   <w:drawing>
-                    <wp:anchor distT="0" distB="0" distL="114300" distR="114300" simplePos="0" relativeHeight="251702272" behindDoc="0" locked="0" layoutInCell="1" allowOverlap="1" wp14:anchorId="613FA94F" wp14:editId="624F24AC">
+                    <wp:anchor distT="0" distB="0" distL="114300" distR="114300" simplePos="0" relativeHeight="251702272" behindDoc="0" locked="0" layoutInCell="1" allowOverlap="1" wp14:anchorId="1C72D29C" wp14:editId="7C066BB5">
                       <wp:simplePos x="0" y="0"/>
                       <wp:positionH relativeFrom="column">
                         <wp:posOffset>1485900</wp:posOffset>
@@ -8351,7 +8537,7 @@
               <mc:AlternateContent>
                 <mc:Choice Requires="wps">
                   <w:drawing>
-                    <wp:anchor distT="0" distB="0" distL="114300" distR="114300" simplePos="0" relativeHeight="251701248" behindDoc="0" locked="0" layoutInCell="1" allowOverlap="1" wp14:anchorId="113EC6AF" wp14:editId="3058E624">
+                    <wp:anchor distT="0" distB="0" distL="114300" distR="114300" simplePos="0" relativeHeight="251701248" behindDoc="0" locked="0" layoutInCell="1" allowOverlap="1" wp14:anchorId="1D5EF212" wp14:editId="5E7964FE">
                       <wp:simplePos x="0" y="0"/>
                       <wp:positionH relativeFrom="column">
                         <wp:posOffset>800100</wp:posOffset>
@@ -8542,7 +8728,7 @@
                 <w:lang w:val="es-ES" w:eastAsia="es-ES"/>
               </w:rPr>
               <w:drawing>
-                <wp:anchor distT="0" distB="0" distL="114300" distR="114300" simplePos="0" relativeHeight="251703296" behindDoc="0" locked="0" layoutInCell="1" allowOverlap="1" wp14:anchorId="5D81C041" wp14:editId="55B95AE6">
+                <wp:anchor distT="0" distB="0" distL="114300" distR="114300" simplePos="0" relativeHeight="251703296" behindDoc="0" locked="0" layoutInCell="1" allowOverlap="1" wp14:anchorId="722456E9" wp14:editId="77272566">
                   <wp:simplePos x="0" y="0"/>
                   <wp:positionH relativeFrom="column">
                     <wp:posOffset>807085</wp:posOffset>
@@ -8690,7 +8876,7 @@
               <mc:AlternateContent>
                 <mc:Choice Requires="wps">
                   <w:drawing>
-                    <wp:anchor distT="0" distB="0" distL="114300" distR="114300" simplePos="0" relativeHeight="251717632" behindDoc="0" locked="0" layoutInCell="1" allowOverlap="1" wp14:anchorId="42E108DD" wp14:editId="4E1DE1EC">
+                    <wp:anchor distT="0" distB="0" distL="114300" distR="114300" simplePos="0" relativeHeight="251717632" behindDoc="0" locked="0" layoutInCell="1" allowOverlap="1" wp14:anchorId="33D2A487" wp14:editId="32FEAD3B">
                       <wp:simplePos x="0" y="0"/>
                       <wp:positionH relativeFrom="column">
                         <wp:posOffset>0</wp:posOffset>
@@ -8909,7 +9095,7 @@
                 <w:lang w:val="es-ES" w:eastAsia="es-ES"/>
               </w:rPr>
               <w:drawing>
-                <wp:anchor distT="0" distB="0" distL="114300" distR="114300" simplePos="0" relativeHeight="251704320" behindDoc="0" locked="0" layoutInCell="1" allowOverlap="1" wp14:anchorId="6B70FA31" wp14:editId="683B135F">
+                <wp:anchor distT="0" distB="0" distL="114300" distR="114300" simplePos="0" relativeHeight="251704320" behindDoc="0" locked="0" layoutInCell="1" allowOverlap="1" wp14:anchorId="6F487045" wp14:editId="4907FDFA">
                   <wp:simplePos x="0" y="0"/>
                   <wp:positionH relativeFrom="column">
                     <wp:posOffset>835660</wp:posOffset>
@@ -9000,7 +9186,7 @@
               <mc:AlternateContent>
                 <mc:Choice Requires="wps">
                   <w:drawing>
-                    <wp:anchor distT="0" distB="0" distL="114300" distR="114300" simplePos="0" relativeHeight="251722752" behindDoc="0" locked="0" layoutInCell="1" allowOverlap="1" wp14:anchorId="3D63212B" wp14:editId="1EFC398D">
+                    <wp:anchor distT="0" distB="0" distL="114300" distR="114300" simplePos="0" relativeHeight="251722752" behindDoc="0" locked="0" layoutInCell="1" allowOverlap="1" wp14:anchorId="52A743D9" wp14:editId="75E2C87A">
                       <wp:simplePos x="0" y="0"/>
                       <wp:positionH relativeFrom="column">
                         <wp:posOffset>0</wp:posOffset>
@@ -9157,7 +9343,7 @@
               </w:rPr>
               <w:lastRenderedPageBreak/>
               <w:drawing>
-                <wp:anchor distT="0" distB="0" distL="114300" distR="114300" simplePos="0" relativeHeight="251705344" behindDoc="0" locked="0" layoutInCell="1" allowOverlap="1" wp14:anchorId="4D38A246" wp14:editId="10B63F49">
+                <wp:anchor distT="0" distB="0" distL="114300" distR="114300" simplePos="0" relativeHeight="251705344" behindDoc="0" locked="0" layoutInCell="1" allowOverlap="1" wp14:anchorId="1831D8B3" wp14:editId="4B52FF8D">
                   <wp:simplePos x="0" y="0"/>
                   <wp:positionH relativeFrom="column">
                     <wp:posOffset>807085</wp:posOffset>
@@ -9270,7 +9456,7 @@
               <mc:AlternateContent>
                 <mc:Choice Requires="wps">
                   <w:drawing>
-                    <wp:anchor distT="0" distB="0" distL="114300" distR="114300" simplePos="0" relativeHeight="251727872" behindDoc="0" locked="0" layoutInCell="1" allowOverlap="1" wp14:anchorId="3AA67D8E" wp14:editId="202B869B">
+                    <wp:anchor distT="0" distB="0" distL="114300" distR="114300" simplePos="0" relativeHeight="251727872" behindDoc="0" locked="0" layoutInCell="1" allowOverlap="1" wp14:anchorId="4A22AAB9" wp14:editId="2EFC67A1">
                       <wp:simplePos x="0" y="0"/>
                       <wp:positionH relativeFrom="column">
                         <wp:posOffset>0</wp:posOffset>
@@ -9509,7 +9695,7 @@
                 <w:rFonts w:ascii="Times New Roman" w:hAnsi="Times New Roman" w:cs="Times New Roman"/>
                 <w:color w:val="000000"/>
               </w:rPr>
-              <w:t>4</w:t>
+              <w:t>6</w:t>
             </w:r>
           </w:p>
         </w:tc>
@@ -9584,7 +9770,43 @@
                 <w:b/>
                 <w:color w:val="000000"/>
               </w:rPr>
-              <w:t>Código Shutterstock (o URL o la ruta en AulaPlaneta)</w:t>
+              <w:t xml:space="preserve">Código </w:t>
+            </w:r>
+            <w:proofErr w:type="spellStart"/>
+            <w:r>
+              <w:rPr>
+                <w:rFonts w:ascii="Times New Roman" w:hAnsi="Times New Roman" w:cs="Times New Roman"/>
+                <w:b/>
+                <w:color w:val="000000"/>
+              </w:rPr>
+              <w:t>Shutterstock</w:t>
+            </w:r>
+            <w:proofErr w:type="spellEnd"/>
+            <w:r>
+              <w:rPr>
+                <w:rFonts w:ascii="Times New Roman" w:hAnsi="Times New Roman" w:cs="Times New Roman"/>
+                <w:b/>
+                <w:color w:val="000000"/>
+              </w:rPr>
+              <w:t xml:space="preserve"> (o URL o la ruta en </w:t>
+            </w:r>
+            <w:proofErr w:type="spellStart"/>
+            <w:r>
+              <w:rPr>
+                <w:rFonts w:ascii="Times New Roman" w:hAnsi="Times New Roman" w:cs="Times New Roman"/>
+                <w:b/>
+                <w:color w:val="000000"/>
+              </w:rPr>
+              <w:t>AulaPlaneta</w:t>
+            </w:r>
+            <w:proofErr w:type="spellEnd"/>
+            <w:r>
+              <w:rPr>
+                <w:rFonts w:ascii="Times New Roman" w:hAnsi="Times New Roman" w:cs="Times New Roman"/>
+                <w:b/>
+                <w:color w:val="000000"/>
+              </w:rPr>
+              <w:t>)</w:t>
             </w:r>
           </w:p>
         </w:tc>
@@ -9606,7 +9828,7 @@
                 <w:lang w:val="es-ES" w:eastAsia="es-ES"/>
               </w:rPr>
               <w:drawing>
-                <wp:anchor distT="0" distB="0" distL="114300" distR="114300" simplePos="0" relativeHeight="251707392" behindDoc="0" locked="0" layoutInCell="1" allowOverlap="1" wp14:anchorId="40D7AFDE" wp14:editId="2D829D09">
+                <wp:anchor distT="0" distB="0" distL="114300" distR="114300" simplePos="0" relativeHeight="251707392" behindDoc="0" locked="0" layoutInCell="1" allowOverlap="1" wp14:anchorId="24205EF6" wp14:editId="08E7C42F">
                   <wp:simplePos x="0" y="0"/>
                   <wp:positionH relativeFrom="column">
                     <wp:posOffset>450215</wp:posOffset>
@@ -9691,7 +9913,7 @@
               <mc:AlternateContent>
                 <mc:Choice Requires="wps">
                   <w:drawing>
-                    <wp:anchor distT="0" distB="0" distL="114300" distR="114300" simplePos="0" relativeHeight="251708416" behindDoc="0" locked="0" layoutInCell="1" allowOverlap="1" wp14:anchorId="06CF1D64" wp14:editId="52A744DE">
+                    <wp:anchor distT="0" distB="0" distL="114300" distR="114300" simplePos="0" relativeHeight="251708416" behindDoc="0" locked="0" layoutInCell="1" allowOverlap="1" wp14:anchorId="3E5DF71F" wp14:editId="35DE3502">
                       <wp:simplePos x="0" y="0"/>
                       <wp:positionH relativeFrom="column">
                         <wp:posOffset>107315</wp:posOffset>
@@ -9967,7 +10189,7 @@
                 <w:rFonts w:ascii="Times New Roman" w:hAnsi="Times New Roman" w:cs="Times New Roman"/>
                 <w:color w:val="000000"/>
               </w:rPr>
-              <w:t>5</w:t>
+              <w:t>7</w:t>
             </w:r>
           </w:p>
         </w:tc>
@@ -10042,7 +10264,43 @@
                 <w:b/>
                 <w:color w:val="000000"/>
               </w:rPr>
-              <w:t>Código Shutterstock (o URL o la ruta en AulaPlaneta)</w:t>
+              <w:t xml:space="preserve">Código </w:t>
+            </w:r>
+            <w:proofErr w:type="spellStart"/>
+            <w:r>
+              <w:rPr>
+                <w:rFonts w:ascii="Times New Roman" w:hAnsi="Times New Roman" w:cs="Times New Roman"/>
+                <w:b/>
+                <w:color w:val="000000"/>
+              </w:rPr>
+              <w:t>Shutterstock</w:t>
+            </w:r>
+            <w:proofErr w:type="spellEnd"/>
+            <w:r>
+              <w:rPr>
+                <w:rFonts w:ascii="Times New Roman" w:hAnsi="Times New Roman" w:cs="Times New Roman"/>
+                <w:b/>
+                <w:color w:val="000000"/>
+              </w:rPr>
+              <w:t xml:space="preserve"> (o URL o la ruta en </w:t>
+            </w:r>
+            <w:proofErr w:type="spellStart"/>
+            <w:r>
+              <w:rPr>
+                <w:rFonts w:ascii="Times New Roman" w:hAnsi="Times New Roman" w:cs="Times New Roman"/>
+                <w:b/>
+                <w:color w:val="000000"/>
+              </w:rPr>
+              <w:t>AulaPlaneta</w:t>
+            </w:r>
+            <w:proofErr w:type="spellEnd"/>
+            <w:r>
+              <w:rPr>
+                <w:rFonts w:ascii="Times New Roman" w:hAnsi="Times New Roman" w:cs="Times New Roman"/>
+                <w:b/>
+                <w:color w:val="000000"/>
+              </w:rPr>
+              <w:t>)</w:t>
             </w:r>
           </w:p>
         </w:tc>
@@ -10064,7 +10322,7 @@
                 <w:lang w:val="es-ES" w:eastAsia="es-ES"/>
               </w:rPr>
               <w:drawing>
-                <wp:anchor distT="0" distB="0" distL="114300" distR="114300" simplePos="0" relativeHeight="251715584" behindDoc="0" locked="0" layoutInCell="1" allowOverlap="1" wp14:anchorId="7609D3AF" wp14:editId="720AD503">
+                <wp:anchor distT="0" distB="0" distL="114300" distR="114300" simplePos="0" relativeHeight="251715584" behindDoc="0" locked="0" layoutInCell="1" allowOverlap="1" wp14:anchorId="28A451EA" wp14:editId="42E73CB9">
                   <wp:simplePos x="0" y="0"/>
                   <wp:positionH relativeFrom="column">
                     <wp:posOffset>564515</wp:posOffset>
@@ -10173,7 +10431,7 @@
               <mc:AlternateContent>
                 <mc:Choice Requires="wps">
                   <w:drawing>
-                    <wp:anchor distT="0" distB="0" distL="114300" distR="114300" simplePos="0" relativeHeight="251718656" behindDoc="0" locked="0" layoutInCell="1" allowOverlap="1" wp14:anchorId="249AB86C" wp14:editId="5EA1C31A">
+                    <wp:anchor distT="0" distB="0" distL="114300" distR="114300" simplePos="0" relativeHeight="251718656" behindDoc="0" locked="0" layoutInCell="1" allowOverlap="1" wp14:anchorId="3C116052" wp14:editId="01A8FED6">
                       <wp:simplePos x="0" y="0"/>
                       <wp:positionH relativeFrom="column">
                         <wp:posOffset>335915</wp:posOffset>
@@ -10419,7 +10677,7 @@
                 <w:rFonts w:ascii="Times New Roman" w:hAnsi="Times New Roman" w:cs="Times New Roman"/>
                 <w:color w:val="000000"/>
               </w:rPr>
-              <w:t>6</w:t>
+              <w:t>8</w:t>
             </w:r>
           </w:p>
         </w:tc>
@@ -10494,7 +10752,43 @@
                 <w:b/>
                 <w:color w:val="000000"/>
               </w:rPr>
-              <w:t>Código Shutterstock (o URL o la ruta en AulaPlaneta)</w:t>
+              <w:t xml:space="preserve">Código </w:t>
+            </w:r>
+            <w:proofErr w:type="spellStart"/>
+            <w:r>
+              <w:rPr>
+                <w:rFonts w:ascii="Times New Roman" w:hAnsi="Times New Roman" w:cs="Times New Roman"/>
+                <w:b/>
+                <w:color w:val="000000"/>
+              </w:rPr>
+              <w:t>Shutterstock</w:t>
+            </w:r>
+            <w:proofErr w:type="spellEnd"/>
+            <w:r>
+              <w:rPr>
+                <w:rFonts w:ascii="Times New Roman" w:hAnsi="Times New Roman" w:cs="Times New Roman"/>
+                <w:b/>
+                <w:color w:val="000000"/>
+              </w:rPr>
+              <w:t xml:space="preserve"> (o URL o la ruta en </w:t>
+            </w:r>
+            <w:proofErr w:type="spellStart"/>
+            <w:r>
+              <w:rPr>
+                <w:rFonts w:ascii="Times New Roman" w:hAnsi="Times New Roman" w:cs="Times New Roman"/>
+                <w:b/>
+                <w:color w:val="000000"/>
+              </w:rPr>
+              <w:t>AulaPlaneta</w:t>
+            </w:r>
+            <w:proofErr w:type="spellEnd"/>
+            <w:r>
+              <w:rPr>
+                <w:rFonts w:ascii="Times New Roman" w:hAnsi="Times New Roman" w:cs="Times New Roman"/>
+                <w:b/>
+                <w:color w:val="000000"/>
+              </w:rPr>
+              <w:t>)</w:t>
             </w:r>
           </w:p>
         </w:tc>
@@ -10516,7 +10810,7 @@
                 <w:lang w:val="es-ES" w:eastAsia="es-ES"/>
               </w:rPr>
               <w:drawing>
-                <wp:anchor distT="0" distB="0" distL="114300" distR="114300" simplePos="0" relativeHeight="251720704" behindDoc="0" locked="0" layoutInCell="1" allowOverlap="1" wp14:anchorId="7EC69B4D" wp14:editId="2440D787">
+                <wp:anchor distT="0" distB="0" distL="114300" distR="114300" simplePos="0" relativeHeight="251720704" behindDoc="0" locked="0" layoutInCell="1" allowOverlap="1" wp14:anchorId="4B451170" wp14:editId="33BACA49">
                   <wp:simplePos x="0" y="0"/>
                   <wp:positionH relativeFrom="column">
                     <wp:posOffset>335915</wp:posOffset>
@@ -10601,7 +10895,7 @@
               <mc:AlternateContent>
                 <mc:Choice Requires="wps">
                   <w:drawing>
-                    <wp:anchor distT="0" distB="0" distL="114300" distR="114300" simplePos="0" relativeHeight="251723776" behindDoc="0" locked="0" layoutInCell="1" allowOverlap="1" wp14:anchorId="669927F0" wp14:editId="1C9E107C">
+                    <wp:anchor distT="0" distB="0" distL="114300" distR="114300" simplePos="0" relativeHeight="251723776" behindDoc="0" locked="0" layoutInCell="1" allowOverlap="1" wp14:anchorId="1FEF143C" wp14:editId="31E800BD">
                       <wp:simplePos x="0" y="0"/>
                       <wp:positionH relativeFrom="column">
                         <wp:posOffset>107315</wp:posOffset>
@@ -10871,7 +11165,14 @@
                 <w:rFonts w:ascii="Times New Roman" w:hAnsi="Times New Roman" w:cs="Times New Roman"/>
                 <w:color w:val="000000"/>
               </w:rPr>
-              <w:t>07</w:t>
+              <w:t>0</w:t>
+            </w:r>
+            <w:r>
+              <w:rPr>
+                <w:rFonts w:ascii="Times New Roman" w:hAnsi="Times New Roman" w:cs="Times New Roman"/>
+                <w:color w:val="000000"/>
+              </w:rPr>
+              <w:t>9</w:t>
             </w:r>
           </w:p>
         </w:tc>
@@ -10937,7 +11238,43 @@
                 <w:b/>
                 <w:color w:val="000000"/>
               </w:rPr>
-              <w:t>Código Shutterstock (o URL o la ruta en AulaPlaneta)</w:t>
+              <w:t xml:space="preserve">Código </w:t>
+            </w:r>
+            <w:proofErr w:type="spellStart"/>
+            <w:r>
+              <w:rPr>
+                <w:rFonts w:ascii="Times New Roman" w:hAnsi="Times New Roman" w:cs="Times New Roman"/>
+                <w:b/>
+                <w:color w:val="000000"/>
+              </w:rPr>
+              <w:t>Shutterstock</w:t>
+            </w:r>
+            <w:proofErr w:type="spellEnd"/>
+            <w:r>
+              <w:rPr>
+                <w:rFonts w:ascii="Times New Roman" w:hAnsi="Times New Roman" w:cs="Times New Roman"/>
+                <w:b/>
+                <w:color w:val="000000"/>
+              </w:rPr>
+              <w:t xml:space="preserve"> (o URL o la ruta en </w:t>
+            </w:r>
+            <w:proofErr w:type="spellStart"/>
+            <w:r>
+              <w:rPr>
+                <w:rFonts w:ascii="Times New Roman" w:hAnsi="Times New Roman" w:cs="Times New Roman"/>
+                <w:b/>
+                <w:color w:val="000000"/>
+              </w:rPr>
+              <w:t>AulaPlaneta</w:t>
+            </w:r>
+            <w:proofErr w:type="spellEnd"/>
+            <w:r>
+              <w:rPr>
+                <w:rFonts w:ascii="Times New Roman" w:hAnsi="Times New Roman" w:cs="Times New Roman"/>
+                <w:b/>
+                <w:color w:val="000000"/>
+              </w:rPr>
+              <w:t>)</w:t>
             </w:r>
           </w:p>
         </w:tc>
@@ -10959,7 +11296,7 @@
                 <w:lang w:val="es-ES" w:eastAsia="es-ES"/>
               </w:rPr>
               <w:drawing>
-                <wp:anchor distT="0" distB="0" distL="114300" distR="114300" simplePos="0" relativeHeight="251725824" behindDoc="0" locked="0" layoutInCell="1" allowOverlap="1" wp14:anchorId="76EB26E8" wp14:editId="36408586">
+                <wp:anchor distT="0" distB="0" distL="114300" distR="114300" simplePos="0" relativeHeight="251725824" behindDoc="0" locked="0" layoutInCell="1" allowOverlap="1" wp14:anchorId="2C711C51" wp14:editId="0A58181C">
                   <wp:simplePos x="0" y="0"/>
                   <wp:positionH relativeFrom="column">
                     <wp:posOffset>564515</wp:posOffset>
@@ -11036,7 +11373,7 @@
               <mc:AlternateContent>
                 <mc:Choice Requires="wps">
                   <w:drawing>
-                    <wp:anchor distT="0" distB="0" distL="114300" distR="114300" simplePos="0" relativeHeight="251728896" behindDoc="0" locked="0" layoutInCell="1" allowOverlap="1" wp14:anchorId="644F273D" wp14:editId="4BA14CE4">
+                    <wp:anchor distT="0" distB="0" distL="114300" distR="114300" simplePos="0" relativeHeight="251728896" behindDoc="0" locked="0" layoutInCell="1" allowOverlap="1" wp14:anchorId="70A1A4FD" wp14:editId="04436E4E">
                       <wp:simplePos x="0" y="0"/>
                       <wp:positionH relativeFrom="column">
                         <wp:posOffset>335915</wp:posOffset>
@@ -12745,11 +13082,11 @@
               <w:rPr>
                 <w:position w:val="-10"/>
               </w:rPr>
-              <w:object w:dxaOrig="1580" w:dyaOrig="360" w14:anchorId="060F98BB">
+              <w:object w:dxaOrig="1580" w:dyaOrig="360" w14:anchorId="29EB6B7F">
                 <v:shape id="_x0000_i1027" type="#_x0000_t75" style="width:78.9pt;height:18.15pt" o:ole="">
                   <v:imagedata r:id="rId21" o:title=""/>
                 </v:shape>
-                <o:OLEObject Type="Embed" ProgID="Equation.3" ShapeID="_x0000_i1027" DrawAspect="Content" ObjectID="_1384858023" r:id="rId22"/>
+                <o:OLEObject Type="Embed" ProgID="Equation.3" ShapeID="_x0000_i1027" DrawAspect="Content" ObjectID="_1384874627" r:id="rId22"/>
               </w:object>
             </w:r>
             <w:r>
@@ -12759,11 +13096,11 @@
               <w:rPr>
                 <w:position w:val="-10"/>
               </w:rPr>
-              <w:object w:dxaOrig="420" w:dyaOrig="300" w14:anchorId="1F62DF81">
+              <w:object w:dxaOrig="420" w:dyaOrig="300" w14:anchorId="4787B3B7">
                 <v:shape id="_x0000_i1028" type="#_x0000_t75" style="width:21.3pt;height:15.05pt" o:ole="">
                   <v:imagedata r:id="rId23" o:title=""/>
                 </v:shape>
-                <o:OLEObject Type="Embed" ProgID="Equation.3" ShapeID="_x0000_i1028" DrawAspect="Content" ObjectID="_1384858024" r:id="rId24"/>
+                <o:OLEObject Type="Embed" ProgID="Equation.3" ShapeID="_x0000_i1028" DrawAspect="Content" ObjectID="_1384874628" r:id="rId24"/>
               </w:object>
             </w:r>
             <w:r>
@@ -12773,11 +13110,11 @@
               <w:rPr>
                 <w:position w:val="-4"/>
               </w:rPr>
-              <w:object w:dxaOrig="400" w:dyaOrig="240" w14:anchorId="2F2519BA">
+              <w:object w:dxaOrig="400" w:dyaOrig="240" w14:anchorId="3C063F62">
                 <v:shape id="_x0000_i1029" type="#_x0000_t75" style="width:19.4pt;height:11.9pt" o:ole="">
                   <v:imagedata r:id="rId25" o:title=""/>
                 </v:shape>
-                <o:OLEObject Type="Embed" ProgID="Equation.3" ShapeID="_x0000_i1029" DrawAspect="Content" ObjectID="_1384858025" r:id="rId26"/>
+                <o:OLEObject Type="Embed" ProgID="Equation.3" ShapeID="_x0000_i1029" DrawAspect="Content" ObjectID="_1384874629" r:id="rId26"/>
               </w:object>
             </w:r>
             <w:r>
@@ -12796,11 +13133,11 @@
               <w:rPr>
                 <w:position w:val="-10"/>
               </w:rPr>
-              <w:object w:dxaOrig="1480" w:dyaOrig="360" w14:anchorId="3D58C172">
+              <w:object w:dxaOrig="1480" w:dyaOrig="360" w14:anchorId="56BA6C84">
                 <v:shape id="_x0000_i1030" type="#_x0000_t75" style="width:73.9pt;height:18.15pt" o:ole="">
                   <v:imagedata r:id="rId27" o:title=""/>
                 </v:shape>
-                <o:OLEObject Type="Embed" ProgID="Equation.3" ShapeID="_x0000_i1030" DrawAspect="Content" ObjectID="_1384858026" r:id="rId28"/>
+                <o:OLEObject Type="Embed" ProgID="Equation.3" ShapeID="_x0000_i1030" DrawAspect="Content" ObjectID="_1384874630" r:id="rId28"/>
               </w:object>
             </w:r>
             <w:r>
@@ -12810,11 +13147,11 @@
               <w:rPr>
                 <w:position w:val="-10"/>
               </w:rPr>
-              <w:object w:dxaOrig="420" w:dyaOrig="300" w14:anchorId="11021A31">
+              <w:object w:dxaOrig="420" w:dyaOrig="300" w14:anchorId="48E1DC98">
                 <v:shape id="_x0000_i1031" type="#_x0000_t75" style="width:21.3pt;height:15.05pt" o:ole="">
                   <v:imagedata r:id="rId29" o:title=""/>
                 </v:shape>
-                <o:OLEObject Type="Embed" ProgID="Equation.3" ShapeID="_x0000_i1031" DrawAspect="Content" ObjectID="_1384858027" r:id="rId30"/>
+                <o:OLEObject Type="Embed" ProgID="Equation.3" ShapeID="_x0000_i1031" DrawAspect="Content" ObjectID="_1384874631" r:id="rId30"/>
               </w:object>
             </w:r>
             <w:r>
@@ -12824,11 +13161,11 @@
               <w:rPr>
                 <w:position w:val="-4"/>
               </w:rPr>
-              <w:object w:dxaOrig="400" w:dyaOrig="240" w14:anchorId="18B3933C">
+              <w:object w:dxaOrig="400" w:dyaOrig="240" w14:anchorId="1BD8887D">
                 <v:shape id="_x0000_i1032" type="#_x0000_t75" style="width:19.4pt;height:11.9pt" o:ole="">
                   <v:imagedata r:id="rId31" o:title=""/>
                 </v:shape>
-                <o:OLEObject Type="Embed" ProgID="Equation.3" ShapeID="_x0000_i1032" DrawAspect="Content" ObjectID="_1384858028" r:id="rId32"/>
+                <o:OLEObject Type="Embed" ProgID="Equation.3" ShapeID="_x0000_i1032" DrawAspect="Content" ObjectID="_1384874632" r:id="rId32"/>
               </w:object>
             </w:r>
             <w:r>
@@ -13018,7 +13355,7 @@
                 <w:rFonts w:ascii="Times New Roman" w:hAnsi="Times New Roman" w:cs="Times New Roman"/>
                 <w:color w:val="000000"/>
               </w:rPr>
-              <w:t>08</w:t>
+              <w:t>10</w:t>
             </w:r>
           </w:p>
         </w:tc>
@@ -13093,7 +13430,43 @@
                 <w:b/>
                 <w:color w:val="000000"/>
               </w:rPr>
-              <w:t>Código Shutterstock (o URL o la ruta en AulaPlaneta)</w:t>
+              <w:t xml:space="preserve">Código </w:t>
+            </w:r>
+            <w:proofErr w:type="spellStart"/>
+            <w:r>
+              <w:rPr>
+                <w:rFonts w:ascii="Times New Roman" w:hAnsi="Times New Roman" w:cs="Times New Roman"/>
+                <w:b/>
+                <w:color w:val="000000"/>
+              </w:rPr>
+              <w:t>Shutterstock</w:t>
+            </w:r>
+            <w:proofErr w:type="spellEnd"/>
+            <w:r>
+              <w:rPr>
+                <w:rFonts w:ascii="Times New Roman" w:hAnsi="Times New Roman" w:cs="Times New Roman"/>
+                <w:b/>
+                <w:color w:val="000000"/>
+              </w:rPr>
+              <w:t xml:space="preserve"> (o URL o la ruta en </w:t>
+            </w:r>
+            <w:proofErr w:type="spellStart"/>
+            <w:r>
+              <w:rPr>
+                <w:rFonts w:ascii="Times New Roman" w:hAnsi="Times New Roman" w:cs="Times New Roman"/>
+                <w:b/>
+                <w:color w:val="000000"/>
+              </w:rPr>
+              <w:t>AulaPlaneta</w:t>
+            </w:r>
+            <w:proofErr w:type="spellEnd"/>
+            <w:r>
+              <w:rPr>
+                <w:rFonts w:ascii="Times New Roman" w:hAnsi="Times New Roman" w:cs="Times New Roman"/>
+                <w:b/>
+                <w:color w:val="000000"/>
+              </w:rPr>
+              <w:t>)</w:t>
             </w:r>
           </w:p>
         </w:tc>
@@ -13117,7 +13490,7 @@
               <mc:AlternateContent>
                 <mc:Choice Requires="wps">
                   <w:drawing>
-                    <wp:anchor distT="0" distB="0" distL="114300" distR="114300" simplePos="0" relativeHeight="251734016" behindDoc="0" locked="0" layoutInCell="1" allowOverlap="1" wp14:anchorId="3C241893" wp14:editId="4FCF8695">
+                    <wp:anchor distT="0" distB="0" distL="114300" distR="114300" simplePos="0" relativeHeight="251734016" behindDoc="0" locked="0" layoutInCell="1" allowOverlap="1" wp14:anchorId="5CF8F202" wp14:editId="55692552">
                       <wp:simplePos x="0" y="0"/>
                       <wp:positionH relativeFrom="column">
                         <wp:posOffset>1830070</wp:posOffset>
@@ -13184,25 +13557,28 @@
                                     <w:rPr>
                                       <w:position w:val="-6"/>
                                     </w:rPr>
-                                    <w:object w:dxaOrig="420" w:dyaOrig="260" w14:anchorId="72C359C8">
+                                    <w:object w:dxaOrig="420" w:dyaOrig="260" w14:anchorId="7A93EE83">
                                       <v:shape id="_x0000_i1034" type="#_x0000_t75" style="width:21.3pt;height:12.5pt" o:ole="">
                                         <v:imagedata r:id="rId33" o:title=""/>
                                       </v:shape>
-                                      <o:OLEObject Type="Embed" ProgID="Equation.3" ShapeID="_x0000_i1034" DrawAspect="Content" ObjectID="_1384858036" r:id="rId34"/>
+                                      <o:OLEObject Type="Embed" ProgID="Equation.3" ShapeID="_x0000_i1034" DrawAspect="Content" ObjectID="_1384874640" r:id="rId34"/>
                                     </w:object>
                                   </w:r>
                                   <w:r>
-                                    <w:t xml:space="preserve"> y </w:t>
+                                    <w:t xml:space="preserve"> </w:t>
+                                  </w:r>
+                                  <w:r>
+                                    <w:t xml:space="preserve">y </w:t>
                                   </w:r>
                                   <w:r>
                                     <w:rPr>
                                       <w:position w:val="-10"/>
                                     </w:rPr>
-                                    <w:object w:dxaOrig="400" w:dyaOrig="320" w14:anchorId="4B584099">
+                                    <w:object w:dxaOrig="400" w:dyaOrig="320" w14:anchorId="18320FA1">
                                       <v:shape id="_x0000_i1036" type="#_x0000_t75" style="width:19.4pt;height:16.3pt" o:ole="">
                                         <v:imagedata r:id="rId35" o:title=""/>
                                       </v:shape>
-                                      <o:OLEObject Type="Embed" ProgID="Equation.3" ShapeID="_x0000_i1036" DrawAspect="Content" ObjectID="_1384858037" r:id="rId36"/>
+                                      <o:OLEObject Type="Embed" ProgID="Equation.3" ShapeID="_x0000_i1036" DrawAspect="Content" ObjectID="_1384874641" r:id="rId36"/>
                                     </w:object>
                                   </w:r>
                                   <w:r>
@@ -13291,7 +13667,7 @@
                 <w:lang w:val="es-ES" w:eastAsia="es-ES"/>
               </w:rPr>
               <w:drawing>
-                <wp:inline distT="0" distB="0" distL="0" distR="0" wp14:anchorId="676AF165" wp14:editId="0CBBA5C8">
+                <wp:inline distT="0" distB="0" distL="0" distR="0" wp14:anchorId="3DC99886" wp14:editId="79ED2F6F">
                   <wp:extent cx="1524000" cy="962025"/>
                   <wp:effectExtent l="0" t="0" r="0" b="9525"/>
                   <wp:docPr id="304" name="Imagen 304" descr="https://encrypted-tbn0.gstatic.com/images?q=tbn:ANd9GcRYBZyDkngeVWLd-MvER2hsONrnQxjbau2A-qKm6hbLjXvRdl-N6w"/>
@@ -13555,14 +13931,7 @@
                 <w:rFonts w:ascii="Times New Roman" w:hAnsi="Times New Roman" w:cs="Times New Roman"/>
                 <w:color w:val="000000"/>
               </w:rPr>
-              <w:t>MA_06_10_IMG0</w:t>
-            </w:r>
-            <w:r>
-              <w:rPr>
-                <w:rFonts w:ascii="Times New Roman" w:hAnsi="Times New Roman" w:cs="Times New Roman"/>
-                <w:color w:val="000000"/>
-              </w:rPr>
-              <w:t>9</w:t>
+              <w:t>MA_06_10_IMG11</w:t>
             </w:r>
           </w:p>
         </w:tc>
@@ -13644,7 +14013,43 @@
                 <w:b/>
                 <w:color w:val="000000"/>
               </w:rPr>
-              <w:t>Código Shutterstock (o URL o la ruta en AulaPlaneta)</w:t>
+              <w:t xml:space="preserve">Código </w:t>
+            </w:r>
+            <w:proofErr w:type="spellStart"/>
+            <w:r>
+              <w:rPr>
+                <w:rFonts w:ascii="Times New Roman" w:hAnsi="Times New Roman" w:cs="Times New Roman"/>
+                <w:b/>
+                <w:color w:val="000000"/>
+              </w:rPr>
+              <w:t>Shutterstock</w:t>
+            </w:r>
+            <w:proofErr w:type="spellEnd"/>
+            <w:r>
+              <w:rPr>
+                <w:rFonts w:ascii="Times New Roman" w:hAnsi="Times New Roman" w:cs="Times New Roman"/>
+                <w:b/>
+                <w:color w:val="000000"/>
+              </w:rPr>
+              <w:t xml:space="preserve"> (o URL o la ruta en </w:t>
+            </w:r>
+            <w:proofErr w:type="spellStart"/>
+            <w:r>
+              <w:rPr>
+                <w:rFonts w:ascii="Times New Roman" w:hAnsi="Times New Roman" w:cs="Times New Roman"/>
+                <w:b/>
+                <w:color w:val="000000"/>
+              </w:rPr>
+              <w:t>AulaPlaneta</w:t>
+            </w:r>
+            <w:proofErr w:type="spellEnd"/>
+            <w:r>
+              <w:rPr>
+                <w:rFonts w:ascii="Times New Roman" w:hAnsi="Times New Roman" w:cs="Times New Roman"/>
+                <w:b/>
+                <w:color w:val="000000"/>
+              </w:rPr>
+              <w:t>)</w:t>
             </w:r>
           </w:p>
         </w:tc>
@@ -13666,7 +14071,7 @@
                 <w:lang w:val="es-ES" w:eastAsia="es-ES"/>
               </w:rPr>
               <w:drawing>
-                <wp:inline distT="0" distB="0" distL="0" distR="0" wp14:anchorId="15D3A753" wp14:editId="73C6E16F">
+                <wp:inline distT="0" distB="0" distL="0" distR="0" wp14:anchorId="1B419E9A" wp14:editId="3F6E355D">
                   <wp:extent cx="2447925" cy="1162050"/>
                   <wp:effectExtent l="0" t="0" r="9525" b="0"/>
                   <wp:docPr id="305" name="Imagen 305" descr="http://www.vitutor.net/images/an_0_7.gif"/>
@@ -13731,7 +14136,7 @@
               <mc:AlternateContent>
                 <mc:Choice Requires="wps">
                   <w:drawing>
-                    <wp:anchor distT="0" distB="0" distL="114300" distR="114300" simplePos="0" relativeHeight="251731968" behindDoc="0" locked="0" layoutInCell="1" allowOverlap="1" wp14:anchorId="2FC347B3" wp14:editId="71A278EA">
+                    <wp:anchor distT="0" distB="0" distL="114300" distR="114300" simplePos="0" relativeHeight="251731968" behindDoc="0" locked="0" layoutInCell="1" allowOverlap="1" wp14:anchorId="02020C34" wp14:editId="239ACB15">
                       <wp:simplePos x="0" y="0"/>
                       <wp:positionH relativeFrom="column">
                         <wp:posOffset>1944370</wp:posOffset>
@@ -13798,25 +14203,28 @@
                                     <w:rPr>
                                       <w:position w:val="-6"/>
                                     </w:rPr>
-                                    <w:object w:dxaOrig="420" w:dyaOrig="260" w14:anchorId="13B2F9A3">
+                                    <w:object w:dxaOrig="420" w:dyaOrig="260" w14:anchorId="538E46AA">
                                       <v:shape id="_x0000_i1038" type="#_x0000_t75" style="width:21.3pt;height:12.5pt" o:ole="">
                                         <v:imagedata r:id="rId43" o:title=""/>
                                       </v:shape>
-                                      <o:OLEObject Type="Embed" ProgID="Equation.3" ShapeID="_x0000_i1038" DrawAspect="Content" ObjectID="_1384858038" r:id="rId44"/>
+                                      <o:OLEObject Type="Embed" ProgID="Equation.3" ShapeID="_x0000_i1038" DrawAspect="Content" ObjectID="_1384874642" r:id="rId44"/>
                                     </w:object>
                                   </w:r>
                                   <w:r>
-                                    <w:t xml:space="preserve"> y </w:t>
+                                    <w:t xml:space="preserve"> </w:t>
+                                  </w:r>
+                                  <w:r>
+                                    <w:t xml:space="preserve">y </w:t>
                                   </w:r>
                                   <w:r>
                                     <w:rPr>
                                       <w:position w:val="-10"/>
                                     </w:rPr>
-                                    <w:object w:dxaOrig="400" w:dyaOrig="320" w14:anchorId="541FA3B4">
+                                    <w:object w:dxaOrig="400" w:dyaOrig="320" w14:anchorId="1439C3EC">
                                       <v:shape id="_x0000_i1040" type="#_x0000_t75" style="width:19.4pt;height:16.3pt" o:ole="">
                                         <v:imagedata r:id="rId45" o:title=""/>
                                       </v:shape>
-                                      <o:OLEObject Type="Embed" ProgID="Equation.3" ShapeID="_x0000_i1040" DrawAspect="Content" ObjectID="_1384858039" r:id="rId46"/>
+                                      <o:OLEObject Type="Embed" ProgID="Equation.3" ShapeID="_x0000_i1040" DrawAspect="Content" ObjectID="_1384874643" r:id="rId46"/>
                                     </w:object>
                                   </w:r>
                                   <w:r>
@@ -14147,7 +14555,14 @@
                 <w:rFonts w:ascii="Times New Roman" w:hAnsi="Times New Roman" w:cs="Times New Roman"/>
                 <w:color w:val="000000"/>
               </w:rPr>
-              <w:t>10</w:t>
+              <w:t>1</w:t>
+            </w:r>
+            <w:r>
+              <w:rPr>
+                <w:rFonts w:ascii="Times New Roman" w:hAnsi="Times New Roman" w:cs="Times New Roman"/>
+                <w:color w:val="000000"/>
+              </w:rPr>
+              <w:t>2</w:t>
             </w:r>
           </w:p>
         </w:tc>
@@ -14230,7 +14645,43 @@
                 <w:b/>
                 <w:color w:val="000000"/>
               </w:rPr>
-              <w:t>Código Shutterstock (o URL o la ruta en AulaPlaneta)</w:t>
+              <w:t xml:space="preserve">Código </w:t>
+            </w:r>
+            <w:proofErr w:type="spellStart"/>
+            <w:r>
+              <w:rPr>
+                <w:rFonts w:ascii="Times New Roman" w:hAnsi="Times New Roman" w:cs="Times New Roman"/>
+                <w:b/>
+                <w:color w:val="000000"/>
+              </w:rPr>
+              <w:t>Shutterstock</w:t>
+            </w:r>
+            <w:proofErr w:type="spellEnd"/>
+            <w:r>
+              <w:rPr>
+                <w:rFonts w:ascii="Times New Roman" w:hAnsi="Times New Roman" w:cs="Times New Roman"/>
+                <w:b/>
+                <w:color w:val="000000"/>
+              </w:rPr>
+              <w:t xml:space="preserve"> (o URL o la ruta en </w:t>
+            </w:r>
+            <w:proofErr w:type="spellStart"/>
+            <w:r>
+              <w:rPr>
+                <w:rFonts w:ascii="Times New Roman" w:hAnsi="Times New Roman" w:cs="Times New Roman"/>
+                <w:b/>
+                <w:color w:val="000000"/>
+              </w:rPr>
+              <w:t>AulaPlaneta</w:t>
+            </w:r>
+            <w:proofErr w:type="spellEnd"/>
+            <w:r>
+              <w:rPr>
+                <w:rFonts w:ascii="Times New Roman" w:hAnsi="Times New Roman" w:cs="Times New Roman"/>
+                <w:b/>
+                <w:color w:val="000000"/>
+              </w:rPr>
+              <w:t>)</w:t>
             </w:r>
           </w:p>
         </w:tc>
@@ -14252,7 +14703,7 @@
                 <w:lang w:val="es-ES" w:eastAsia="es-ES"/>
               </w:rPr>
               <w:drawing>
-                <wp:anchor distT="0" distB="0" distL="114300" distR="114300" simplePos="0" relativeHeight="251730944" behindDoc="0" locked="0" layoutInCell="1" allowOverlap="1" wp14:anchorId="01058F84" wp14:editId="4D5F5AA6">
+                <wp:anchor distT="0" distB="0" distL="114300" distR="114300" simplePos="0" relativeHeight="251730944" behindDoc="0" locked="0" layoutInCell="1" allowOverlap="1" wp14:anchorId="046DB436" wp14:editId="7FA71BFC">
                   <wp:simplePos x="0" y="0"/>
                   <wp:positionH relativeFrom="column">
                     <wp:posOffset>22860</wp:posOffset>
@@ -14370,7 +14821,7 @@
               <mc:AlternateContent>
                 <mc:Choice Requires="wps">
                   <w:drawing>
-                    <wp:anchor distT="0" distB="0" distL="114300" distR="114300" simplePos="0" relativeHeight="251729920" behindDoc="0" locked="0" layoutInCell="1" allowOverlap="1" wp14:anchorId="5E2565C6" wp14:editId="5BBE4F92">
+                    <wp:anchor distT="0" distB="0" distL="114300" distR="114300" simplePos="0" relativeHeight="251729920" behindDoc="0" locked="0" layoutInCell="1" allowOverlap="1" wp14:anchorId="48E97E5E" wp14:editId="40A1C4AC">
                       <wp:simplePos x="0" y="0"/>
                       <wp:positionH relativeFrom="column">
                         <wp:posOffset>1384935</wp:posOffset>
@@ -15895,7 +16346,14 @@
                 <w:rFonts w:ascii="Times New Roman" w:hAnsi="Times New Roman" w:cs="Times New Roman"/>
                 <w:color w:val="000000"/>
               </w:rPr>
-              <w:t>11</w:t>
+              <w:t>1</w:t>
+            </w:r>
+            <w:r>
+              <w:rPr>
+                <w:rFonts w:ascii="Times New Roman" w:hAnsi="Times New Roman" w:cs="Times New Roman"/>
+                <w:color w:val="000000"/>
+              </w:rPr>
+              <w:t>3</w:t>
             </w:r>
           </w:p>
         </w:tc>
@@ -15978,7 +16436,43 @@
                 <w:b/>
                 <w:color w:val="000000"/>
               </w:rPr>
-              <w:t>Código Shutterstock (o URL o la ruta en AulaPlaneta)</w:t>
+              <w:t xml:space="preserve">Código </w:t>
+            </w:r>
+            <w:proofErr w:type="spellStart"/>
+            <w:r>
+              <w:rPr>
+                <w:rFonts w:ascii="Times New Roman" w:hAnsi="Times New Roman" w:cs="Times New Roman"/>
+                <w:b/>
+                <w:color w:val="000000"/>
+              </w:rPr>
+              <w:t>Shutterstock</w:t>
+            </w:r>
+            <w:proofErr w:type="spellEnd"/>
+            <w:r>
+              <w:rPr>
+                <w:rFonts w:ascii="Times New Roman" w:hAnsi="Times New Roman" w:cs="Times New Roman"/>
+                <w:b/>
+                <w:color w:val="000000"/>
+              </w:rPr>
+              <w:t xml:space="preserve"> (o URL o la ruta en </w:t>
+            </w:r>
+            <w:proofErr w:type="spellStart"/>
+            <w:r>
+              <w:rPr>
+                <w:rFonts w:ascii="Times New Roman" w:hAnsi="Times New Roman" w:cs="Times New Roman"/>
+                <w:b/>
+                <w:color w:val="000000"/>
+              </w:rPr>
+              <w:t>AulaPlaneta</w:t>
+            </w:r>
+            <w:proofErr w:type="spellEnd"/>
+            <w:r>
+              <w:rPr>
+                <w:rFonts w:ascii="Times New Roman" w:hAnsi="Times New Roman" w:cs="Times New Roman"/>
+                <w:b/>
+                <w:color w:val="000000"/>
+              </w:rPr>
+              <w:t>)</w:t>
             </w:r>
           </w:p>
         </w:tc>
@@ -16008,7 +16502,7 @@
                 <w:lang w:val="es-ES" w:eastAsia="es-ES"/>
               </w:rPr>
               <w:drawing>
-                <wp:anchor distT="0" distB="0" distL="114300" distR="114300" simplePos="0" relativeHeight="251735040" behindDoc="0" locked="0" layoutInCell="1" allowOverlap="1" wp14:anchorId="2EFF6A6F" wp14:editId="17A2E85D">
+                <wp:anchor distT="0" distB="0" distL="114300" distR="114300" simplePos="0" relativeHeight="251735040" behindDoc="0" locked="0" layoutInCell="1" allowOverlap="1" wp14:anchorId="1902E33D" wp14:editId="1ED44C17">
                   <wp:simplePos x="0" y="0"/>
                   <wp:positionH relativeFrom="column">
                     <wp:posOffset>146685</wp:posOffset>
@@ -16395,7 +16889,14 @@
                 <w:rFonts w:ascii="Times New Roman" w:hAnsi="Times New Roman" w:cs="Times New Roman"/>
                 <w:color w:val="000000"/>
               </w:rPr>
-              <w:t>12</w:t>
+              <w:t>1</w:t>
+            </w:r>
+            <w:r>
+              <w:rPr>
+                <w:rFonts w:ascii="Times New Roman" w:hAnsi="Times New Roman" w:cs="Times New Roman"/>
+                <w:color w:val="000000"/>
+              </w:rPr>
+              <w:t>4</w:t>
             </w:r>
           </w:p>
         </w:tc>
@@ -16478,7 +16979,43 @@
                 <w:b/>
                 <w:color w:val="000000"/>
               </w:rPr>
-              <w:t>Código Shutterstock (o URL o la ruta en AulaPlaneta)</w:t>
+              <w:t xml:space="preserve">Código </w:t>
+            </w:r>
+            <w:proofErr w:type="spellStart"/>
+            <w:r>
+              <w:rPr>
+                <w:rFonts w:ascii="Times New Roman" w:hAnsi="Times New Roman" w:cs="Times New Roman"/>
+                <w:b/>
+                <w:color w:val="000000"/>
+              </w:rPr>
+              <w:t>Shutterstock</w:t>
+            </w:r>
+            <w:proofErr w:type="spellEnd"/>
+            <w:r>
+              <w:rPr>
+                <w:rFonts w:ascii="Times New Roman" w:hAnsi="Times New Roman" w:cs="Times New Roman"/>
+                <w:b/>
+                <w:color w:val="000000"/>
+              </w:rPr>
+              <w:t xml:space="preserve"> (o URL o la ruta en </w:t>
+            </w:r>
+            <w:proofErr w:type="spellStart"/>
+            <w:r>
+              <w:rPr>
+                <w:rFonts w:ascii="Times New Roman" w:hAnsi="Times New Roman" w:cs="Times New Roman"/>
+                <w:b/>
+                <w:color w:val="000000"/>
+              </w:rPr>
+              <w:t>AulaPlaneta</w:t>
+            </w:r>
+            <w:proofErr w:type="spellEnd"/>
+            <w:r>
+              <w:rPr>
+                <w:rFonts w:ascii="Times New Roman" w:hAnsi="Times New Roman" w:cs="Times New Roman"/>
+                <w:b/>
+                <w:color w:val="000000"/>
+              </w:rPr>
+              <w:t>)</w:t>
             </w:r>
             <w:r>
               <w:rPr>
@@ -16507,7 +17044,7 @@
                 <w:lang w:val="es-ES" w:eastAsia="es-ES"/>
               </w:rPr>
               <w:drawing>
-                <wp:anchor distT="0" distB="0" distL="114300" distR="114300" simplePos="0" relativeHeight="251755520" behindDoc="0" locked="0" layoutInCell="1" allowOverlap="1" wp14:anchorId="5FB8E890" wp14:editId="53BEBFAB">
+                <wp:anchor distT="0" distB="0" distL="114300" distR="114300" simplePos="0" relativeHeight="251755520" behindDoc="0" locked="0" layoutInCell="1" allowOverlap="1" wp14:anchorId="5177D948" wp14:editId="7DD79191">
                   <wp:simplePos x="0" y="0"/>
                   <wp:positionH relativeFrom="column">
                     <wp:posOffset>375285</wp:posOffset>
@@ -16704,7 +17241,7 @@
               <mc:AlternateContent>
                 <mc:Choice Requires="wps">
                   <w:drawing>
-                    <wp:anchor distT="0" distB="0" distL="114300" distR="114300" simplePos="0" relativeHeight="251754496" behindDoc="0" locked="0" layoutInCell="1" allowOverlap="1" wp14:anchorId="57CBD76A" wp14:editId="4213E49C">
+                    <wp:anchor distT="0" distB="0" distL="114300" distR="114300" simplePos="0" relativeHeight="251754496" behindDoc="0" locked="0" layoutInCell="1" allowOverlap="1" wp14:anchorId="51F875E4" wp14:editId="43CF7C60">
                       <wp:simplePos x="0" y="0"/>
                       <wp:positionH relativeFrom="column">
                         <wp:posOffset>1403985</wp:posOffset>
@@ -16918,11 +17455,11 @@
         <w:rPr>
           <w:position w:val="-4"/>
         </w:rPr>
-        <w:object w:dxaOrig="220" w:dyaOrig="300" w14:anchorId="10360C1E">
+        <w:object w:dxaOrig="220" w:dyaOrig="300" w14:anchorId="09E352D5">
           <v:shape id="_x0000_i1041" type="#_x0000_t75" style="width:11.25pt;height:15.05pt" o:ole="">
             <v:imagedata r:id="rId54" o:title=""/>
           </v:shape>
-          <o:OLEObject Type="Embed" ProgID="Equation.3" ShapeID="_x0000_i1041" DrawAspect="Content" ObjectID="_1384858029" r:id="rId55"/>
+          <o:OLEObject Type="Embed" ProgID="Equation.3" ShapeID="_x0000_i1041" DrawAspect="Content" ObjectID="_1384874633" r:id="rId55"/>
         </w:object>
       </w:r>
       <w:r>
@@ -16932,11 +17469,11 @@
         <w:rPr>
           <w:position w:val="-6"/>
         </w:rPr>
-        <w:object w:dxaOrig="360" w:dyaOrig="320" w14:anchorId="047B8D67">
+        <w:object w:dxaOrig="360" w:dyaOrig="320" w14:anchorId="70ED74B1">
           <v:shape id="_x0000_i1042" type="#_x0000_t75" style="width:18.15pt;height:16.3pt" o:ole="">
             <v:imagedata r:id="rId56" o:title=""/>
           </v:shape>
-          <o:OLEObject Type="Embed" ProgID="Equation.3" ShapeID="_x0000_i1042" DrawAspect="Content" ObjectID="_1384858030" r:id="rId57"/>
+          <o:OLEObject Type="Embed" ProgID="Equation.3" ShapeID="_x0000_i1042" DrawAspect="Content" ObjectID="_1384874634" r:id="rId57"/>
         </w:object>
       </w:r>
       <w:r>
@@ -16949,11 +17486,11 @@
         <w:rPr>
           <w:position w:val="-4"/>
         </w:rPr>
-        <w:object w:dxaOrig="200" w:dyaOrig="300" w14:anchorId="12EC6C3B">
+        <w:object w:dxaOrig="200" w:dyaOrig="300" w14:anchorId="60A296CC">
           <v:shape id="_x0000_i1043" type="#_x0000_t75" style="width:10pt;height:15.05pt" o:ole="">
             <v:imagedata r:id="rId58" o:title=""/>
           </v:shape>
-          <o:OLEObject Type="Embed" ProgID="Equation.3" ShapeID="_x0000_i1043" DrawAspect="Content" ObjectID="_1384858031" r:id="rId59"/>
+          <o:OLEObject Type="Embed" ProgID="Equation.3" ShapeID="_x0000_i1043" DrawAspect="Content" ObjectID="_1384874635" r:id="rId59"/>
         </w:object>
       </w:r>
       <w:r>
@@ -16963,11 +17500,11 @@
         <w:rPr>
           <w:position w:val="-6"/>
         </w:rPr>
-        <w:object w:dxaOrig="380" w:dyaOrig="320" w14:anchorId="1300D5AC">
+        <w:object w:dxaOrig="380" w:dyaOrig="320" w14:anchorId="587FEA8C">
           <v:shape id="_x0000_i1044" type="#_x0000_t75" style="width:19.4pt;height:16.3pt" o:ole="">
             <v:imagedata r:id="rId60" o:title=""/>
           </v:shape>
-          <o:OLEObject Type="Embed" ProgID="Equation.3" ShapeID="_x0000_i1044" DrawAspect="Content" ObjectID="_1384858032" r:id="rId61"/>
+          <o:OLEObject Type="Embed" ProgID="Equation.3" ShapeID="_x0000_i1044" DrawAspect="Content" ObjectID="_1384874636" r:id="rId61"/>
         </w:object>
       </w:r>
       <w:r>
@@ -16980,11 +17517,11 @@
         <w:rPr>
           <w:position w:val="-4"/>
         </w:rPr>
-        <w:object w:dxaOrig="220" w:dyaOrig="300" w14:anchorId="2211F0D7">
+        <w:object w:dxaOrig="220" w:dyaOrig="300" w14:anchorId="3E55DFEA">
           <v:shape id="_x0000_i1045" type="#_x0000_t75" style="width:11.25pt;height:15.05pt" o:ole="">
             <v:imagedata r:id="rId62" o:title=""/>
           </v:shape>
-          <o:OLEObject Type="Embed" ProgID="Equation.3" ShapeID="_x0000_i1045" DrawAspect="Content" ObjectID="_1384858033" r:id="rId63"/>
+          <o:OLEObject Type="Embed" ProgID="Equation.3" ShapeID="_x0000_i1045" DrawAspect="Content" ObjectID="_1384874637" r:id="rId63"/>
         </w:object>
       </w:r>
       <w:r>
@@ -16994,11 +17531,11 @@
         <w:rPr>
           <w:position w:val="-6"/>
         </w:rPr>
-        <w:object w:dxaOrig="620" w:dyaOrig="320" w14:anchorId="25513B47">
+        <w:object w:dxaOrig="620" w:dyaOrig="320" w14:anchorId="7F7BF2CA">
           <v:shape id="_x0000_i1046" type="#_x0000_t75" style="width:30.7pt;height:16.3pt" o:ole="">
             <v:imagedata r:id="rId64" o:title=""/>
           </v:shape>
-          <o:OLEObject Type="Embed" ProgID="Equation.3" ShapeID="_x0000_i1046" DrawAspect="Content" ObjectID="_1384858034" r:id="rId65"/>
+          <o:OLEObject Type="Embed" ProgID="Equation.3" ShapeID="_x0000_i1046" DrawAspect="Content" ObjectID="_1384874638" r:id="rId65"/>
         </w:object>
       </w:r>
     </w:p>
@@ -19981,7 +20518,14 @@
                 <w:rFonts w:ascii="Times New Roman" w:hAnsi="Times New Roman" w:cs="Times New Roman"/>
                 <w:color w:val="000000"/>
               </w:rPr>
-              <w:t>13</w:t>
+              <w:t>1</w:t>
+            </w:r>
+            <w:r>
+              <w:rPr>
+                <w:rFonts w:ascii="Times New Roman" w:hAnsi="Times New Roman" w:cs="Times New Roman"/>
+                <w:color w:val="000000"/>
+              </w:rPr>
+              <w:t>5</w:t>
             </w:r>
           </w:p>
         </w:tc>
@@ -20059,7 +20603,43 @@
                 <w:b/>
                 <w:color w:val="000000"/>
               </w:rPr>
-              <w:t>Código Shutterstock (o URL o la ruta en AulaPlaneta)</w:t>
+              <w:t xml:space="preserve">Código </w:t>
+            </w:r>
+            <w:proofErr w:type="spellStart"/>
+            <w:r>
+              <w:rPr>
+                <w:rFonts w:ascii="Times New Roman" w:hAnsi="Times New Roman" w:cs="Times New Roman"/>
+                <w:b/>
+                <w:color w:val="000000"/>
+              </w:rPr>
+              <w:t>Shutterstock</w:t>
+            </w:r>
+            <w:proofErr w:type="spellEnd"/>
+            <w:r>
+              <w:rPr>
+                <w:rFonts w:ascii="Times New Roman" w:hAnsi="Times New Roman" w:cs="Times New Roman"/>
+                <w:b/>
+                <w:color w:val="000000"/>
+              </w:rPr>
+              <w:t xml:space="preserve"> (o URL o la ruta en </w:t>
+            </w:r>
+            <w:proofErr w:type="spellStart"/>
+            <w:r>
+              <w:rPr>
+                <w:rFonts w:ascii="Times New Roman" w:hAnsi="Times New Roman" w:cs="Times New Roman"/>
+                <w:b/>
+                <w:color w:val="000000"/>
+              </w:rPr>
+              <w:t>AulaPlaneta</w:t>
+            </w:r>
+            <w:proofErr w:type="spellEnd"/>
+            <w:r>
+              <w:rPr>
+                <w:rFonts w:ascii="Times New Roman" w:hAnsi="Times New Roman" w:cs="Times New Roman"/>
+                <w:b/>
+                <w:color w:val="000000"/>
+              </w:rPr>
+              <w:t>)</w:t>
             </w:r>
           </w:p>
         </w:tc>
@@ -20651,7 +21231,14 @@
                 <w:rFonts w:ascii="Times New Roman" w:hAnsi="Times New Roman" w:cs="Times New Roman"/>
                 <w:color w:val="000000"/>
               </w:rPr>
-              <w:t>14</w:t>
+              <w:t>1</w:t>
+            </w:r>
+            <w:r>
+              <w:rPr>
+                <w:rFonts w:ascii="Times New Roman" w:hAnsi="Times New Roman" w:cs="Times New Roman"/>
+                <w:color w:val="000000"/>
+              </w:rPr>
+              <w:t>6</w:t>
             </w:r>
           </w:p>
         </w:tc>
@@ -20726,7 +21313,43 @@
                 <w:b/>
                 <w:color w:val="000000"/>
               </w:rPr>
-              <w:t>Código Shutterstock (o URL o la ruta en AulaPlaneta)</w:t>
+              <w:t xml:space="preserve">Código </w:t>
+            </w:r>
+            <w:proofErr w:type="spellStart"/>
+            <w:r>
+              <w:rPr>
+                <w:rFonts w:ascii="Times New Roman" w:hAnsi="Times New Roman" w:cs="Times New Roman"/>
+                <w:b/>
+                <w:color w:val="000000"/>
+              </w:rPr>
+              <w:t>Shutterstock</w:t>
+            </w:r>
+            <w:proofErr w:type="spellEnd"/>
+            <w:r>
+              <w:rPr>
+                <w:rFonts w:ascii="Times New Roman" w:hAnsi="Times New Roman" w:cs="Times New Roman"/>
+                <w:b/>
+                <w:color w:val="000000"/>
+              </w:rPr>
+              <w:t xml:space="preserve"> (o URL o la ruta en </w:t>
+            </w:r>
+            <w:proofErr w:type="spellStart"/>
+            <w:r>
+              <w:rPr>
+                <w:rFonts w:ascii="Times New Roman" w:hAnsi="Times New Roman" w:cs="Times New Roman"/>
+                <w:b/>
+                <w:color w:val="000000"/>
+              </w:rPr>
+              <w:t>AulaPlaneta</w:t>
+            </w:r>
+            <w:proofErr w:type="spellEnd"/>
+            <w:r>
+              <w:rPr>
+                <w:rFonts w:ascii="Times New Roman" w:hAnsi="Times New Roman" w:cs="Times New Roman"/>
+                <w:b/>
+                <w:color w:val="000000"/>
+              </w:rPr>
+              <w:t>)</w:t>
             </w:r>
           </w:p>
         </w:tc>
@@ -20749,7 +21372,7 @@
                 <w:lang w:val="es-ES" w:eastAsia="es-ES"/>
               </w:rPr>
               <w:drawing>
-                <wp:inline distT="0" distB="0" distL="0" distR="0" wp14:anchorId="385BDE19" wp14:editId="37642D9D">
+                <wp:inline distT="0" distB="0" distL="0" distR="0" wp14:anchorId="511E26F8" wp14:editId="0CC9CE0A">
                   <wp:extent cx="2420697" cy="1295400"/>
                   <wp:effectExtent l="0" t="0" r="0" b="0"/>
                   <wp:docPr id="321" name="Imagen 321" descr="http://2.bp.blogspot.com/-PPDj-6KRy7E/UUKGQ4H8RyI/AAAAAAAAADk/VcWLEFPbcX8/s1600/Image1173.gif"/>
@@ -21539,7 +22162,7 @@
                 <w:rFonts w:ascii="Times New Roman" w:hAnsi="Times New Roman" w:cs="Times New Roman"/>
                 <w:color w:val="000000"/>
               </w:rPr>
-              <w:t>5</w:t>
+              <w:t>7</w:t>
             </w:r>
           </w:p>
         </w:tc>
@@ -21617,7 +22240,43 @@
                 <w:b/>
                 <w:color w:val="000000"/>
               </w:rPr>
-              <w:t>Código Shutterstock (o URL o la ruta en AulaPlaneta)</w:t>
+              <w:t xml:space="preserve">Código </w:t>
+            </w:r>
+            <w:proofErr w:type="spellStart"/>
+            <w:r>
+              <w:rPr>
+                <w:rFonts w:ascii="Times New Roman" w:hAnsi="Times New Roman" w:cs="Times New Roman"/>
+                <w:b/>
+                <w:color w:val="000000"/>
+              </w:rPr>
+              <w:t>Shutterstock</w:t>
+            </w:r>
+            <w:proofErr w:type="spellEnd"/>
+            <w:r>
+              <w:rPr>
+                <w:rFonts w:ascii="Times New Roman" w:hAnsi="Times New Roman" w:cs="Times New Roman"/>
+                <w:b/>
+                <w:color w:val="000000"/>
+              </w:rPr>
+              <w:t xml:space="preserve"> (o URL o la ruta en </w:t>
+            </w:r>
+            <w:proofErr w:type="spellStart"/>
+            <w:r>
+              <w:rPr>
+                <w:rFonts w:ascii="Times New Roman" w:hAnsi="Times New Roman" w:cs="Times New Roman"/>
+                <w:b/>
+                <w:color w:val="000000"/>
+              </w:rPr>
+              <w:t>AulaPlaneta</w:t>
+            </w:r>
+            <w:proofErr w:type="spellEnd"/>
+            <w:r>
+              <w:rPr>
+                <w:rFonts w:ascii="Times New Roman" w:hAnsi="Times New Roman" w:cs="Times New Roman"/>
+                <w:b/>
+                <w:color w:val="000000"/>
+              </w:rPr>
+              <w:t>)</w:t>
             </w:r>
           </w:p>
         </w:tc>
@@ -21708,7 +22367,7 @@
                     <mc:AlternateContent>
                       <mc:Choice Requires="wpg">
                         <w:drawing>
-                          <wp:anchor distT="0" distB="0" distL="114300" distR="114300" simplePos="0" relativeHeight="251760640" behindDoc="0" locked="0" layoutInCell="1" allowOverlap="1" wp14:anchorId="1936B348" wp14:editId="6288A36D">
+                          <wp:anchor distT="0" distB="0" distL="114300" distR="114300" simplePos="0" relativeHeight="251760640" behindDoc="0" locked="0" layoutInCell="1" allowOverlap="1" wp14:anchorId="34F21639" wp14:editId="464B5236">
                             <wp:simplePos x="0" y="0"/>
                             <wp:positionH relativeFrom="column">
                               <wp:posOffset>196215</wp:posOffset>
@@ -22845,8 +23504,10 @@
                 <w:rFonts w:ascii="Times New Roman" w:hAnsi="Times New Roman" w:cs="Times New Roman"/>
                 <w:color w:val="000000"/>
               </w:rPr>
-              <w:t>6</w:t>
-            </w:r>
+              <w:t>8</w:t>
+            </w:r>
+            <w:bookmarkStart w:id="155" w:name="_GoBack"/>
+            <w:bookmarkEnd w:id="155"/>
           </w:p>
         </w:tc>
       </w:tr>
@@ -22890,7 +23551,7 @@
               </w:rPr>
               <w:t>Construcción de la bisectriz</w:t>
             </w:r>
-            <w:ins w:id="155" w:author="mercyranjel" w:date="2015-12-02T11:11:00Z">
+            <w:ins w:id="156" w:author="mercyranjel" w:date="2015-12-02T11:11:00Z">
               <w:r>
                 <w:rPr>
                   <w:rFonts w:ascii="Times New Roman" w:hAnsi="Times New Roman" w:cs="Times New Roman"/>
@@ -22923,7 +23584,43 @@
                 <w:b/>
                 <w:color w:val="000000"/>
               </w:rPr>
-              <w:t>Código Shutterstock (o URL o la ruta en AulaPlaneta)</w:t>
+              <w:t xml:space="preserve">Código </w:t>
+            </w:r>
+            <w:proofErr w:type="spellStart"/>
+            <w:r>
+              <w:rPr>
+                <w:rFonts w:ascii="Times New Roman" w:hAnsi="Times New Roman" w:cs="Times New Roman"/>
+                <w:b/>
+                <w:color w:val="000000"/>
+              </w:rPr>
+              <w:t>Shutterstock</w:t>
+            </w:r>
+            <w:proofErr w:type="spellEnd"/>
+            <w:r>
+              <w:rPr>
+                <w:rFonts w:ascii="Times New Roman" w:hAnsi="Times New Roman" w:cs="Times New Roman"/>
+                <w:b/>
+                <w:color w:val="000000"/>
+              </w:rPr>
+              <w:t xml:space="preserve"> (o URL o la ruta en </w:t>
+            </w:r>
+            <w:proofErr w:type="spellStart"/>
+            <w:r>
+              <w:rPr>
+                <w:rFonts w:ascii="Times New Roman" w:hAnsi="Times New Roman" w:cs="Times New Roman"/>
+                <w:b/>
+                <w:color w:val="000000"/>
+              </w:rPr>
+              <w:t>AulaPlaneta</w:t>
+            </w:r>
+            <w:proofErr w:type="spellEnd"/>
+            <w:r>
+              <w:rPr>
+                <w:rFonts w:ascii="Times New Roman" w:hAnsi="Times New Roman" w:cs="Times New Roman"/>
+                <w:b/>
+                <w:color w:val="000000"/>
+              </w:rPr>
+              <w:t>)</w:t>
             </w:r>
           </w:p>
         </w:tc>
@@ -23023,7 +23720,7 @@
                     <mc:AlternateContent>
                       <mc:Choice Requires="wpg">
                         <w:drawing>
-                          <wp:anchor distT="0" distB="0" distL="114300" distR="114300" simplePos="0" relativeHeight="251765760" behindDoc="0" locked="0" layoutInCell="1" allowOverlap="1" wp14:anchorId="2EF2775F" wp14:editId="26DA4B22">
+                          <wp:anchor distT="0" distB="0" distL="114300" distR="114300" simplePos="0" relativeHeight="251765760" behindDoc="0" locked="0" layoutInCell="1" allowOverlap="1" wp14:anchorId="529DC2B9" wp14:editId="09441CA3">
                             <wp:simplePos x="0" y="0"/>
                             <wp:positionH relativeFrom="column">
                               <wp:posOffset>81915</wp:posOffset>
@@ -23564,7 +24261,7 @@
               </w:rPr>
               <w:t>ángulo</w:t>
             </w:r>
-            <w:ins w:id="156" w:author="mercyranjel" w:date="2015-12-02T11:11:00Z">
+            <w:ins w:id="157" w:author="mercyranjel" w:date="2015-12-02T11:11:00Z">
               <w:r>
                 <w:rPr>
                   <w:rFonts w:ascii="Times New Roman" w:hAnsi="Times New Roman" w:cs="Times New Roman"/>
@@ -23772,7 +24469,7 @@
               </w:rPr>
               <w:t>Actividad para repasar conceptos sobre la mediatriz y la bisectriz</w:t>
             </w:r>
-            <w:ins w:id="157" w:author="mercyranjel" w:date="2015-12-02T11:11:00Z">
+            <w:ins w:id="158" w:author="mercyranjel" w:date="2015-12-02T11:11:00Z">
               <w:r>
                 <w:rPr>
                   <w:rFonts w:ascii="Times New Roman" w:eastAsia="Times New Roman" w:hAnsi="Times New Roman" w:cs="Times New Roman"/>
@@ -24268,7 +24965,7 @@
         </w:rPr>
         <w:t xml:space="preserve">Actividades para afianzar lo que has aprendido en </w:t>
       </w:r>
-      <w:ins w:id="158" w:author="Juan Velasquez" w:date="2015-12-02T14:51:00Z">
+      <w:ins w:id="159" w:author="Juan Velasquez" w:date="2015-12-02T14:51:00Z">
         <w:r>
           <w:rPr>
             <w:rFonts w:ascii="Times New Roman" w:hAnsi="Times New Roman" w:cs="Times New Roman"/>
@@ -24284,7 +24981,7 @@
         </w:rPr>
         <w:t>sección</w:t>
       </w:r>
-      <w:ins w:id="159" w:author="Juan Velasquez" w:date="2015-12-02T14:51:00Z">
+      <w:ins w:id="160" w:author="Juan Velasquez" w:date="2015-12-02T14:51:00Z">
         <w:r>
           <w:rPr>
             <w:rFonts w:ascii="Times New Roman" w:hAnsi="Times New Roman" w:cs="Times New Roman"/>
@@ -24496,7 +25193,7 @@
               </w:rPr>
               <w:t>Actividades sobre Las construcciones geométricas</w:t>
             </w:r>
-            <w:ins w:id="160" w:author="mercyranjel" w:date="2015-12-02T11:12:00Z">
+            <w:ins w:id="161" w:author="mercyranjel" w:date="2015-12-02T11:12:00Z">
               <w:r>
                 <w:rPr>
                   <w:rFonts w:ascii="Times New Roman" w:eastAsia="Times New Roman" w:hAnsi="Times New Roman" w:cs="Times New Roman"/>
@@ -24750,8 +25447,6 @@
               </w:rPr>
               <w:t>mostrar usos de los ángulos</w:t>
             </w:r>
-            <w:bookmarkStart w:id="161" w:name="_GoBack"/>
-            <w:bookmarkEnd w:id="161"/>
           </w:p>
         </w:tc>
       </w:tr>
@@ -25269,6 +25964,7 @@
                 <w:i/>
               </w:rPr>
             </w:pPr>
+            <w:proofErr w:type="spellStart"/>
             <w:r>
               <w:rPr>
                 <w:rFonts w:ascii="Times New Roman" w:hAnsi="Times New Roman" w:cs="Times New Roman"/>
@@ -25276,6 +25972,7 @@
               </w:rPr>
               <w:t>Vitutor</w:t>
             </w:r>
+            <w:proofErr w:type="spellEnd"/>
           </w:p>
         </w:tc>
         <w:tc>
@@ -25333,6 +26030,7 @@
                 <w:i/>
               </w:rPr>
             </w:pPr>
+            <w:proofErr w:type="spellStart"/>
             <w:r>
               <w:rPr>
                 <w:rFonts w:ascii="Times New Roman" w:hAnsi="Times New Roman" w:cs="Times New Roman"/>
@@ -25340,6 +26038,7 @@
               </w:rPr>
               <w:t>Educaplus</w:t>
             </w:r>
+            <w:proofErr w:type="spellEnd"/>
             <w:r>
               <w:rPr>
                 <w:rFonts w:ascii="Times New Roman" w:hAnsi="Times New Roman" w:cs="Times New Roman"/>
@@ -25693,7 +26392,7 @@
         <v:path o:extrusionok="f" gradientshapeok="t" o:connecttype="rect"/>
         <o:lock v:ext="edit" aspectratio="t"/>
       </v:shapetype>
-      <v:shape id="_x0000_i1026" type="#_x0000_t75" style="width:11.9pt;height:12.5pt" o:bullet="t">
+      <v:shape id="_x0000_i1028" type="#_x0000_t75" style="width:11.9pt;height:12.5pt" o:bullet="t">
         <v:imagedata r:id="rId1" o:title="BD21302_"/>
       </v:shape>
     </w:pict>
@@ -31766,7 +32465,7 @@
 </file>
 
 <file path=customXml/itemProps1.xml><?xml version="1.0" encoding="utf-8"?>
-<ds:datastoreItem xmlns:ds="http://schemas.openxmlformats.org/officeDocument/2006/customXml" ds:itemID="{00341BFC-0118-D149-BDA3-E1A13C6622E4}">
+<ds:datastoreItem xmlns:ds="http://schemas.openxmlformats.org/officeDocument/2006/customXml" ds:itemID="{042AD0AB-F12D-E44A-8053-3214EC5A03CA}">
   <ds:schemaRefs>
     <ds:schemaRef ds:uri="http://schemas.openxmlformats.org/officeDocument/2006/bibliography"/>
   </ds:schemaRefs>

</xml_diff>